<commit_message>
zadanie domowe nr 1 dodatkowa akcja get umozliwiająca paginację
</commit_message>
<xml_diff>
--- a/Doc/Web_Api_12_Wdrażanie.docx
+++ b/Doc/Web_Api_12_Wdrażanie.docx
@@ -772,7 +772,6 @@
                                         <w:lang w:val="pl-PL"/>
                                       </w:rPr>
                                     </w:pPr>
-                                    <w:proofErr w:type="spellStart"/>
                                     <w:r>
                                       <w:rPr>
                                         <w:color w:val="595959" w:themeColor="text1" w:themeTint="A6"/>
@@ -782,7 +781,6 @@
                                       </w:rPr>
                                       <w:t>Swagger</w:t>
                                     </w:r>
-                                    <w:proofErr w:type="spellEnd"/>
                                   </w:p>
                                 </w:sdtContent>
                               </w:sdt>
@@ -859,7 +857,6 @@
                                   <w:lang w:val="pl-PL"/>
                                 </w:rPr>
                               </w:pPr>
-                              <w:proofErr w:type="spellStart"/>
                               <w:r>
                                 <w:rPr>
                                   <w:color w:val="595959" w:themeColor="text1" w:themeTint="A6"/>
@@ -869,7 +866,6 @@
                                 </w:rPr>
                                 <w:t>Swagger</w:t>
                               </w:r>
-                              <w:proofErr w:type="spellEnd"/>
                             </w:p>
                           </w:sdtContent>
                         </w:sdt>
@@ -1254,16 +1250,8 @@
         <w:rPr>
           <w:lang w:val="pl-PL"/>
         </w:rPr>
-        <w:t xml:space="preserve">Klikamy na nazwie projektu wybieramy </w:t>
+        <w:t>Klikamy na nazwie projektu wybieramy Publish</w:t>
       </w:r>
-      <w:proofErr w:type="spellStart"/>
-      <w:r>
-        <w:rPr>
-          <w:lang w:val="pl-PL"/>
-        </w:rPr>
-        <w:t>Publish</w:t>
-      </w:r>
-      <w:proofErr w:type="spellEnd"/>
     </w:p>
     <w:p>
       <w:pPr>
@@ -1518,21 +1506,7 @@
           <w:lang w:val="pl-PL"/>
         </w:rPr>
         <w:lastRenderedPageBreak/>
-        <w:t>Klikamy na linku (</w:t>
-      </w:r>
-      <w:proofErr w:type="spellStart"/>
-      <w:r>
-        <w:rPr>
-          <w:lang w:val="pl-PL"/>
-        </w:rPr>
-        <w:t>Ctrl+LMB</w:t>
-      </w:r>
-      <w:proofErr w:type="spellEnd"/>
-      <w:r>
-        <w:rPr>
-          <w:lang w:val="pl-PL"/>
-        </w:rPr>
-        <w:t xml:space="preserve">) aby otworzyć folder z publikacją </w:t>
+        <w:t xml:space="preserve">Klikamy na linku (Ctrl+LMB) aby otworzyć folder z publikacją </w:t>
       </w:r>
       <w:r>
         <w:rPr>
@@ -1611,44 +1585,8 @@
           <w:lang w:val="pl-PL"/>
         </w:rPr>
         <w:br/>
-        <w:t xml:space="preserve">W IIS klikamy na </w:t>
+        <w:t>W IIS klikamy na Default Web Site i wybieramy Explore, Tam tworzymy folder np. MyFinances</w:t>
       </w:r>
-      <w:proofErr w:type="spellStart"/>
-      <w:r>
-        <w:rPr>
-          <w:lang w:val="pl-PL"/>
-        </w:rPr>
-        <w:t>Default</w:t>
-      </w:r>
-      <w:proofErr w:type="spellEnd"/>
-      <w:r>
-        <w:rPr>
-          <w:lang w:val="pl-PL"/>
-        </w:rPr>
-        <w:t xml:space="preserve"> Web Site i wybieramy </w:t>
-      </w:r>
-      <w:proofErr w:type="spellStart"/>
-      <w:r>
-        <w:rPr>
-          <w:lang w:val="pl-PL"/>
-        </w:rPr>
-        <w:t>Explore</w:t>
-      </w:r>
-      <w:proofErr w:type="spellEnd"/>
-      <w:r>
-        <w:rPr>
-          <w:lang w:val="pl-PL"/>
-        </w:rPr>
-        <w:t xml:space="preserve">, Tam tworzymy folder np. </w:t>
-      </w:r>
-      <w:proofErr w:type="spellStart"/>
-      <w:r>
-        <w:rPr>
-          <w:lang w:val="pl-PL"/>
-        </w:rPr>
-        <w:t>MyFinances</w:t>
-      </w:r>
-      <w:proofErr w:type="spellEnd"/>
       <w:r>
         <w:rPr>
           <w:lang w:val="pl-PL"/>
@@ -1723,14 +1661,1770 @@
           <w:lang w:val="pl-PL"/>
         </w:rPr>
       </w:pPr>
+      <w:r>
+        <w:rPr>
+          <w:noProof/>
+        </w:rPr>
+        <w:lastRenderedPageBreak/>
+        <w:drawing>
+          <wp:inline distT="0" distB="0" distL="0" distR="0" wp14:anchorId="055A7E08" wp14:editId="13D7F92A">
+            <wp:extent cx="2026023" cy="1661630"/>
+            <wp:effectExtent l="0" t="0" r="0" b="0"/>
+            <wp:docPr id="16" name="Picture 16"/>
+            <wp:cNvGraphicFramePr>
+              <a:graphicFrameLocks xmlns:a="http://schemas.openxmlformats.org/drawingml/2006/main" noChangeAspect="1"/>
+            </wp:cNvGraphicFramePr>
+            <a:graphic xmlns:a="http://schemas.openxmlformats.org/drawingml/2006/main">
+              <a:graphicData uri="http://schemas.openxmlformats.org/drawingml/2006/picture">
+                <pic:pic xmlns:pic="http://schemas.openxmlformats.org/drawingml/2006/picture">
+                  <pic:nvPicPr>
+                    <pic:cNvPr id="1" name=""/>
+                    <pic:cNvPicPr/>
+                  </pic:nvPicPr>
+                  <pic:blipFill>
+                    <a:blip r:embed="rId19"/>
+                    <a:stretch>
+                      <a:fillRect/>
+                    </a:stretch>
+                  </pic:blipFill>
+                  <pic:spPr>
+                    <a:xfrm>
+                      <a:off x="0" y="0"/>
+                      <a:ext cx="2054147" cy="1684696"/>
+                    </a:xfrm>
+                    <a:prstGeom prst="rect">
+                      <a:avLst/>
+                    </a:prstGeom>
+                  </pic:spPr>
+                </pic:pic>
+              </a:graphicData>
+            </a:graphic>
+          </wp:inline>
+        </w:drawing>
+      </w:r>
+    </w:p>
+    <w:p>
+      <w:pPr>
+        <w:rPr>
+          <w:lang w:val="pl-PL"/>
+        </w:rPr>
+      </w:pPr>
+    </w:p>
+    <w:p>
+      <w:pPr>
+        <w:rPr>
+          <w:lang w:val="pl-PL"/>
+        </w:rPr>
+      </w:pPr>
+      <w:r>
+        <w:rPr>
+          <w:noProof/>
+        </w:rPr>
+        <w:drawing>
+          <wp:inline distT="0" distB="0" distL="0" distR="0" wp14:anchorId="3D02EED4" wp14:editId="1A57D2E9">
+            <wp:extent cx="3484026" cy="4007224"/>
+            <wp:effectExtent l="0" t="0" r="2540" b="0"/>
+            <wp:docPr id="17" name="Picture 17"/>
+            <wp:cNvGraphicFramePr>
+              <a:graphicFrameLocks xmlns:a="http://schemas.openxmlformats.org/drawingml/2006/main" noChangeAspect="1"/>
+            </wp:cNvGraphicFramePr>
+            <a:graphic xmlns:a="http://schemas.openxmlformats.org/drawingml/2006/main">
+              <a:graphicData uri="http://schemas.openxmlformats.org/drawingml/2006/picture">
+                <pic:pic xmlns:pic="http://schemas.openxmlformats.org/drawingml/2006/picture">
+                  <pic:nvPicPr>
+                    <pic:cNvPr id="1" name=""/>
+                    <pic:cNvPicPr/>
+                  </pic:nvPicPr>
+                  <pic:blipFill>
+                    <a:blip r:embed="rId20"/>
+                    <a:stretch>
+                      <a:fillRect/>
+                    </a:stretch>
+                  </pic:blipFill>
+                  <pic:spPr>
+                    <a:xfrm>
+                      <a:off x="0" y="0"/>
+                      <a:ext cx="3492003" cy="4016399"/>
+                    </a:xfrm>
+                    <a:prstGeom prst="rect">
+                      <a:avLst/>
+                    </a:prstGeom>
+                  </pic:spPr>
+                </pic:pic>
+              </a:graphicData>
+            </a:graphic>
+          </wp:inline>
+        </w:drawing>
+      </w:r>
+    </w:p>
+    <w:p>
+      <w:pPr>
+        <w:rPr>
+          <w:lang w:val="pl-PL"/>
+        </w:rPr>
+      </w:pPr>
+    </w:p>
+    <w:p>
+      <w:pPr>
+        <w:rPr>
+          <w:lang w:val="pl-PL"/>
+        </w:rPr>
+      </w:pPr>
+      <w:r>
+        <w:rPr>
+          <w:lang w:val="pl-PL"/>
+        </w:rPr>
+        <w:br w:type="page"/>
+      </w:r>
+    </w:p>
+    <w:p>
+      <w:pPr>
+        <w:rPr>
+          <w:b/>
+          <w:bCs/>
+          <w:sz w:val="36"/>
+          <w:szCs w:val="36"/>
+          <w:lang w:val="pl-PL"/>
+        </w:rPr>
+      </w:pPr>
+      <w:r>
+        <w:rPr>
+          <w:b/>
+          <w:bCs/>
+          <w:sz w:val="36"/>
+          <w:szCs w:val="36"/>
+          <w:lang w:val="pl-PL"/>
+        </w:rPr>
+        <w:lastRenderedPageBreak/>
+        <w:t>Diagnozowanie b</w:t>
+      </w:r>
+      <w:r>
+        <w:rPr>
+          <w:b/>
+          <w:bCs/>
+          <w:sz w:val="36"/>
+          <w:szCs w:val="36"/>
+          <w:lang w:val="pl-PL"/>
+        </w:rPr>
+        <w:t>łęd</w:t>
+      </w:r>
+      <w:r>
+        <w:rPr>
+          <w:b/>
+          <w:bCs/>
+          <w:sz w:val="36"/>
+          <w:szCs w:val="36"/>
+          <w:lang w:val="pl-PL"/>
+        </w:rPr>
+        <w:t>ów</w:t>
+      </w:r>
+    </w:p>
+    <w:p>
+      <w:pPr>
+        <w:rPr>
+          <w:lang w:val="pl-PL"/>
+        </w:rPr>
+      </w:pPr>
+      <w:r>
+        <w:rPr>
+          <w:lang w:val="pl-PL"/>
+        </w:rPr>
+        <w:t>Otwieramy za pomocą notepad++  plik Web.config, musimy otworzyć notatnik z uprawnieniami</w:t>
+      </w:r>
+      <w:r>
+        <w:rPr>
+          <w:lang w:val="pl-PL"/>
+        </w:rPr>
+        <w:br/>
+        <w:t xml:space="preserve">administratora, ustawiamy </w:t>
+      </w:r>
+      <w:r>
+        <w:rPr>
+          <w:rFonts w:ascii="Consolas" w:hAnsi="Consolas" w:cs="Consolas"/>
+          <w:color w:val="FF0000"/>
+          <w:sz w:val="14"/>
+          <w:szCs w:val="14"/>
+          <w:lang w:val="pl-PL"/>
+        </w:rPr>
+        <w:t>stdoutLogEnabled</w:t>
+      </w:r>
+      <w:r>
+        <w:rPr>
+          <w:rFonts w:ascii="Consolas" w:hAnsi="Consolas" w:cs="Consolas"/>
+          <w:color w:val="0000FF"/>
+          <w:sz w:val="14"/>
+          <w:szCs w:val="14"/>
+          <w:lang w:val="pl-PL"/>
+        </w:rPr>
+        <w:t>=</w:t>
+      </w:r>
+      <w:r>
+        <w:rPr>
+          <w:rFonts w:ascii="Consolas" w:hAnsi="Consolas" w:cs="Consolas"/>
+          <w:color w:val="000000"/>
+          <w:sz w:val="14"/>
+          <w:szCs w:val="14"/>
+          <w:lang w:val="pl-PL"/>
+        </w:rPr>
+        <w:t>"</w:t>
+      </w:r>
+      <w:r>
+        <w:rPr>
+          <w:rFonts w:ascii="Consolas" w:hAnsi="Consolas" w:cs="Consolas"/>
+          <w:color w:val="0000FF"/>
+          <w:sz w:val="14"/>
+          <w:szCs w:val="14"/>
+          <w:highlight w:val="yellow"/>
+          <w:lang w:val="pl-PL"/>
+        </w:rPr>
+        <w:t>true</w:t>
+      </w:r>
+      <w:r>
+        <w:rPr>
+          <w:rFonts w:ascii="Consolas" w:hAnsi="Consolas" w:cs="Consolas"/>
+          <w:color w:val="000000"/>
+          <w:sz w:val="14"/>
+          <w:szCs w:val="14"/>
+          <w:lang w:val="pl-PL"/>
+        </w:rPr>
+        <w:t>"</w:t>
+      </w:r>
+    </w:p>
+    <w:tbl>
+      <w:tblPr>
+        <w:tblStyle w:val="TableGrid"/>
+        <w:tblW w:w="0" w:type="auto"/>
+        <w:shd w:val="clear" w:color="auto" w:fill="F2F2F2" w:themeFill="background1" w:themeFillShade="F2"/>
+        <w:tblLook w:val="04A0" w:firstRow="1" w:lastRow="0" w:firstColumn="1" w:lastColumn="0" w:noHBand="0" w:noVBand="1"/>
+      </w:tblPr>
+      <w:tblGrid>
+        <w:gridCol w:w="9062"/>
+      </w:tblGrid>
+      <w:tr>
+        <w:tc>
+          <w:tcPr>
+            <w:tcW w:w="9062" w:type="dxa"/>
+            <w:shd w:val="clear" w:color="auto" w:fill="F2F2F2" w:themeFill="background1" w:themeFillShade="F2"/>
+          </w:tcPr>
+          <w:p>
+            <w:pPr>
+              <w:autoSpaceDE w:val="0"/>
+              <w:autoSpaceDN w:val="0"/>
+              <w:adjustRightInd w:val="0"/>
+              <w:rPr>
+                <w:rFonts w:ascii="Consolas" w:hAnsi="Consolas" w:cs="Consolas"/>
+                <w:color w:val="000000"/>
+                <w:sz w:val="14"/>
+                <w:szCs w:val="14"/>
+                <w:lang w:val="en-US"/>
+              </w:rPr>
+            </w:pPr>
+            <w:r>
+              <w:rPr>
+                <w:rFonts w:ascii="Consolas" w:hAnsi="Consolas" w:cs="Consolas"/>
+                <w:color w:val="0000FF"/>
+                <w:sz w:val="14"/>
+                <w:szCs w:val="14"/>
+                <w:lang w:val="en-US"/>
+              </w:rPr>
+              <w:t>&lt;?</w:t>
+            </w:r>
+            <w:r>
+              <w:rPr>
+                <w:rFonts w:ascii="Consolas" w:hAnsi="Consolas" w:cs="Consolas"/>
+                <w:color w:val="A31515"/>
+                <w:sz w:val="14"/>
+                <w:szCs w:val="14"/>
+                <w:lang w:val="en-US"/>
+              </w:rPr>
+              <w:t>xml</w:t>
+            </w:r>
+            <w:r>
+              <w:rPr>
+                <w:rFonts w:ascii="Consolas" w:hAnsi="Consolas" w:cs="Consolas"/>
+                <w:color w:val="0000FF"/>
+                <w:sz w:val="14"/>
+                <w:szCs w:val="14"/>
+                <w:lang w:val="en-US"/>
+              </w:rPr>
+              <w:t xml:space="preserve"> </w:t>
+            </w:r>
+            <w:r>
+              <w:rPr>
+                <w:rFonts w:ascii="Consolas" w:hAnsi="Consolas" w:cs="Consolas"/>
+                <w:color w:val="FF0000"/>
+                <w:sz w:val="14"/>
+                <w:szCs w:val="14"/>
+                <w:lang w:val="en-US"/>
+              </w:rPr>
+              <w:t>version</w:t>
+            </w:r>
+            <w:r>
+              <w:rPr>
+                <w:rFonts w:ascii="Consolas" w:hAnsi="Consolas" w:cs="Consolas"/>
+                <w:color w:val="0000FF"/>
+                <w:sz w:val="14"/>
+                <w:szCs w:val="14"/>
+                <w:lang w:val="en-US"/>
+              </w:rPr>
+              <w:t>=</w:t>
+            </w:r>
+            <w:r>
+              <w:rPr>
+                <w:rFonts w:ascii="Consolas" w:hAnsi="Consolas" w:cs="Consolas"/>
+                <w:color w:val="000000"/>
+                <w:sz w:val="14"/>
+                <w:szCs w:val="14"/>
+                <w:lang w:val="en-US"/>
+              </w:rPr>
+              <w:t>"</w:t>
+            </w:r>
+            <w:r>
+              <w:rPr>
+                <w:rFonts w:ascii="Consolas" w:hAnsi="Consolas" w:cs="Consolas"/>
+                <w:color w:val="0000FF"/>
+                <w:sz w:val="14"/>
+                <w:szCs w:val="14"/>
+                <w:lang w:val="en-US"/>
+              </w:rPr>
+              <w:t>1.0</w:t>
+            </w:r>
+            <w:r>
+              <w:rPr>
+                <w:rFonts w:ascii="Consolas" w:hAnsi="Consolas" w:cs="Consolas"/>
+                <w:color w:val="000000"/>
+                <w:sz w:val="14"/>
+                <w:szCs w:val="14"/>
+                <w:lang w:val="en-US"/>
+              </w:rPr>
+              <w:t>"</w:t>
+            </w:r>
+            <w:r>
+              <w:rPr>
+                <w:rFonts w:ascii="Consolas" w:hAnsi="Consolas" w:cs="Consolas"/>
+                <w:color w:val="0000FF"/>
+                <w:sz w:val="14"/>
+                <w:szCs w:val="14"/>
+                <w:lang w:val="en-US"/>
+              </w:rPr>
+              <w:t xml:space="preserve"> </w:t>
+            </w:r>
+            <w:r>
+              <w:rPr>
+                <w:rFonts w:ascii="Consolas" w:hAnsi="Consolas" w:cs="Consolas"/>
+                <w:color w:val="FF0000"/>
+                <w:sz w:val="14"/>
+                <w:szCs w:val="14"/>
+                <w:lang w:val="en-US"/>
+              </w:rPr>
+              <w:t>encoding</w:t>
+            </w:r>
+            <w:r>
+              <w:rPr>
+                <w:rFonts w:ascii="Consolas" w:hAnsi="Consolas" w:cs="Consolas"/>
+                <w:color w:val="0000FF"/>
+                <w:sz w:val="14"/>
+                <w:szCs w:val="14"/>
+                <w:lang w:val="en-US"/>
+              </w:rPr>
+              <w:t>=</w:t>
+            </w:r>
+            <w:r>
+              <w:rPr>
+                <w:rFonts w:ascii="Consolas" w:hAnsi="Consolas" w:cs="Consolas"/>
+                <w:color w:val="000000"/>
+                <w:sz w:val="14"/>
+                <w:szCs w:val="14"/>
+                <w:lang w:val="en-US"/>
+              </w:rPr>
+              <w:t>"</w:t>
+            </w:r>
+            <w:r>
+              <w:rPr>
+                <w:rFonts w:ascii="Consolas" w:hAnsi="Consolas" w:cs="Consolas"/>
+                <w:color w:val="0000FF"/>
+                <w:sz w:val="14"/>
+                <w:szCs w:val="14"/>
+                <w:lang w:val="en-US"/>
+              </w:rPr>
+              <w:t>utf-8</w:t>
+            </w:r>
+            <w:r>
+              <w:rPr>
+                <w:rFonts w:ascii="Consolas" w:hAnsi="Consolas" w:cs="Consolas"/>
+                <w:color w:val="000000"/>
+                <w:sz w:val="14"/>
+                <w:szCs w:val="14"/>
+                <w:lang w:val="en-US"/>
+              </w:rPr>
+              <w:t>"</w:t>
+            </w:r>
+            <w:r>
+              <w:rPr>
+                <w:rFonts w:ascii="Consolas" w:hAnsi="Consolas" w:cs="Consolas"/>
+                <w:color w:val="0000FF"/>
+                <w:sz w:val="14"/>
+                <w:szCs w:val="14"/>
+                <w:lang w:val="en-US"/>
+              </w:rPr>
+              <w:t>?&gt;</w:t>
+            </w:r>
+          </w:p>
+          <w:p>
+            <w:pPr>
+              <w:autoSpaceDE w:val="0"/>
+              <w:autoSpaceDN w:val="0"/>
+              <w:adjustRightInd w:val="0"/>
+              <w:rPr>
+                <w:rFonts w:ascii="Consolas" w:hAnsi="Consolas" w:cs="Consolas"/>
+                <w:color w:val="000000"/>
+                <w:sz w:val="14"/>
+                <w:szCs w:val="14"/>
+                <w:lang w:val="en-US"/>
+              </w:rPr>
+            </w:pPr>
+            <w:r>
+              <w:rPr>
+                <w:rFonts w:ascii="Consolas" w:hAnsi="Consolas" w:cs="Consolas"/>
+                <w:color w:val="0000FF"/>
+                <w:sz w:val="14"/>
+                <w:szCs w:val="14"/>
+                <w:lang w:val="en-US"/>
+              </w:rPr>
+              <w:t>&lt;</w:t>
+            </w:r>
+            <w:r>
+              <w:rPr>
+                <w:rFonts w:ascii="Consolas" w:hAnsi="Consolas" w:cs="Consolas"/>
+                <w:color w:val="A31515"/>
+                <w:sz w:val="14"/>
+                <w:szCs w:val="14"/>
+                <w:lang w:val="en-US"/>
+              </w:rPr>
+              <w:t>configuration</w:t>
+            </w:r>
+            <w:r>
+              <w:rPr>
+                <w:rFonts w:ascii="Consolas" w:hAnsi="Consolas" w:cs="Consolas"/>
+                <w:color w:val="0000FF"/>
+                <w:sz w:val="14"/>
+                <w:szCs w:val="14"/>
+                <w:lang w:val="en-US"/>
+              </w:rPr>
+              <w:t>&gt;</w:t>
+            </w:r>
+          </w:p>
+          <w:p>
+            <w:pPr>
+              <w:autoSpaceDE w:val="0"/>
+              <w:autoSpaceDN w:val="0"/>
+              <w:adjustRightInd w:val="0"/>
+              <w:rPr>
+                <w:rFonts w:ascii="Consolas" w:hAnsi="Consolas" w:cs="Consolas"/>
+                <w:color w:val="000000"/>
+                <w:sz w:val="14"/>
+                <w:szCs w:val="14"/>
+                <w:lang w:val="en-US"/>
+              </w:rPr>
+            </w:pPr>
+            <w:r>
+              <w:rPr>
+                <w:rFonts w:ascii="Consolas" w:hAnsi="Consolas" w:cs="Consolas"/>
+                <w:color w:val="0000FF"/>
+                <w:sz w:val="14"/>
+                <w:szCs w:val="14"/>
+                <w:lang w:val="en-US"/>
+              </w:rPr>
+              <w:t xml:space="preserve">  &lt;</w:t>
+            </w:r>
+            <w:r>
+              <w:rPr>
+                <w:rFonts w:ascii="Consolas" w:hAnsi="Consolas" w:cs="Consolas"/>
+                <w:color w:val="A31515"/>
+                <w:sz w:val="14"/>
+                <w:szCs w:val="14"/>
+                <w:lang w:val="en-US"/>
+              </w:rPr>
+              <w:t>location</w:t>
+            </w:r>
+            <w:r>
+              <w:rPr>
+                <w:rFonts w:ascii="Consolas" w:hAnsi="Consolas" w:cs="Consolas"/>
+                <w:color w:val="0000FF"/>
+                <w:sz w:val="14"/>
+                <w:szCs w:val="14"/>
+                <w:lang w:val="en-US"/>
+              </w:rPr>
+              <w:t xml:space="preserve"> </w:t>
+            </w:r>
+            <w:r>
+              <w:rPr>
+                <w:rFonts w:ascii="Consolas" w:hAnsi="Consolas" w:cs="Consolas"/>
+                <w:color w:val="FF0000"/>
+                <w:sz w:val="14"/>
+                <w:szCs w:val="14"/>
+                <w:lang w:val="en-US"/>
+              </w:rPr>
+              <w:t>path</w:t>
+            </w:r>
+            <w:r>
+              <w:rPr>
+                <w:rFonts w:ascii="Consolas" w:hAnsi="Consolas" w:cs="Consolas"/>
+                <w:color w:val="0000FF"/>
+                <w:sz w:val="14"/>
+                <w:szCs w:val="14"/>
+                <w:lang w:val="en-US"/>
+              </w:rPr>
+              <w:t>=</w:t>
+            </w:r>
+            <w:r>
+              <w:rPr>
+                <w:rFonts w:ascii="Consolas" w:hAnsi="Consolas" w:cs="Consolas"/>
+                <w:color w:val="000000"/>
+                <w:sz w:val="14"/>
+                <w:szCs w:val="14"/>
+                <w:lang w:val="en-US"/>
+              </w:rPr>
+              <w:t>"</w:t>
+            </w:r>
+            <w:r>
+              <w:rPr>
+                <w:rFonts w:ascii="Consolas" w:hAnsi="Consolas" w:cs="Consolas"/>
+                <w:color w:val="0000FF"/>
+                <w:sz w:val="14"/>
+                <w:szCs w:val="14"/>
+                <w:lang w:val="en-US"/>
+              </w:rPr>
+              <w:t>.</w:t>
+            </w:r>
+            <w:r>
+              <w:rPr>
+                <w:rFonts w:ascii="Consolas" w:hAnsi="Consolas" w:cs="Consolas"/>
+                <w:color w:val="000000"/>
+                <w:sz w:val="14"/>
+                <w:szCs w:val="14"/>
+                <w:lang w:val="en-US"/>
+              </w:rPr>
+              <w:t>"</w:t>
+            </w:r>
+            <w:r>
+              <w:rPr>
+                <w:rFonts w:ascii="Consolas" w:hAnsi="Consolas" w:cs="Consolas"/>
+                <w:color w:val="0000FF"/>
+                <w:sz w:val="14"/>
+                <w:szCs w:val="14"/>
+                <w:lang w:val="en-US"/>
+              </w:rPr>
+              <w:t xml:space="preserve"> </w:t>
+            </w:r>
+            <w:r>
+              <w:rPr>
+                <w:rFonts w:ascii="Consolas" w:hAnsi="Consolas" w:cs="Consolas"/>
+                <w:color w:val="FF0000"/>
+                <w:sz w:val="14"/>
+                <w:szCs w:val="14"/>
+                <w:lang w:val="en-US"/>
+              </w:rPr>
+              <w:t>inheritInChildApplications</w:t>
+            </w:r>
+            <w:r>
+              <w:rPr>
+                <w:rFonts w:ascii="Consolas" w:hAnsi="Consolas" w:cs="Consolas"/>
+                <w:color w:val="0000FF"/>
+                <w:sz w:val="14"/>
+                <w:szCs w:val="14"/>
+                <w:lang w:val="en-US"/>
+              </w:rPr>
+              <w:t>=</w:t>
+            </w:r>
+            <w:r>
+              <w:rPr>
+                <w:rFonts w:ascii="Consolas" w:hAnsi="Consolas" w:cs="Consolas"/>
+                <w:color w:val="000000"/>
+                <w:sz w:val="14"/>
+                <w:szCs w:val="14"/>
+                <w:lang w:val="en-US"/>
+              </w:rPr>
+              <w:t>"</w:t>
+            </w:r>
+            <w:r>
+              <w:rPr>
+                <w:rFonts w:ascii="Consolas" w:hAnsi="Consolas" w:cs="Consolas"/>
+                <w:color w:val="0000FF"/>
+                <w:sz w:val="14"/>
+                <w:szCs w:val="14"/>
+                <w:lang w:val="en-US"/>
+              </w:rPr>
+              <w:t>false</w:t>
+            </w:r>
+            <w:r>
+              <w:rPr>
+                <w:rFonts w:ascii="Consolas" w:hAnsi="Consolas" w:cs="Consolas"/>
+                <w:color w:val="000000"/>
+                <w:sz w:val="14"/>
+                <w:szCs w:val="14"/>
+                <w:lang w:val="en-US"/>
+              </w:rPr>
+              <w:t>"</w:t>
+            </w:r>
+            <w:r>
+              <w:rPr>
+                <w:rFonts w:ascii="Consolas" w:hAnsi="Consolas" w:cs="Consolas"/>
+                <w:color w:val="0000FF"/>
+                <w:sz w:val="14"/>
+                <w:szCs w:val="14"/>
+                <w:lang w:val="en-US"/>
+              </w:rPr>
+              <w:t>&gt;</w:t>
+            </w:r>
+          </w:p>
+          <w:p>
+            <w:pPr>
+              <w:autoSpaceDE w:val="0"/>
+              <w:autoSpaceDN w:val="0"/>
+              <w:adjustRightInd w:val="0"/>
+              <w:rPr>
+                <w:rFonts w:ascii="Consolas" w:hAnsi="Consolas" w:cs="Consolas"/>
+                <w:color w:val="000000"/>
+                <w:sz w:val="14"/>
+                <w:szCs w:val="14"/>
+                <w:lang w:val="en-US"/>
+              </w:rPr>
+            </w:pPr>
+            <w:r>
+              <w:rPr>
+                <w:rFonts w:ascii="Consolas" w:hAnsi="Consolas" w:cs="Consolas"/>
+                <w:color w:val="0000FF"/>
+                <w:sz w:val="14"/>
+                <w:szCs w:val="14"/>
+                <w:lang w:val="en-US"/>
+              </w:rPr>
+              <w:t xml:space="preserve">    &lt;</w:t>
+            </w:r>
+            <w:r>
+              <w:rPr>
+                <w:rFonts w:ascii="Consolas" w:hAnsi="Consolas" w:cs="Consolas"/>
+                <w:color w:val="A31515"/>
+                <w:sz w:val="14"/>
+                <w:szCs w:val="14"/>
+                <w:lang w:val="en-US"/>
+              </w:rPr>
+              <w:t>system.webServer</w:t>
+            </w:r>
+            <w:r>
+              <w:rPr>
+                <w:rFonts w:ascii="Consolas" w:hAnsi="Consolas" w:cs="Consolas"/>
+                <w:color w:val="0000FF"/>
+                <w:sz w:val="14"/>
+                <w:szCs w:val="14"/>
+                <w:lang w:val="en-US"/>
+              </w:rPr>
+              <w:t>&gt;</w:t>
+            </w:r>
+          </w:p>
+          <w:p>
+            <w:pPr>
+              <w:autoSpaceDE w:val="0"/>
+              <w:autoSpaceDN w:val="0"/>
+              <w:adjustRightInd w:val="0"/>
+              <w:rPr>
+                <w:rFonts w:ascii="Consolas" w:hAnsi="Consolas" w:cs="Consolas"/>
+                <w:color w:val="000000"/>
+                <w:sz w:val="14"/>
+                <w:szCs w:val="14"/>
+                <w:lang w:val="en-US"/>
+              </w:rPr>
+            </w:pPr>
+            <w:r>
+              <w:rPr>
+                <w:rFonts w:ascii="Consolas" w:hAnsi="Consolas" w:cs="Consolas"/>
+                <w:color w:val="0000FF"/>
+                <w:sz w:val="14"/>
+                <w:szCs w:val="14"/>
+                <w:lang w:val="en-US"/>
+              </w:rPr>
+              <w:t xml:space="preserve">      &lt;</w:t>
+            </w:r>
+            <w:r>
+              <w:rPr>
+                <w:rFonts w:ascii="Consolas" w:hAnsi="Consolas" w:cs="Consolas"/>
+                <w:color w:val="A31515"/>
+                <w:sz w:val="14"/>
+                <w:szCs w:val="14"/>
+                <w:lang w:val="en-US"/>
+              </w:rPr>
+              <w:t>handlers</w:t>
+            </w:r>
+            <w:r>
+              <w:rPr>
+                <w:rFonts w:ascii="Consolas" w:hAnsi="Consolas" w:cs="Consolas"/>
+                <w:color w:val="0000FF"/>
+                <w:sz w:val="14"/>
+                <w:szCs w:val="14"/>
+                <w:lang w:val="en-US"/>
+              </w:rPr>
+              <w:t>&gt;</w:t>
+            </w:r>
+          </w:p>
+          <w:p>
+            <w:pPr>
+              <w:autoSpaceDE w:val="0"/>
+              <w:autoSpaceDN w:val="0"/>
+              <w:adjustRightInd w:val="0"/>
+              <w:rPr>
+                <w:rFonts w:ascii="Consolas" w:hAnsi="Consolas" w:cs="Consolas"/>
+                <w:color w:val="000000"/>
+                <w:sz w:val="14"/>
+                <w:szCs w:val="14"/>
+                <w:lang w:val="en-US"/>
+              </w:rPr>
+            </w:pPr>
+            <w:r>
+              <w:rPr>
+                <w:rFonts w:ascii="Consolas" w:hAnsi="Consolas" w:cs="Consolas"/>
+                <w:color w:val="0000FF"/>
+                <w:sz w:val="14"/>
+                <w:szCs w:val="14"/>
+                <w:lang w:val="en-US"/>
+              </w:rPr>
+              <w:t xml:space="preserve">        &lt;</w:t>
+            </w:r>
+            <w:r>
+              <w:rPr>
+                <w:rFonts w:ascii="Consolas" w:hAnsi="Consolas" w:cs="Consolas"/>
+                <w:color w:val="A31515"/>
+                <w:sz w:val="14"/>
+                <w:szCs w:val="14"/>
+                <w:lang w:val="en-US"/>
+              </w:rPr>
+              <w:t>add</w:t>
+            </w:r>
+            <w:r>
+              <w:rPr>
+                <w:rFonts w:ascii="Consolas" w:hAnsi="Consolas" w:cs="Consolas"/>
+                <w:color w:val="0000FF"/>
+                <w:sz w:val="14"/>
+                <w:szCs w:val="14"/>
+                <w:lang w:val="en-US"/>
+              </w:rPr>
+              <w:t xml:space="preserve"> </w:t>
+            </w:r>
+            <w:r>
+              <w:rPr>
+                <w:rFonts w:ascii="Consolas" w:hAnsi="Consolas" w:cs="Consolas"/>
+                <w:color w:val="FF0000"/>
+                <w:sz w:val="14"/>
+                <w:szCs w:val="14"/>
+                <w:lang w:val="en-US"/>
+              </w:rPr>
+              <w:t>name</w:t>
+            </w:r>
+            <w:r>
+              <w:rPr>
+                <w:rFonts w:ascii="Consolas" w:hAnsi="Consolas" w:cs="Consolas"/>
+                <w:color w:val="0000FF"/>
+                <w:sz w:val="14"/>
+                <w:szCs w:val="14"/>
+                <w:lang w:val="en-US"/>
+              </w:rPr>
+              <w:t>=</w:t>
+            </w:r>
+            <w:r>
+              <w:rPr>
+                <w:rFonts w:ascii="Consolas" w:hAnsi="Consolas" w:cs="Consolas"/>
+                <w:color w:val="000000"/>
+                <w:sz w:val="14"/>
+                <w:szCs w:val="14"/>
+                <w:lang w:val="en-US"/>
+              </w:rPr>
+              <w:t>"</w:t>
+            </w:r>
+            <w:r>
+              <w:rPr>
+                <w:rFonts w:ascii="Consolas" w:hAnsi="Consolas" w:cs="Consolas"/>
+                <w:color w:val="0000FF"/>
+                <w:sz w:val="14"/>
+                <w:szCs w:val="14"/>
+                <w:lang w:val="en-US"/>
+              </w:rPr>
+              <w:t>aspNetCore</w:t>
+            </w:r>
+            <w:r>
+              <w:rPr>
+                <w:rFonts w:ascii="Consolas" w:hAnsi="Consolas" w:cs="Consolas"/>
+                <w:color w:val="000000"/>
+                <w:sz w:val="14"/>
+                <w:szCs w:val="14"/>
+                <w:lang w:val="en-US"/>
+              </w:rPr>
+              <w:t>"</w:t>
+            </w:r>
+            <w:r>
+              <w:rPr>
+                <w:rFonts w:ascii="Consolas" w:hAnsi="Consolas" w:cs="Consolas"/>
+                <w:color w:val="0000FF"/>
+                <w:sz w:val="14"/>
+                <w:szCs w:val="14"/>
+                <w:lang w:val="en-US"/>
+              </w:rPr>
+              <w:t xml:space="preserve"> </w:t>
+            </w:r>
+            <w:r>
+              <w:rPr>
+                <w:rFonts w:ascii="Consolas" w:hAnsi="Consolas" w:cs="Consolas"/>
+                <w:color w:val="FF0000"/>
+                <w:sz w:val="14"/>
+                <w:szCs w:val="14"/>
+                <w:lang w:val="en-US"/>
+              </w:rPr>
+              <w:t>path</w:t>
+            </w:r>
+            <w:r>
+              <w:rPr>
+                <w:rFonts w:ascii="Consolas" w:hAnsi="Consolas" w:cs="Consolas"/>
+                <w:color w:val="0000FF"/>
+                <w:sz w:val="14"/>
+                <w:szCs w:val="14"/>
+                <w:lang w:val="en-US"/>
+              </w:rPr>
+              <w:t>=</w:t>
+            </w:r>
+            <w:r>
+              <w:rPr>
+                <w:rFonts w:ascii="Consolas" w:hAnsi="Consolas" w:cs="Consolas"/>
+                <w:color w:val="000000"/>
+                <w:sz w:val="14"/>
+                <w:szCs w:val="14"/>
+                <w:lang w:val="en-US"/>
+              </w:rPr>
+              <w:t>"</w:t>
+            </w:r>
+            <w:r>
+              <w:rPr>
+                <w:rFonts w:ascii="Consolas" w:hAnsi="Consolas" w:cs="Consolas"/>
+                <w:color w:val="0000FF"/>
+                <w:sz w:val="14"/>
+                <w:szCs w:val="14"/>
+                <w:lang w:val="en-US"/>
+              </w:rPr>
+              <w:t>*</w:t>
+            </w:r>
+            <w:r>
+              <w:rPr>
+                <w:rFonts w:ascii="Consolas" w:hAnsi="Consolas" w:cs="Consolas"/>
+                <w:color w:val="000000"/>
+                <w:sz w:val="14"/>
+                <w:szCs w:val="14"/>
+                <w:lang w:val="en-US"/>
+              </w:rPr>
+              <w:t>"</w:t>
+            </w:r>
+            <w:r>
+              <w:rPr>
+                <w:rFonts w:ascii="Consolas" w:hAnsi="Consolas" w:cs="Consolas"/>
+                <w:color w:val="0000FF"/>
+                <w:sz w:val="14"/>
+                <w:szCs w:val="14"/>
+                <w:lang w:val="en-US"/>
+              </w:rPr>
+              <w:t xml:space="preserve"> </w:t>
+            </w:r>
+            <w:r>
+              <w:rPr>
+                <w:rFonts w:ascii="Consolas" w:hAnsi="Consolas" w:cs="Consolas"/>
+                <w:color w:val="FF0000"/>
+                <w:sz w:val="14"/>
+                <w:szCs w:val="14"/>
+                <w:lang w:val="en-US"/>
+              </w:rPr>
+              <w:t>verb</w:t>
+            </w:r>
+            <w:r>
+              <w:rPr>
+                <w:rFonts w:ascii="Consolas" w:hAnsi="Consolas" w:cs="Consolas"/>
+                <w:color w:val="0000FF"/>
+                <w:sz w:val="14"/>
+                <w:szCs w:val="14"/>
+                <w:lang w:val="en-US"/>
+              </w:rPr>
+              <w:t>=</w:t>
+            </w:r>
+            <w:r>
+              <w:rPr>
+                <w:rFonts w:ascii="Consolas" w:hAnsi="Consolas" w:cs="Consolas"/>
+                <w:color w:val="000000"/>
+                <w:sz w:val="14"/>
+                <w:szCs w:val="14"/>
+                <w:lang w:val="en-US"/>
+              </w:rPr>
+              <w:t>"</w:t>
+            </w:r>
+            <w:r>
+              <w:rPr>
+                <w:rFonts w:ascii="Consolas" w:hAnsi="Consolas" w:cs="Consolas"/>
+                <w:color w:val="0000FF"/>
+                <w:sz w:val="14"/>
+                <w:szCs w:val="14"/>
+                <w:lang w:val="en-US"/>
+              </w:rPr>
+              <w:t>*</w:t>
+            </w:r>
+            <w:r>
+              <w:rPr>
+                <w:rFonts w:ascii="Consolas" w:hAnsi="Consolas" w:cs="Consolas"/>
+                <w:color w:val="000000"/>
+                <w:sz w:val="14"/>
+                <w:szCs w:val="14"/>
+                <w:lang w:val="en-US"/>
+              </w:rPr>
+              <w:t>"</w:t>
+            </w:r>
+            <w:r>
+              <w:rPr>
+                <w:rFonts w:ascii="Consolas" w:hAnsi="Consolas" w:cs="Consolas"/>
+                <w:color w:val="0000FF"/>
+                <w:sz w:val="14"/>
+                <w:szCs w:val="14"/>
+                <w:lang w:val="en-US"/>
+              </w:rPr>
+              <w:t xml:space="preserve"> </w:t>
+            </w:r>
+            <w:r>
+              <w:rPr>
+                <w:rFonts w:ascii="Consolas" w:hAnsi="Consolas" w:cs="Consolas"/>
+                <w:color w:val="FF0000"/>
+                <w:sz w:val="14"/>
+                <w:szCs w:val="14"/>
+                <w:lang w:val="en-US"/>
+              </w:rPr>
+              <w:t>modules</w:t>
+            </w:r>
+            <w:r>
+              <w:rPr>
+                <w:rFonts w:ascii="Consolas" w:hAnsi="Consolas" w:cs="Consolas"/>
+                <w:color w:val="0000FF"/>
+                <w:sz w:val="14"/>
+                <w:szCs w:val="14"/>
+                <w:lang w:val="en-US"/>
+              </w:rPr>
+              <w:t>=</w:t>
+            </w:r>
+            <w:r>
+              <w:rPr>
+                <w:rFonts w:ascii="Consolas" w:hAnsi="Consolas" w:cs="Consolas"/>
+                <w:color w:val="000000"/>
+                <w:sz w:val="14"/>
+                <w:szCs w:val="14"/>
+                <w:lang w:val="en-US"/>
+              </w:rPr>
+              <w:t>"</w:t>
+            </w:r>
+            <w:r>
+              <w:rPr>
+                <w:rFonts w:ascii="Consolas" w:hAnsi="Consolas" w:cs="Consolas"/>
+                <w:color w:val="0000FF"/>
+                <w:sz w:val="14"/>
+                <w:szCs w:val="14"/>
+                <w:lang w:val="en-US"/>
+              </w:rPr>
+              <w:t>AspNetCoreModuleV2</w:t>
+            </w:r>
+            <w:r>
+              <w:rPr>
+                <w:rFonts w:ascii="Consolas" w:hAnsi="Consolas" w:cs="Consolas"/>
+                <w:color w:val="000000"/>
+                <w:sz w:val="14"/>
+                <w:szCs w:val="14"/>
+                <w:lang w:val="en-US"/>
+              </w:rPr>
+              <w:t>"</w:t>
+            </w:r>
+            <w:r>
+              <w:rPr>
+                <w:rFonts w:ascii="Consolas" w:hAnsi="Consolas" w:cs="Consolas"/>
+                <w:color w:val="0000FF"/>
+                <w:sz w:val="14"/>
+                <w:szCs w:val="14"/>
+                <w:lang w:val="en-US"/>
+              </w:rPr>
+              <w:t xml:space="preserve"> </w:t>
+            </w:r>
+            <w:r>
+              <w:rPr>
+                <w:rFonts w:ascii="Consolas" w:hAnsi="Consolas" w:cs="Consolas"/>
+                <w:color w:val="FF0000"/>
+                <w:sz w:val="14"/>
+                <w:szCs w:val="14"/>
+                <w:lang w:val="en-US"/>
+              </w:rPr>
+              <w:t>resourceType</w:t>
+            </w:r>
+            <w:r>
+              <w:rPr>
+                <w:rFonts w:ascii="Consolas" w:hAnsi="Consolas" w:cs="Consolas"/>
+                <w:color w:val="0000FF"/>
+                <w:sz w:val="14"/>
+                <w:szCs w:val="14"/>
+                <w:lang w:val="en-US"/>
+              </w:rPr>
+              <w:t>=</w:t>
+            </w:r>
+            <w:r>
+              <w:rPr>
+                <w:rFonts w:ascii="Consolas" w:hAnsi="Consolas" w:cs="Consolas"/>
+                <w:color w:val="000000"/>
+                <w:sz w:val="14"/>
+                <w:szCs w:val="14"/>
+                <w:lang w:val="en-US"/>
+              </w:rPr>
+              <w:t>"</w:t>
+            </w:r>
+            <w:r>
+              <w:rPr>
+                <w:rFonts w:ascii="Consolas" w:hAnsi="Consolas" w:cs="Consolas"/>
+                <w:color w:val="0000FF"/>
+                <w:sz w:val="14"/>
+                <w:szCs w:val="14"/>
+                <w:lang w:val="en-US"/>
+              </w:rPr>
+              <w:t>Unspecified</w:t>
+            </w:r>
+            <w:r>
+              <w:rPr>
+                <w:rFonts w:ascii="Consolas" w:hAnsi="Consolas" w:cs="Consolas"/>
+                <w:color w:val="000000"/>
+                <w:sz w:val="14"/>
+                <w:szCs w:val="14"/>
+                <w:lang w:val="en-US"/>
+              </w:rPr>
+              <w:t>"</w:t>
+            </w:r>
+            <w:r>
+              <w:rPr>
+                <w:rFonts w:ascii="Consolas" w:hAnsi="Consolas" w:cs="Consolas"/>
+                <w:color w:val="0000FF"/>
+                <w:sz w:val="14"/>
+                <w:szCs w:val="14"/>
+                <w:lang w:val="en-US"/>
+              </w:rPr>
+              <w:t xml:space="preserve"> /&gt;</w:t>
+            </w:r>
+          </w:p>
+          <w:p>
+            <w:pPr>
+              <w:autoSpaceDE w:val="0"/>
+              <w:autoSpaceDN w:val="0"/>
+              <w:adjustRightInd w:val="0"/>
+              <w:rPr>
+                <w:rFonts w:ascii="Consolas" w:hAnsi="Consolas" w:cs="Consolas"/>
+                <w:color w:val="000000"/>
+                <w:sz w:val="14"/>
+                <w:szCs w:val="14"/>
+                <w:lang w:val="en-US"/>
+              </w:rPr>
+            </w:pPr>
+            <w:r>
+              <w:rPr>
+                <w:rFonts w:ascii="Consolas" w:hAnsi="Consolas" w:cs="Consolas"/>
+                <w:color w:val="0000FF"/>
+                <w:sz w:val="14"/>
+                <w:szCs w:val="14"/>
+                <w:lang w:val="en-US"/>
+              </w:rPr>
+              <w:t xml:space="preserve">      &lt;/</w:t>
+            </w:r>
+            <w:r>
+              <w:rPr>
+                <w:rFonts w:ascii="Consolas" w:hAnsi="Consolas" w:cs="Consolas"/>
+                <w:color w:val="A31515"/>
+                <w:sz w:val="14"/>
+                <w:szCs w:val="14"/>
+                <w:lang w:val="en-US"/>
+              </w:rPr>
+              <w:t>handlers</w:t>
+            </w:r>
+            <w:r>
+              <w:rPr>
+                <w:rFonts w:ascii="Consolas" w:hAnsi="Consolas" w:cs="Consolas"/>
+                <w:color w:val="0000FF"/>
+                <w:sz w:val="14"/>
+                <w:szCs w:val="14"/>
+                <w:lang w:val="en-US"/>
+              </w:rPr>
+              <w:t>&gt;</w:t>
+            </w:r>
+          </w:p>
+          <w:p>
+            <w:pPr>
+              <w:autoSpaceDE w:val="0"/>
+              <w:autoSpaceDN w:val="0"/>
+              <w:adjustRightInd w:val="0"/>
+              <w:rPr>
+                <w:rFonts w:ascii="Consolas" w:hAnsi="Consolas" w:cs="Consolas"/>
+                <w:color w:val="000000"/>
+                <w:sz w:val="14"/>
+                <w:szCs w:val="14"/>
+                <w:lang w:val="en-US"/>
+              </w:rPr>
+            </w:pPr>
+            <w:r>
+              <w:rPr>
+                <w:rFonts w:ascii="Consolas" w:hAnsi="Consolas" w:cs="Consolas"/>
+                <w:color w:val="0000FF"/>
+                <w:sz w:val="14"/>
+                <w:szCs w:val="14"/>
+                <w:lang w:val="en-US"/>
+              </w:rPr>
+              <w:t xml:space="preserve">      &lt;</w:t>
+            </w:r>
+            <w:r>
+              <w:rPr>
+                <w:rFonts w:ascii="Consolas" w:hAnsi="Consolas" w:cs="Consolas"/>
+                <w:color w:val="A31515"/>
+                <w:sz w:val="14"/>
+                <w:szCs w:val="14"/>
+                <w:lang w:val="en-US"/>
+              </w:rPr>
+              <w:t>aspNetCore</w:t>
+            </w:r>
+            <w:r>
+              <w:rPr>
+                <w:rFonts w:ascii="Consolas" w:hAnsi="Consolas" w:cs="Consolas"/>
+                <w:color w:val="0000FF"/>
+                <w:sz w:val="14"/>
+                <w:szCs w:val="14"/>
+                <w:lang w:val="en-US"/>
+              </w:rPr>
+              <w:t xml:space="preserve"> </w:t>
+            </w:r>
+            <w:r>
+              <w:rPr>
+                <w:rFonts w:ascii="Consolas" w:hAnsi="Consolas" w:cs="Consolas"/>
+                <w:color w:val="FF0000"/>
+                <w:sz w:val="14"/>
+                <w:szCs w:val="14"/>
+                <w:lang w:val="en-US"/>
+              </w:rPr>
+              <w:t>processPath</w:t>
+            </w:r>
+            <w:r>
+              <w:rPr>
+                <w:rFonts w:ascii="Consolas" w:hAnsi="Consolas" w:cs="Consolas"/>
+                <w:color w:val="0000FF"/>
+                <w:sz w:val="14"/>
+                <w:szCs w:val="14"/>
+                <w:lang w:val="en-US"/>
+              </w:rPr>
+              <w:t>=</w:t>
+            </w:r>
+            <w:r>
+              <w:rPr>
+                <w:rFonts w:ascii="Consolas" w:hAnsi="Consolas" w:cs="Consolas"/>
+                <w:color w:val="000000"/>
+                <w:sz w:val="14"/>
+                <w:szCs w:val="14"/>
+                <w:lang w:val="en-US"/>
+              </w:rPr>
+              <w:t>"</w:t>
+            </w:r>
+            <w:r>
+              <w:rPr>
+                <w:rFonts w:ascii="Consolas" w:hAnsi="Consolas" w:cs="Consolas"/>
+                <w:color w:val="0000FF"/>
+                <w:sz w:val="14"/>
+                <w:szCs w:val="14"/>
+                <w:lang w:val="en-US"/>
+              </w:rPr>
+              <w:t>dotnet</w:t>
+            </w:r>
+            <w:r>
+              <w:rPr>
+                <w:rFonts w:ascii="Consolas" w:hAnsi="Consolas" w:cs="Consolas"/>
+                <w:color w:val="000000"/>
+                <w:sz w:val="14"/>
+                <w:szCs w:val="14"/>
+                <w:lang w:val="en-US"/>
+              </w:rPr>
+              <w:t>"</w:t>
+            </w:r>
+            <w:r>
+              <w:rPr>
+                <w:rFonts w:ascii="Consolas" w:hAnsi="Consolas" w:cs="Consolas"/>
+                <w:color w:val="0000FF"/>
+                <w:sz w:val="14"/>
+                <w:szCs w:val="14"/>
+                <w:lang w:val="en-US"/>
+              </w:rPr>
+              <w:t xml:space="preserve"> </w:t>
+            </w:r>
+            <w:r>
+              <w:rPr>
+                <w:rFonts w:ascii="Consolas" w:hAnsi="Consolas" w:cs="Consolas"/>
+                <w:color w:val="FF0000"/>
+                <w:sz w:val="14"/>
+                <w:szCs w:val="14"/>
+                <w:lang w:val="en-US"/>
+              </w:rPr>
+              <w:t>arguments</w:t>
+            </w:r>
+            <w:r>
+              <w:rPr>
+                <w:rFonts w:ascii="Consolas" w:hAnsi="Consolas" w:cs="Consolas"/>
+                <w:color w:val="0000FF"/>
+                <w:sz w:val="14"/>
+                <w:szCs w:val="14"/>
+                <w:lang w:val="en-US"/>
+              </w:rPr>
+              <w:t>=</w:t>
+            </w:r>
+            <w:r>
+              <w:rPr>
+                <w:rFonts w:ascii="Consolas" w:hAnsi="Consolas" w:cs="Consolas"/>
+                <w:color w:val="000000"/>
+                <w:sz w:val="14"/>
+                <w:szCs w:val="14"/>
+                <w:lang w:val="en-US"/>
+              </w:rPr>
+              <w:t>"</w:t>
+            </w:r>
+            <w:r>
+              <w:rPr>
+                <w:rFonts w:ascii="Consolas" w:hAnsi="Consolas" w:cs="Consolas"/>
+                <w:color w:val="0000FF"/>
+                <w:sz w:val="14"/>
+                <w:szCs w:val="14"/>
+                <w:lang w:val="en-US"/>
+              </w:rPr>
+              <w:t>.\MyFinances.WebApi.dll</w:t>
+            </w:r>
+            <w:r>
+              <w:rPr>
+                <w:rFonts w:ascii="Consolas" w:hAnsi="Consolas" w:cs="Consolas"/>
+                <w:color w:val="000000"/>
+                <w:sz w:val="14"/>
+                <w:szCs w:val="14"/>
+                <w:lang w:val="en-US"/>
+              </w:rPr>
+              <w:t>"</w:t>
+            </w:r>
+            <w:r>
+              <w:rPr>
+                <w:rFonts w:ascii="Consolas" w:hAnsi="Consolas" w:cs="Consolas"/>
+                <w:color w:val="0000FF"/>
+                <w:sz w:val="14"/>
+                <w:szCs w:val="14"/>
+                <w:lang w:val="en-US"/>
+              </w:rPr>
+              <w:t xml:space="preserve"> </w:t>
+            </w:r>
+            <w:r>
+              <w:rPr>
+                <w:rFonts w:ascii="Consolas" w:hAnsi="Consolas" w:cs="Consolas"/>
+                <w:color w:val="0000FF"/>
+                <w:sz w:val="14"/>
+                <w:szCs w:val="14"/>
+                <w:lang w:val="en-US"/>
+              </w:rPr>
+              <w:br/>
+              <w:t xml:space="preserve">      </w:t>
+            </w:r>
+            <w:r>
+              <w:rPr>
+                <w:rFonts w:ascii="Consolas" w:hAnsi="Consolas" w:cs="Consolas"/>
+                <w:color w:val="FF0000"/>
+                <w:sz w:val="14"/>
+                <w:szCs w:val="14"/>
+                <w:lang w:val="en-US"/>
+              </w:rPr>
+              <w:t>stdoutLogEnabled</w:t>
+            </w:r>
+            <w:r>
+              <w:rPr>
+                <w:rFonts w:ascii="Consolas" w:hAnsi="Consolas" w:cs="Consolas"/>
+                <w:color w:val="0000FF"/>
+                <w:sz w:val="14"/>
+                <w:szCs w:val="14"/>
+                <w:lang w:val="en-US"/>
+              </w:rPr>
+              <w:t>=</w:t>
+            </w:r>
+            <w:r>
+              <w:rPr>
+                <w:rFonts w:ascii="Consolas" w:hAnsi="Consolas" w:cs="Consolas"/>
+                <w:color w:val="000000"/>
+                <w:sz w:val="14"/>
+                <w:szCs w:val="14"/>
+                <w:lang w:val="en-US"/>
+              </w:rPr>
+              <w:t>"</w:t>
+            </w:r>
+            <w:r>
+              <w:rPr>
+                <w:rFonts w:ascii="Consolas" w:hAnsi="Consolas" w:cs="Consolas"/>
+                <w:color w:val="0000FF"/>
+                <w:sz w:val="14"/>
+                <w:szCs w:val="14"/>
+                <w:highlight w:val="yellow"/>
+                <w:lang w:val="en-US"/>
+              </w:rPr>
+              <w:t>true</w:t>
+            </w:r>
+            <w:r>
+              <w:rPr>
+                <w:rFonts w:ascii="Consolas" w:hAnsi="Consolas" w:cs="Consolas"/>
+                <w:color w:val="000000"/>
+                <w:sz w:val="14"/>
+                <w:szCs w:val="14"/>
+                <w:lang w:val="en-US"/>
+              </w:rPr>
+              <w:t>"</w:t>
+            </w:r>
+            <w:r>
+              <w:rPr>
+                <w:rFonts w:ascii="Consolas" w:hAnsi="Consolas" w:cs="Consolas"/>
+                <w:color w:val="0000FF"/>
+                <w:sz w:val="14"/>
+                <w:szCs w:val="14"/>
+                <w:lang w:val="en-US"/>
+              </w:rPr>
+              <w:t xml:space="preserve"> </w:t>
+            </w:r>
+            <w:r>
+              <w:rPr>
+                <w:rFonts w:ascii="Consolas" w:hAnsi="Consolas" w:cs="Consolas"/>
+                <w:color w:val="FF0000"/>
+                <w:sz w:val="14"/>
+                <w:szCs w:val="14"/>
+                <w:lang w:val="en-US"/>
+              </w:rPr>
+              <w:t>stdoutLogFile</w:t>
+            </w:r>
+            <w:r>
+              <w:rPr>
+                <w:rFonts w:ascii="Consolas" w:hAnsi="Consolas" w:cs="Consolas"/>
+                <w:color w:val="0000FF"/>
+                <w:sz w:val="14"/>
+                <w:szCs w:val="14"/>
+                <w:lang w:val="en-US"/>
+              </w:rPr>
+              <w:t>=</w:t>
+            </w:r>
+            <w:r>
+              <w:rPr>
+                <w:rFonts w:ascii="Consolas" w:hAnsi="Consolas" w:cs="Consolas"/>
+                <w:color w:val="000000"/>
+                <w:sz w:val="14"/>
+                <w:szCs w:val="14"/>
+                <w:lang w:val="en-US"/>
+              </w:rPr>
+              <w:t>"</w:t>
+            </w:r>
+            <w:r>
+              <w:rPr>
+                <w:rFonts w:ascii="Consolas" w:hAnsi="Consolas" w:cs="Consolas"/>
+                <w:color w:val="0000FF"/>
+                <w:sz w:val="14"/>
+                <w:szCs w:val="14"/>
+                <w:lang w:val="en-US"/>
+              </w:rPr>
+              <w:t>.\logs\stdout</w:t>
+            </w:r>
+            <w:r>
+              <w:rPr>
+                <w:rFonts w:ascii="Consolas" w:hAnsi="Consolas" w:cs="Consolas"/>
+                <w:color w:val="000000"/>
+                <w:sz w:val="14"/>
+                <w:szCs w:val="14"/>
+                <w:lang w:val="en-US"/>
+              </w:rPr>
+              <w:t>"</w:t>
+            </w:r>
+            <w:r>
+              <w:rPr>
+                <w:rFonts w:ascii="Consolas" w:hAnsi="Consolas" w:cs="Consolas"/>
+                <w:color w:val="0000FF"/>
+                <w:sz w:val="14"/>
+                <w:szCs w:val="14"/>
+                <w:lang w:val="en-US"/>
+              </w:rPr>
+              <w:t xml:space="preserve"> </w:t>
+            </w:r>
+            <w:r>
+              <w:rPr>
+                <w:rFonts w:ascii="Consolas" w:hAnsi="Consolas" w:cs="Consolas"/>
+                <w:color w:val="FF0000"/>
+                <w:sz w:val="14"/>
+                <w:szCs w:val="14"/>
+                <w:lang w:val="en-US"/>
+              </w:rPr>
+              <w:t>hostingModel</w:t>
+            </w:r>
+            <w:r>
+              <w:rPr>
+                <w:rFonts w:ascii="Consolas" w:hAnsi="Consolas" w:cs="Consolas"/>
+                <w:color w:val="0000FF"/>
+                <w:sz w:val="14"/>
+                <w:szCs w:val="14"/>
+                <w:lang w:val="en-US"/>
+              </w:rPr>
+              <w:t>=</w:t>
+            </w:r>
+            <w:r>
+              <w:rPr>
+                <w:rFonts w:ascii="Consolas" w:hAnsi="Consolas" w:cs="Consolas"/>
+                <w:color w:val="000000"/>
+                <w:sz w:val="14"/>
+                <w:szCs w:val="14"/>
+                <w:lang w:val="en-US"/>
+              </w:rPr>
+              <w:t>"</w:t>
+            </w:r>
+            <w:r>
+              <w:rPr>
+                <w:rFonts w:ascii="Consolas" w:hAnsi="Consolas" w:cs="Consolas"/>
+                <w:color w:val="0000FF"/>
+                <w:sz w:val="14"/>
+                <w:szCs w:val="14"/>
+                <w:lang w:val="en-US"/>
+              </w:rPr>
+              <w:t>inprocess</w:t>
+            </w:r>
+            <w:r>
+              <w:rPr>
+                <w:rFonts w:ascii="Consolas" w:hAnsi="Consolas" w:cs="Consolas"/>
+                <w:color w:val="000000"/>
+                <w:sz w:val="14"/>
+                <w:szCs w:val="14"/>
+                <w:lang w:val="en-US"/>
+              </w:rPr>
+              <w:t>"</w:t>
+            </w:r>
+            <w:r>
+              <w:rPr>
+                <w:rFonts w:ascii="Consolas" w:hAnsi="Consolas" w:cs="Consolas"/>
+                <w:color w:val="0000FF"/>
+                <w:sz w:val="14"/>
+                <w:szCs w:val="14"/>
+                <w:lang w:val="en-US"/>
+              </w:rPr>
+              <w:t xml:space="preserve"> /&gt;</w:t>
+            </w:r>
+          </w:p>
+          <w:p>
+            <w:pPr>
+              <w:autoSpaceDE w:val="0"/>
+              <w:autoSpaceDN w:val="0"/>
+              <w:adjustRightInd w:val="0"/>
+              <w:rPr>
+                <w:rFonts w:ascii="Consolas" w:hAnsi="Consolas" w:cs="Consolas"/>
+                <w:color w:val="000000"/>
+                <w:sz w:val="14"/>
+                <w:szCs w:val="14"/>
+                <w:lang w:val="en-US"/>
+              </w:rPr>
+            </w:pPr>
+            <w:r>
+              <w:rPr>
+                <w:rFonts w:ascii="Consolas" w:hAnsi="Consolas" w:cs="Consolas"/>
+                <w:color w:val="0000FF"/>
+                <w:sz w:val="14"/>
+                <w:szCs w:val="14"/>
+                <w:lang w:val="en-US"/>
+              </w:rPr>
+              <w:t xml:space="preserve">    &lt;/</w:t>
+            </w:r>
+            <w:r>
+              <w:rPr>
+                <w:rFonts w:ascii="Consolas" w:hAnsi="Consolas" w:cs="Consolas"/>
+                <w:color w:val="A31515"/>
+                <w:sz w:val="14"/>
+                <w:szCs w:val="14"/>
+                <w:lang w:val="en-US"/>
+              </w:rPr>
+              <w:t>system.webServer</w:t>
+            </w:r>
+            <w:r>
+              <w:rPr>
+                <w:rFonts w:ascii="Consolas" w:hAnsi="Consolas" w:cs="Consolas"/>
+                <w:color w:val="0000FF"/>
+                <w:sz w:val="14"/>
+                <w:szCs w:val="14"/>
+                <w:lang w:val="en-US"/>
+              </w:rPr>
+              <w:t>&gt;</w:t>
+            </w:r>
+          </w:p>
+          <w:p>
+            <w:pPr>
+              <w:autoSpaceDE w:val="0"/>
+              <w:autoSpaceDN w:val="0"/>
+              <w:adjustRightInd w:val="0"/>
+              <w:rPr>
+                <w:rFonts w:ascii="Consolas" w:hAnsi="Consolas" w:cs="Consolas"/>
+                <w:color w:val="000000"/>
+                <w:sz w:val="14"/>
+                <w:szCs w:val="14"/>
+                <w:lang w:val="en-US"/>
+              </w:rPr>
+            </w:pPr>
+            <w:r>
+              <w:rPr>
+                <w:rFonts w:ascii="Consolas" w:hAnsi="Consolas" w:cs="Consolas"/>
+                <w:color w:val="0000FF"/>
+                <w:sz w:val="14"/>
+                <w:szCs w:val="14"/>
+                <w:lang w:val="en-US"/>
+              </w:rPr>
+              <w:t xml:space="preserve">  &lt;/</w:t>
+            </w:r>
+            <w:r>
+              <w:rPr>
+                <w:rFonts w:ascii="Consolas" w:hAnsi="Consolas" w:cs="Consolas"/>
+                <w:color w:val="A31515"/>
+                <w:sz w:val="14"/>
+                <w:szCs w:val="14"/>
+                <w:lang w:val="en-US"/>
+              </w:rPr>
+              <w:t>location</w:t>
+            </w:r>
+            <w:r>
+              <w:rPr>
+                <w:rFonts w:ascii="Consolas" w:hAnsi="Consolas" w:cs="Consolas"/>
+                <w:color w:val="0000FF"/>
+                <w:sz w:val="14"/>
+                <w:szCs w:val="14"/>
+                <w:lang w:val="en-US"/>
+              </w:rPr>
+              <w:t>&gt;</w:t>
+            </w:r>
+          </w:p>
+          <w:p>
+            <w:pPr>
+              <w:autoSpaceDE w:val="0"/>
+              <w:autoSpaceDN w:val="0"/>
+              <w:adjustRightInd w:val="0"/>
+              <w:rPr>
+                <w:rFonts w:ascii="Consolas" w:hAnsi="Consolas" w:cs="Consolas"/>
+                <w:color w:val="000000"/>
+                <w:sz w:val="14"/>
+                <w:szCs w:val="14"/>
+                <w:lang w:val="en-US"/>
+              </w:rPr>
+            </w:pPr>
+            <w:r>
+              <w:rPr>
+                <w:rFonts w:ascii="Consolas" w:hAnsi="Consolas" w:cs="Consolas"/>
+                <w:color w:val="0000FF"/>
+                <w:sz w:val="14"/>
+                <w:szCs w:val="14"/>
+                <w:lang w:val="en-US"/>
+              </w:rPr>
+              <w:t>&lt;/</w:t>
+            </w:r>
+            <w:r>
+              <w:rPr>
+                <w:rFonts w:ascii="Consolas" w:hAnsi="Consolas" w:cs="Consolas"/>
+                <w:color w:val="A31515"/>
+                <w:sz w:val="14"/>
+                <w:szCs w:val="14"/>
+                <w:lang w:val="en-US"/>
+              </w:rPr>
+              <w:t>configuration</w:t>
+            </w:r>
+            <w:r>
+              <w:rPr>
+                <w:rFonts w:ascii="Consolas" w:hAnsi="Consolas" w:cs="Consolas"/>
+                <w:color w:val="0000FF"/>
+                <w:sz w:val="14"/>
+                <w:szCs w:val="14"/>
+                <w:lang w:val="en-US"/>
+              </w:rPr>
+              <w:t>&gt;</w:t>
+            </w:r>
+          </w:p>
+          <w:p>
+            <w:pPr>
+              <w:rPr>
+                <w:sz w:val="14"/>
+                <w:szCs w:val="14"/>
+                <w:lang w:val="en-US"/>
+              </w:rPr>
+            </w:pPr>
+            <w:r>
+              <w:rPr>
+                <w:rFonts w:ascii="Consolas" w:hAnsi="Consolas" w:cs="Consolas"/>
+                <w:color w:val="0000FF"/>
+                <w:sz w:val="14"/>
+                <w:szCs w:val="14"/>
+                <w:lang w:val="en-US"/>
+              </w:rPr>
+              <w:t>&lt;!--</w:t>
+            </w:r>
+            <w:r>
+              <w:rPr>
+                <w:rFonts w:ascii="Consolas" w:hAnsi="Consolas" w:cs="Consolas"/>
+                <w:color w:val="008000"/>
+                <w:sz w:val="14"/>
+                <w:szCs w:val="14"/>
+                <w:lang w:val="en-US"/>
+              </w:rPr>
+              <w:t>ProjectGuid: 05EC367F-A706-47D1-9B8B-DA51480AA667</w:t>
+            </w:r>
+            <w:r>
+              <w:rPr>
+                <w:rFonts w:ascii="Consolas" w:hAnsi="Consolas" w:cs="Consolas"/>
+                <w:color w:val="0000FF"/>
+                <w:sz w:val="14"/>
+                <w:szCs w:val="14"/>
+                <w:lang w:val="en-US"/>
+              </w:rPr>
+              <w:t>--&gt;</w:t>
+            </w:r>
+          </w:p>
+        </w:tc>
+      </w:tr>
+    </w:tbl>
+    <w:p>
+      <w:pPr>
+        <w:rPr>
+          <w:lang w:val="en-US"/>
+        </w:rPr>
+      </w:pPr>
+    </w:p>
+    <w:p>
+      <w:pPr>
+        <w:rPr>
+          <w:lang w:val="en-US"/>
+        </w:rPr>
+      </w:pPr>
+      <w:r>
+        <w:rPr>
+          <w:lang w:val="en-US"/>
+        </w:rPr>
+        <w:t>X</w:t>
+      </w:r>
+    </w:p>
+    <w:p>
+      <w:pPr>
+        <w:rPr>
+          <w:lang w:val="en-US"/>
+        </w:rPr>
+      </w:pPr>
+      <w:r>
+        <w:rPr>
+          <w:noProof/>
+        </w:rPr>
+        <w:drawing>
+          <wp:inline distT="0" distB="0" distL="0" distR="0" wp14:anchorId="56F79751" wp14:editId="64446552">
+            <wp:extent cx="3796553" cy="1849732"/>
+            <wp:effectExtent l="0" t="0" r="0" b="0"/>
+            <wp:docPr id="18" name="Picture 18"/>
+            <wp:cNvGraphicFramePr>
+              <a:graphicFrameLocks xmlns:a="http://schemas.openxmlformats.org/drawingml/2006/main" noChangeAspect="1"/>
+            </wp:cNvGraphicFramePr>
+            <a:graphic xmlns:a="http://schemas.openxmlformats.org/drawingml/2006/main">
+              <a:graphicData uri="http://schemas.openxmlformats.org/drawingml/2006/picture">
+                <pic:pic xmlns:pic="http://schemas.openxmlformats.org/drawingml/2006/picture">
+                  <pic:nvPicPr>
+                    <pic:cNvPr id="1" name=""/>
+                    <pic:cNvPicPr/>
+                  </pic:nvPicPr>
+                  <pic:blipFill>
+                    <a:blip r:embed="rId21"/>
+                    <a:stretch>
+                      <a:fillRect/>
+                    </a:stretch>
+                  </pic:blipFill>
+                  <pic:spPr>
+                    <a:xfrm>
+                      <a:off x="0" y="0"/>
+                      <a:ext cx="3819534" cy="1860929"/>
+                    </a:xfrm>
+                    <a:prstGeom prst="rect">
+                      <a:avLst/>
+                    </a:prstGeom>
+                  </pic:spPr>
+                </pic:pic>
+              </a:graphicData>
+            </a:graphic>
+          </wp:inline>
+        </w:drawing>
+      </w:r>
+    </w:p>
+    <w:p>
+      <w:pPr>
+        <w:rPr>
+          <w:lang w:val="en-US"/>
+        </w:rPr>
+      </w:pPr>
+      <w:r>
+        <w:rPr>
+          <w:lang w:val="en-US"/>
+        </w:rPr>
+        <w:t>Restartujemy stronę w IIS</w:t>
+      </w:r>
+    </w:p>
+    <w:p>
+      <w:pPr>
+        <w:rPr>
+          <w:lang w:val="en-US"/>
+        </w:rPr>
+      </w:pPr>
+      <w:r>
+        <w:rPr>
+          <w:noProof/>
+        </w:rPr>
+        <w:drawing>
+          <wp:inline distT="0" distB="0" distL="0" distR="0" wp14:anchorId="0EF725FB" wp14:editId="6665E7BA">
+            <wp:extent cx="4312023" cy="2973071"/>
+            <wp:effectExtent l="0" t="0" r="0" b="0"/>
+            <wp:docPr id="19" name="Picture 19"/>
+            <wp:cNvGraphicFramePr>
+              <a:graphicFrameLocks xmlns:a="http://schemas.openxmlformats.org/drawingml/2006/main" noChangeAspect="1"/>
+            </wp:cNvGraphicFramePr>
+            <a:graphic xmlns:a="http://schemas.openxmlformats.org/drawingml/2006/main">
+              <a:graphicData uri="http://schemas.openxmlformats.org/drawingml/2006/picture">
+                <pic:pic xmlns:pic="http://schemas.openxmlformats.org/drawingml/2006/picture">
+                  <pic:nvPicPr>
+                    <pic:cNvPr id="1" name=""/>
+                    <pic:cNvPicPr/>
+                  </pic:nvPicPr>
+                  <pic:blipFill>
+                    <a:blip r:embed="rId22"/>
+                    <a:stretch>
+                      <a:fillRect/>
+                    </a:stretch>
+                  </pic:blipFill>
+                  <pic:spPr>
+                    <a:xfrm>
+                      <a:off x="0" y="0"/>
+                      <a:ext cx="4337286" cy="2990490"/>
+                    </a:xfrm>
+                    <a:prstGeom prst="rect">
+                      <a:avLst/>
+                    </a:prstGeom>
+                  </pic:spPr>
+                </pic:pic>
+              </a:graphicData>
+            </a:graphic>
+          </wp:inline>
+        </w:drawing>
+      </w:r>
+    </w:p>
+    <w:p>
+      <w:pPr>
+        <w:rPr>
+          <w:lang w:val="en-US"/>
+        </w:rPr>
+      </w:pPr>
     </w:p>
     <w:sectPr>
-      <w:headerReference w:type="even" r:id="rId19"/>
-      <w:headerReference w:type="default" r:id="rId20"/>
-      <w:footerReference w:type="even" r:id="rId21"/>
-      <w:footerReference w:type="default" r:id="rId22"/>
-      <w:headerReference w:type="first" r:id="rId23"/>
-      <w:footerReference w:type="first" r:id="rId24"/>
+      <w:headerReference w:type="even" r:id="rId23"/>
+      <w:headerReference w:type="default" r:id="rId24"/>
+      <w:footerReference w:type="even" r:id="rId25"/>
+      <w:footerReference w:type="default" r:id="rId26"/>
+      <w:headerReference w:type="first" r:id="rId27"/>
+      <w:footerReference w:type="first" r:id="rId28"/>
       <w:pgSz w:w="11906" w:h="16838"/>
       <w:pgMar w:top="1417" w:right="1417" w:bottom="1417" w:left="1417" w:header="708" w:footer="708" w:gutter="0"/>
       <w:pgNumType w:start="0"/>

</xml_diff>

<commit_message>
działająca aplikacja uzupełniona dokumentacja
</commit_message>
<xml_diff>
--- a/Doc/Web_Api_12_Wdrażanie.docx
+++ b/Doc/Web_Api_12_Wdrażanie.docx
@@ -779,7 +779,27 @@
                                         <w:szCs w:val="20"/>
                                         <w:lang w:val="pl-PL"/>
                                       </w:rPr>
-                                      <w:t>Swagger</w:t>
+                                      <w:t>Wdrażanie aplikacji</w:t>
+                                    </w:r>
+                                    <w:r>
+                                      <w:rPr>
+                                        <w:color w:val="595959" w:themeColor="text1" w:themeTint="A6"/>
+                                        <w:sz w:val="20"/>
+                                        <w:szCs w:val="20"/>
+                                        <w:lang w:val="pl-PL"/>
+                                      </w:rPr>
+                                      <w:br/>
+                                      <w:t>Serwer IIS</w:t>
+                                    </w:r>
+                                    <w:r>
+                                      <w:rPr>
+                                        <w:color w:val="595959" w:themeColor="text1" w:themeTint="A6"/>
+                                        <w:sz w:val="20"/>
+                                        <w:szCs w:val="20"/>
+                                        <w:lang w:val="pl-PL"/>
+                                      </w:rPr>
+                                      <w:br/>
+                                      <w:t>Porady</w:t>
                                     </w:r>
                                   </w:p>
                                 </w:sdtContent>
@@ -864,7 +884,27 @@
                                   <w:szCs w:val="20"/>
                                   <w:lang w:val="pl-PL"/>
                                 </w:rPr>
-                                <w:t>Swagger</w:t>
+                                <w:t>Wdrażanie aplikacji</w:t>
+                              </w:r>
+                              <w:r>
+                                <w:rPr>
+                                  <w:color w:val="595959" w:themeColor="text1" w:themeTint="A6"/>
+                                  <w:sz w:val="20"/>
+                                  <w:szCs w:val="20"/>
+                                  <w:lang w:val="pl-PL"/>
+                                </w:rPr>
+                                <w:br/>
+                                <w:t>Serwer IIS</w:t>
+                              </w:r>
+                              <w:r>
+                                <w:rPr>
+                                  <w:color w:val="595959" w:themeColor="text1" w:themeTint="A6"/>
+                                  <w:sz w:val="20"/>
+                                  <w:szCs w:val="20"/>
+                                  <w:lang w:val="pl-PL"/>
+                                </w:rPr>
+                                <w:br/>
+                                <w:t>Porady</w:t>
                               </w:r>
                             </w:p>
                           </w:sdtContent>
@@ -1250,8 +1290,16 @@
         <w:rPr>
           <w:lang w:val="pl-PL"/>
         </w:rPr>
-        <w:t>Klikamy na nazwie projektu wybieramy Publish</w:t>
-      </w:r>
+        <w:t xml:space="preserve">Klikamy na nazwie projektu wybieramy </w:t>
+      </w:r>
+      <w:proofErr w:type="spellStart"/>
+      <w:r>
+        <w:rPr>
+          <w:lang w:val="pl-PL"/>
+        </w:rPr>
+        <w:t>Publish</w:t>
+      </w:r>
+      <w:proofErr w:type="spellEnd"/>
     </w:p>
     <w:p>
       <w:pPr>
@@ -1506,7 +1554,21 @@
           <w:lang w:val="pl-PL"/>
         </w:rPr>
         <w:lastRenderedPageBreak/>
-        <w:t xml:space="preserve">Klikamy na linku (Ctrl+LMB) aby otworzyć folder z publikacją </w:t>
+        <w:t>Klikamy na linku (</w:t>
+      </w:r>
+      <w:proofErr w:type="spellStart"/>
+      <w:r>
+        <w:rPr>
+          <w:lang w:val="pl-PL"/>
+        </w:rPr>
+        <w:t>Ctrl+LMB</w:t>
+      </w:r>
+      <w:proofErr w:type="spellEnd"/>
+      <w:r>
+        <w:rPr>
+          <w:lang w:val="pl-PL"/>
+        </w:rPr>
+        <w:t xml:space="preserve">) aby otworzyć folder z publikacją </w:t>
       </w:r>
       <w:r>
         <w:rPr>
@@ -1585,8 +1647,44 @@
           <w:lang w:val="pl-PL"/>
         </w:rPr>
         <w:br/>
-        <w:t>W IIS klikamy na Default Web Site i wybieramy Explore, Tam tworzymy folder np. MyFinances</w:t>
-      </w:r>
+        <w:t xml:space="preserve">W IIS klikamy na </w:t>
+      </w:r>
+      <w:proofErr w:type="spellStart"/>
+      <w:r>
+        <w:rPr>
+          <w:lang w:val="pl-PL"/>
+        </w:rPr>
+        <w:t>Default</w:t>
+      </w:r>
+      <w:proofErr w:type="spellEnd"/>
+      <w:r>
+        <w:rPr>
+          <w:lang w:val="pl-PL"/>
+        </w:rPr>
+        <w:t xml:space="preserve"> Web Site i wybieramy </w:t>
+      </w:r>
+      <w:proofErr w:type="spellStart"/>
+      <w:r>
+        <w:rPr>
+          <w:lang w:val="pl-PL"/>
+        </w:rPr>
+        <w:t>Explore</w:t>
+      </w:r>
+      <w:proofErr w:type="spellEnd"/>
+      <w:r>
+        <w:rPr>
+          <w:lang w:val="pl-PL"/>
+        </w:rPr>
+        <w:t xml:space="preserve">, Tam tworzymy folder np. </w:t>
+      </w:r>
+      <w:proofErr w:type="spellStart"/>
+      <w:r>
+        <w:rPr>
+          <w:lang w:val="pl-PL"/>
+        </w:rPr>
+        <w:t>MyFinances</w:t>
+      </w:r>
+      <w:proofErr w:type="spellEnd"/>
       <w:r>
         <w:rPr>
           <w:lang w:val="pl-PL"/>
@@ -1757,6 +1855,60 @@
         </w:drawing>
       </w:r>
     </w:p>
+    <w:tbl>
+      <w:tblPr>
+        <w:tblStyle w:val="TableGrid"/>
+        <w:tblW w:w="0" w:type="auto"/>
+        <w:shd w:val="clear" w:color="auto" w:fill="FFE599" w:themeFill="accent4" w:themeFillTint="66"/>
+        <w:tblLook w:val="04A0" w:firstRow="1" w:lastRow="0" w:firstColumn="1" w:lastColumn="0" w:noHBand="0" w:noVBand="1"/>
+      </w:tblPr>
+      <w:tblGrid>
+        <w:gridCol w:w="9062"/>
+      </w:tblGrid>
+      <w:tr>
+        <w:tc>
+          <w:tcPr>
+            <w:tcW w:w="9062" w:type="dxa"/>
+            <w:shd w:val="clear" w:color="auto" w:fill="FFE599" w:themeFill="accent4" w:themeFillTint="66"/>
+          </w:tcPr>
+          <w:p>
+            <w:pPr>
+              <w:rPr>
+                <w:lang w:val="pl-PL"/>
+              </w:rPr>
+            </w:pPr>
+          </w:p>
+          <w:p>
+            <w:pPr>
+              <w:rPr>
+                <w:lang w:val="pl-PL"/>
+              </w:rPr>
+            </w:pPr>
+            <w:r>
+              <w:rPr>
+                <w:b/>
+                <w:bCs/>
+                <w:lang w:val="pl-PL"/>
+              </w:rPr>
+              <w:t>Uwaga</w:t>
+            </w:r>
+            <w:r>
+              <w:rPr>
+                <w:lang w:val="pl-PL"/>
+              </w:rPr>
+              <w:t xml:space="preserve"> na ostrzeżenia dotyczące zajętych portów 44301 …</w:t>
+            </w:r>
+          </w:p>
+          <w:p>
+            <w:pPr>
+              <w:rPr>
+                <w:lang w:val="pl-PL"/>
+              </w:rPr>
+            </w:pPr>
+          </w:p>
+        </w:tc>
+      </w:tr>
+    </w:tbl>
     <w:p>
       <w:pPr>
         <w:rPr>
@@ -1772,10 +1924,58 @@
       </w:pPr>
       <w:r>
         <w:rPr>
-          <w:lang w:val="pl-PL"/>
-        </w:rPr>
-        <w:br w:type="page"/>
-      </w:r>
+          <w:noProof/>
+        </w:rPr>
+        <w:drawing>
+          <wp:inline distT="0" distB="0" distL="0" distR="0" wp14:anchorId="040FCE97" wp14:editId="10FE50C7">
+            <wp:extent cx="2598060" cy="1093694"/>
+            <wp:effectExtent l="0" t="0" r="0" b="0"/>
+            <wp:docPr id="4" name="Picture 4"/>
+            <wp:cNvGraphicFramePr>
+              <a:graphicFrameLocks xmlns:a="http://schemas.openxmlformats.org/drawingml/2006/main" noChangeAspect="1"/>
+            </wp:cNvGraphicFramePr>
+            <a:graphic xmlns:a="http://schemas.openxmlformats.org/drawingml/2006/main">
+              <a:graphicData uri="http://schemas.openxmlformats.org/drawingml/2006/picture">
+                <pic:pic xmlns:pic="http://schemas.openxmlformats.org/drawingml/2006/picture">
+                  <pic:nvPicPr>
+                    <pic:cNvPr id="1" name=""/>
+                    <pic:cNvPicPr/>
+                  </pic:nvPicPr>
+                  <pic:blipFill>
+                    <a:blip r:embed="rId21"/>
+                    <a:stretch>
+                      <a:fillRect/>
+                    </a:stretch>
+                  </pic:blipFill>
+                  <pic:spPr>
+                    <a:xfrm>
+                      <a:off x="0" y="0"/>
+                      <a:ext cx="2621411" cy="1103524"/>
+                    </a:xfrm>
+                    <a:prstGeom prst="rect">
+                      <a:avLst/>
+                    </a:prstGeom>
+                  </pic:spPr>
+                </pic:pic>
+              </a:graphicData>
+            </a:graphic>
+          </wp:inline>
+        </w:drawing>
+      </w:r>
+    </w:p>
+    <w:p>
+      <w:pPr>
+        <w:rPr>
+          <w:lang w:val="pl-PL"/>
+        </w:rPr>
+      </w:pPr>
+    </w:p>
+    <w:p>
+      <w:pPr>
+        <w:rPr>
+          <w:lang w:val="pl-PL"/>
+        </w:rPr>
+      </w:pPr>
     </w:p>
     <w:p>
       <w:pPr>
@@ -1796,7 +1996,7 @@
           <w:lang w:val="pl-PL"/>
         </w:rPr>
         <w:lastRenderedPageBreak/>
-        <w:t>Diagnozowanie b</w:t>
+        <w:t>Problemy z wdrażaniem</w:t>
       </w:r>
       <w:r>
         <w:rPr>
@@ -1806,9 +2006,147 @@
           <w:szCs w:val="36"/>
           <w:lang w:val="pl-PL"/>
         </w:rPr>
-        <w:t>łęd</w:t>
-      </w:r>
-      <w:r>
+        <w:t xml:space="preserve"> i diagnozowanie błędów</w:t>
+      </w:r>
+    </w:p>
+    <w:tbl>
+      <w:tblPr>
+        <w:tblStyle w:val="TableGrid"/>
+        <w:tblW w:w="0" w:type="auto"/>
+        <w:shd w:val="clear" w:color="auto" w:fill="FFE599" w:themeFill="accent4" w:themeFillTint="66"/>
+        <w:tblLook w:val="04A0" w:firstRow="1" w:lastRow="0" w:firstColumn="1" w:lastColumn="0" w:noHBand="0" w:noVBand="1"/>
+      </w:tblPr>
+      <w:tblGrid>
+        <w:gridCol w:w="9062"/>
+      </w:tblGrid>
+      <w:tr>
+        <w:tc>
+          <w:tcPr>
+            <w:tcW w:w="9062" w:type="dxa"/>
+            <w:shd w:val="clear" w:color="auto" w:fill="FFE599" w:themeFill="accent4" w:themeFillTint="66"/>
+          </w:tcPr>
+          <w:p>
+            <w:pPr>
+              <w:rPr>
+                <w:lang w:val="pl-PL"/>
+              </w:rPr>
+            </w:pPr>
+          </w:p>
+          <w:p>
+            <w:pPr>
+              <w:rPr>
+                <w:b/>
+                <w:bCs/>
+                <w:lang w:val="pl-PL"/>
+              </w:rPr>
+            </w:pPr>
+            <w:r>
+              <w:rPr>
+                <w:b/>
+                <w:bCs/>
+                <w:lang w:val="pl-PL"/>
+              </w:rPr>
+              <w:t>Uwaga</w:t>
+            </w:r>
+          </w:p>
+          <w:p>
+            <w:pPr>
+              <w:rPr>
+                <w:b/>
+                <w:bCs/>
+                <w:lang w:val="pl-PL"/>
+              </w:rPr>
+            </w:pPr>
+          </w:p>
+          <w:p>
+            <w:pPr>
+              <w:rPr>
+                <w:lang w:val="pl-PL"/>
+              </w:rPr>
+            </w:pPr>
+            <w:r>
+              <w:rPr>
+                <w:lang w:val="pl-PL"/>
+              </w:rPr>
+              <w:t xml:space="preserve">W przypadku aplikacji korzystającej z .NET 5.0 lub pewnie innych z </w:t>
+            </w:r>
+            <w:r>
+              <w:rPr>
+                <w:b/>
+                <w:bCs/>
+                <w:lang w:val="pl-PL"/>
+              </w:rPr>
+              <w:t>core</w:t>
+            </w:r>
+            <w:r>
+              <w:rPr>
+                <w:lang w:val="pl-PL"/>
+              </w:rPr>
+              <w:t xml:space="preserve"> należy doinstalować</w:t>
+            </w:r>
+            <w:r>
+              <w:rPr>
+                <w:lang w:val="pl-PL"/>
+              </w:rPr>
+              <w:br/>
+            </w:r>
+            <w:r>
+              <w:rPr>
+                <w:b/>
+                <w:bCs/>
+                <w:lang w:val="pl-PL"/>
+              </w:rPr>
+              <w:t>hosting bundle</w:t>
+            </w:r>
+            <w:r>
+              <w:rPr>
+                <w:lang w:val="pl-PL"/>
+              </w:rPr>
+              <w:t>. A najlepiej niezależnie od wersji zainstalować tą paczkę.</w:t>
+            </w:r>
+          </w:p>
+          <w:p>
+            <w:pPr>
+              <w:rPr>
+                <w:lang w:val="pl-PL"/>
+              </w:rPr>
+            </w:pPr>
+          </w:p>
+          <w:p>
+            <w:pPr>
+              <w:rPr>
+                <w:lang w:val="pl-PL"/>
+              </w:rPr>
+            </w:pPr>
+            <w:hyperlink r:id="rId22" w:history="1">
+              <w:r>
+                <w:rPr>
+                  <w:rStyle w:val="Hyperlink"/>
+                  <w:lang w:val="pl-PL"/>
+                </w:rPr>
+                <w:t>https://dotnet.microsoft.com/download/dotnet/thank-you/runtime-aspnetcore-3.1.12-windows-hosting-bundle-installer</w:t>
+              </w:r>
+            </w:hyperlink>
+          </w:p>
+          <w:p>
+            <w:pPr>
+              <w:rPr>
+                <w:lang w:val="pl-PL"/>
+              </w:rPr>
+            </w:pPr>
+          </w:p>
+        </w:tc>
+      </w:tr>
+    </w:tbl>
+    <w:p>
+      <w:pPr>
+        <w:rPr>
+          <w:lang w:val="pl-PL"/>
+        </w:rPr>
+      </w:pPr>
+    </w:p>
+    <w:p>
+      <w:pPr>
         <w:rPr>
           <w:b/>
           <w:bCs/>
@@ -1816,20 +2154,99 @@
           <w:szCs w:val="36"/>
           <w:lang w:val="pl-PL"/>
         </w:rPr>
-        <w:t>ów</w:t>
+      </w:pPr>
+      <w:r>
+        <w:rPr>
+          <w:b/>
+          <w:bCs/>
+          <w:sz w:val="36"/>
+          <w:szCs w:val="36"/>
+          <w:lang w:val="pl-PL"/>
+        </w:rPr>
+        <w:br w:type="page"/>
       </w:r>
     </w:p>
     <w:p>
       <w:pPr>
         <w:rPr>
+          <w:b/>
+          <w:bCs/>
+          <w:sz w:val="36"/>
+          <w:szCs w:val="36"/>
           <w:lang w:val="pl-PL"/>
         </w:rPr>
       </w:pPr>
       <w:r>
         <w:rPr>
-          <w:lang w:val="pl-PL"/>
-        </w:rPr>
-        <w:t>Otwieramy za pomocą notepad++  plik Web.config, musimy otworzyć notatnik z uprawnieniami</w:t>
+          <w:b/>
+          <w:bCs/>
+          <w:sz w:val="36"/>
+          <w:szCs w:val="36"/>
+          <w:lang w:val="pl-PL"/>
+        </w:rPr>
+        <w:lastRenderedPageBreak/>
+        <w:t>Diagnozowanie b</w:t>
+      </w:r>
+      <w:r>
+        <w:rPr>
+          <w:b/>
+          <w:bCs/>
+          <w:sz w:val="36"/>
+          <w:szCs w:val="36"/>
+          <w:lang w:val="pl-PL"/>
+        </w:rPr>
+        <w:t>łęd</w:t>
+      </w:r>
+      <w:r>
+        <w:rPr>
+          <w:b/>
+          <w:bCs/>
+          <w:sz w:val="36"/>
+          <w:szCs w:val="36"/>
+          <w:lang w:val="pl-PL"/>
+        </w:rPr>
+        <w:t>ów</w:t>
+      </w:r>
+    </w:p>
+    <w:p>
+      <w:pPr>
+        <w:rPr>
+          <w:lang w:val="pl-PL"/>
+        </w:rPr>
+      </w:pPr>
+      <w:r>
+        <w:rPr>
+          <w:lang w:val="pl-PL"/>
+        </w:rPr>
+        <w:t xml:space="preserve">Otwieramy za pomocą </w:t>
+      </w:r>
+      <w:proofErr w:type="spellStart"/>
+      <w:r>
+        <w:rPr>
+          <w:lang w:val="pl-PL"/>
+        </w:rPr>
+        <w:t>notepad</w:t>
+      </w:r>
+      <w:proofErr w:type="spellEnd"/>
+      <w:r>
+        <w:rPr>
+          <w:lang w:val="pl-PL"/>
+        </w:rPr>
+        <w:t xml:space="preserve">++  plik </w:t>
+      </w:r>
+      <w:proofErr w:type="spellStart"/>
+      <w:r>
+        <w:rPr>
+          <w:lang w:val="pl-PL"/>
+        </w:rPr>
+        <w:t>Web.config</w:t>
+      </w:r>
+      <w:proofErr w:type="spellEnd"/>
+      <w:r>
+        <w:rPr>
+          <w:lang w:val="pl-PL"/>
+        </w:rPr>
+        <w:t>, musimy otworzyć notatnik z uprawnieniami</w:t>
       </w:r>
       <w:r>
         <w:rPr>
@@ -1838,6 +2255,7 @@
         <w:br/>
         <w:t xml:space="preserve">administratora, ustawiamy </w:t>
       </w:r>
+      <w:proofErr w:type="spellStart"/>
       <w:r>
         <w:rPr>
           <w:rFonts w:ascii="Consolas" w:hAnsi="Consolas" w:cs="Consolas"/>
@@ -1848,6 +2266,7 @@
         </w:rPr>
         <w:t>stdoutLogEnabled</w:t>
       </w:r>
+      <w:proofErr w:type="spellEnd"/>
       <w:r>
         <w:rPr>
           <w:rFonts w:ascii="Consolas" w:hAnsi="Consolas" w:cs="Consolas"/>
@@ -1868,6 +2287,7 @@
         </w:rPr>
         <w:t>"</w:t>
       </w:r>
+      <w:proofErr w:type="spellStart"/>
       <w:r>
         <w:rPr>
           <w:rFonts w:ascii="Consolas" w:hAnsi="Consolas" w:cs="Consolas"/>
@@ -1879,6 +2299,7 @@
         </w:rPr>
         <w:t>true</w:t>
       </w:r>
+      <w:proofErr w:type="spellEnd"/>
       <w:r>
         <w:rPr>
           <w:rFonts w:ascii="Consolas" w:hAnsi="Consolas" w:cs="Consolas"/>
@@ -2217,6 +2638,7 @@
               </w:rPr>
               <w:t xml:space="preserve"> </w:t>
             </w:r>
+            <w:proofErr w:type="spellStart"/>
             <w:r>
               <w:rPr>
                 <w:rFonts w:ascii="Consolas" w:hAnsi="Consolas" w:cs="Consolas"/>
@@ -2227,6 +2649,7 @@
               </w:rPr>
               <w:t>inheritInChildApplications</w:t>
             </w:r>
+            <w:proofErr w:type="spellEnd"/>
             <w:r>
               <w:rPr>
                 <w:rFonts w:ascii="Consolas" w:hAnsi="Consolas" w:cs="Consolas"/>
@@ -2301,6 +2724,7 @@
               </w:rPr>
               <w:t xml:space="preserve">    &lt;</w:t>
             </w:r>
+            <w:proofErr w:type="spellStart"/>
             <w:r>
               <w:rPr>
                 <w:rFonts w:ascii="Consolas" w:hAnsi="Consolas" w:cs="Consolas"/>
@@ -2311,6 +2735,7 @@
               </w:rPr>
               <w:t>system.webServer</w:t>
             </w:r>
+            <w:proofErr w:type="spellEnd"/>
             <w:r>
               <w:rPr>
                 <w:rFonts w:ascii="Consolas" w:hAnsi="Consolas" w:cs="Consolas"/>
@@ -2439,6 +2864,7 @@
               </w:rPr>
               <w:t>"</w:t>
             </w:r>
+            <w:proofErr w:type="spellStart"/>
             <w:r>
               <w:rPr>
                 <w:rFonts w:ascii="Consolas" w:hAnsi="Consolas" w:cs="Consolas"/>
@@ -2449,6 +2875,7 @@
               </w:rPr>
               <w:t>aspNetCore</w:t>
             </w:r>
+            <w:proofErr w:type="spellEnd"/>
             <w:r>
               <w:rPr>
                 <w:rFonts w:ascii="Consolas" w:hAnsi="Consolas" w:cs="Consolas"/>
@@ -2649,6 +3076,7 @@
               </w:rPr>
               <w:t xml:space="preserve"> </w:t>
             </w:r>
+            <w:proofErr w:type="spellStart"/>
             <w:r>
               <w:rPr>
                 <w:rFonts w:ascii="Consolas" w:hAnsi="Consolas" w:cs="Consolas"/>
@@ -2659,6 +3087,7 @@
               </w:rPr>
               <w:t>resourceType</w:t>
             </w:r>
+            <w:proofErr w:type="spellEnd"/>
             <w:r>
               <w:rPr>
                 <w:rFonts w:ascii="Consolas" w:hAnsi="Consolas" w:cs="Consolas"/>
@@ -2777,6 +3206,7 @@
               </w:rPr>
               <w:t xml:space="preserve">      &lt;</w:t>
             </w:r>
+            <w:proofErr w:type="spellStart"/>
             <w:r>
               <w:rPr>
                 <w:rFonts w:ascii="Consolas" w:hAnsi="Consolas" w:cs="Consolas"/>
@@ -2787,6 +3217,7 @@
               </w:rPr>
               <w:t>aspNetCore</w:t>
             </w:r>
+            <w:proofErr w:type="spellEnd"/>
             <w:r>
               <w:rPr>
                 <w:rFonts w:ascii="Consolas" w:hAnsi="Consolas" w:cs="Consolas"/>
@@ -2797,6 +3228,7 @@
               </w:rPr>
               <w:t xml:space="preserve"> </w:t>
             </w:r>
+            <w:proofErr w:type="spellStart"/>
             <w:r>
               <w:rPr>
                 <w:rFonts w:ascii="Consolas" w:hAnsi="Consolas" w:cs="Consolas"/>
@@ -2807,6 +3239,7 @@
               </w:rPr>
               <w:t>processPath</w:t>
             </w:r>
+            <w:proofErr w:type="spellEnd"/>
             <w:r>
               <w:rPr>
                 <w:rFonts w:ascii="Consolas" w:hAnsi="Consolas" w:cs="Consolas"/>
@@ -2928,6 +3361,7 @@
               <w:br/>
               <w:t xml:space="preserve">      </w:t>
             </w:r>
+            <w:proofErr w:type="spellStart"/>
             <w:r>
               <w:rPr>
                 <w:rFonts w:ascii="Consolas" w:hAnsi="Consolas" w:cs="Consolas"/>
@@ -2938,6 +3372,7 @@
               </w:rPr>
               <w:t>stdoutLogEnabled</w:t>
             </w:r>
+            <w:proofErr w:type="spellEnd"/>
             <w:r>
               <w:rPr>
                 <w:rFonts w:ascii="Consolas" w:hAnsi="Consolas" w:cs="Consolas"/>
@@ -2989,6 +3424,7 @@
               </w:rPr>
               <w:t xml:space="preserve"> </w:t>
             </w:r>
+            <w:proofErr w:type="spellStart"/>
             <w:r>
               <w:rPr>
                 <w:rFonts w:ascii="Consolas" w:hAnsi="Consolas" w:cs="Consolas"/>
@@ -2999,6 +3435,7 @@
               </w:rPr>
               <w:t>stdoutLogFile</w:t>
             </w:r>
+            <w:proofErr w:type="spellEnd"/>
             <w:r>
               <w:rPr>
                 <w:rFonts w:ascii="Consolas" w:hAnsi="Consolas" w:cs="Consolas"/>
@@ -3027,8 +3464,20 @@
                 <w:szCs w:val="14"/>
                 <w:lang w:val="en-US"/>
               </w:rPr>
-              <w:t>.\logs\stdout</w:t>
-            </w:r>
+              <w:t>.\logs\</w:t>
+            </w:r>
+            <w:proofErr w:type="spellStart"/>
+            <w:r>
+              <w:rPr>
+                <w:rFonts w:ascii="Consolas" w:hAnsi="Consolas" w:cs="Consolas"/>
+                <w:color w:val="0000FF"/>
+                <w:sz w:val="14"/>
+                <w:szCs w:val="14"/>
+                <w:lang w:val="en-US"/>
+              </w:rPr>
+              <w:t>stdout</w:t>
+            </w:r>
+            <w:proofErr w:type="spellEnd"/>
             <w:r>
               <w:rPr>
                 <w:rFonts w:ascii="Consolas" w:hAnsi="Consolas" w:cs="Consolas"/>
@@ -3049,6 +3498,7 @@
               </w:rPr>
               <w:t xml:space="preserve"> </w:t>
             </w:r>
+            <w:proofErr w:type="spellStart"/>
             <w:r>
               <w:rPr>
                 <w:rFonts w:ascii="Consolas" w:hAnsi="Consolas" w:cs="Consolas"/>
@@ -3059,6 +3509,7 @@
               </w:rPr>
               <w:t>hostingModel</w:t>
             </w:r>
+            <w:proofErr w:type="spellEnd"/>
             <w:r>
               <w:rPr>
                 <w:rFonts w:ascii="Consolas" w:hAnsi="Consolas" w:cs="Consolas"/>
@@ -3079,6 +3530,7 @@
               </w:rPr>
               <w:t>"</w:t>
             </w:r>
+            <w:proofErr w:type="spellStart"/>
             <w:r>
               <w:rPr>
                 <w:rFonts w:ascii="Consolas" w:hAnsi="Consolas" w:cs="Consolas"/>
@@ -3089,6 +3541,7 @@
               </w:rPr>
               <w:t>inprocess</w:t>
             </w:r>
+            <w:proofErr w:type="spellEnd"/>
             <w:r>
               <w:rPr>
                 <w:rFonts w:ascii="Consolas" w:hAnsi="Consolas" w:cs="Consolas"/>
@@ -3133,6 +3586,7 @@
               </w:rPr>
               <w:t xml:space="preserve">    &lt;/</w:t>
             </w:r>
+            <w:proofErr w:type="spellStart"/>
             <w:r>
               <w:rPr>
                 <w:rFonts w:ascii="Consolas" w:hAnsi="Consolas" w:cs="Consolas"/>
@@ -3143,6 +3597,7 @@
               </w:rPr>
               <w:t>system.webServer</w:t>
             </w:r>
+            <w:proofErr w:type="spellEnd"/>
             <w:r>
               <w:rPr>
                 <w:rFonts w:ascii="Consolas" w:hAnsi="Consolas" w:cs="Consolas"/>
@@ -3260,6 +3715,7 @@
               </w:rPr>
               <w:t>&lt;!--</w:t>
             </w:r>
+            <w:proofErr w:type="spellStart"/>
             <w:r>
               <w:rPr>
                 <w:rFonts w:ascii="Consolas" w:hAnsi="Consolas" w:cs="Consolas"/>
@@ -3268,7 +3724,18 @@
                 <w:szCs w:val="14"/>
                 <w:lang w:val="en-US"/>
               </w:rPr>
-              <w:t>ProjectGuid: 05EC367F-A706-47D1-9B8B-DA51480AA667</w:t>
+              <w:t>ProjectGuid</w:t>
+            </w:r>
+            <w:proofErr w:type="spellEnd"/>
+            <w:r>
+              <w:rPr>
+                <w:rFonts w:ascii="Consolas" w:hAnsi="Consolas" w:cs="Consolas"/>
+                <w:color w:val="008000"/>
+                <w:sz w:val="14"/>
+                <w:szCs w:val="14"/>
+                <w:lang w:val="en-US"/>
+              </w:rPr>
+              <w:t>: 05EC367F-A706-47D1-9B8B-DA51480AA667</w:t>
             </w:r>
             <w:r>
               <w:rPr>
@@ -3290,19 +3757,6 @@
           <w:lang w:val="en-US"/>
         </w:rPr>
       </w:pPr>
-    </w:p>
-    <w:p>
-      <w:pPr>
-        <w:rPr>
-          <w:lang w:val="en-US"/>
-        </w:rPr>
-      </w:pPr>
-      <w:r>
-        <w:rPr>
-          <w:lang w:val="en-US"/>
-        </w:rPr>
-        <w:t>X</w:t>
-      </w:r>
     </w:p>
     <w:p>
       <w:pPr>
@@ -3330,7 +3784,7 @@
                     <pic:cNvPicPr/>
                   </pic:nvPicPr>
                   <pic:blipFill>
-                    <a:blip r:embed="rId21"/>
+                    <a:blip r:embed="rId23"/>
                     <a:stretch>
                       <a:fillRect/>
                     </a:stretch>
@@ -3354,14 +3808,26 @@
     <w:p>
       <w:pPr>
         <w:rPr>
-          <w:lang w:val="en-US"/>
+          <w:lang w:val="pl-PL"/>
         </w:rPr>
       </w:pPr>
       <w:r>
         <w:rPr>
-          <w:lang w:val="en-US"/>
-        </w:rPr>
-        <w:t>Restartujemy stronę w IIS</w:t>
+          <w:lang w:val="pl-PL"/>
+        </w:rPr>
+        <w:t>Aby</w:t>
+      </w:r>
+      <w:r>
+        <w:rPr>
+          <w:lang w:val="pl-PL"/>
+        </w:rPr>
+        <w:t xml:space="preserve"> IIS</w:t>
+      </w:r>
+      <w:r>
+        <w:rPr>
+          <w:lang w:val="pl-PL"/>
+        </w:rPr>
+        <w:t xml:space="preserve"> mógł pisać do pliku z logiem musimy nadać mu uprawnienia.</w:t>
       </w:r>
     </w:p>
     <w:p>
@@ -3375,7 +3841,7 @@
           <w:noProof/>
         </w:rPr>
         <w:drawing>
-          <wp:inline distT="0" distB="0" distL="0" distR="0" wp14:anchorId="0EF725FB" wp14:editId="6665E7BA">
+          <wp:inline distT="0" distB="0" distL="0" distR="0" wp14:anchorId="66F1F0FA" wp14:editId="6AB686CD">
             <wp:extent cx="4312023" cy="2973071"/>
             <wp:effectExtent l="0" t="0" r="0" b="0"/>
             <wp:docPr id="19" name="Picture 19"/>
@@ -3390,7 +3856,7 @@
                     <pic:cNvPicPr/>
                   </pic:nvPicPr>
                   <pic:blipFill>
-                    <a:blip r:embed="rId22"/>
+                    <a:blip r:embed="rId24"/>
                     <a:stretch>
                       <a:fillRect/>
                     </a:stretch>
@@ -3417,14 +3883,2543 @@
           <w:lang w:val="en-US"/>
         </w:rPr>
       </w:pPr>
+      <w:r>
+        <w:rPr>
+          <w:lang w:val="en-US"/>
+        </w:rPr>
+        <w:br w:type="page"/>
+      </w:r>
+    </w:p>
+    <w:p>
+      <w:pPr>
+        <w:rPr>
+          <w:b/>
+          <w:bCs/>
+          <w:sz w:val="36"/>
+          <w:szCs w:val="36"/>
+          <w:lang w:val="pl-PL"/>
+        </w:rPr>
+      </w:pPr>
+      <w:r>
+        <w:rPr>
+          <w:b/>
+          <w:bCs/>
+          <w:sz w:val="36"/>
+          <w:szCs w:val="36"/>
+          <w:lang w:val="pl-PL"/>
+        </w:rPr>
+        <w:lastRenderedPageBreak/>
+        <w:t>Porady</w:t>
+      </w:r>
+    </w:p>
+    <w:p>
+      <w:pPr>
+        <w:pStyle w:val="NormalWeb"/>
+      </w:pPr>
+      <w:r>
+        <w:t xml:space="preserve">Metod </w:t>
+      </w:r>
+      <w:proofErr w:type="spellStart"/>
+      <w:r>
+        <w:t>HttpGet</w:t>
+      </w:r>
+      <w:proofErr w:type="spellEnd"/>
+      <w:r>
+        <w:t xml:space="preserve"> (i innych) może być nieskończenie wiele, ważne żeby dało się je rozróżnić.</w:t>
+      </w:r>
+      <w:r>
+        <w:br/>
+        <w:t xml:space="preserve">Nazwa metody </w:t>
+      </w:r>
+      <w:proofErr w:type="spellStart"/>
+      <w:r>
+        <w:t>HttpGet</w:t>
+      </w:r>
+      <w:proofErr w:type="spellEnd"/>
+      <w:r>
+        <w:t xml:space="preserve"> to znaczy "GET" jest dowolna, ta metoda równie dobrze może nazywać się </w:t>
+      </w:r>
+      <w:proofErr w:type="spellStart"/>
+      <w:r>
+        <w:t>GetOperations</w:t>
+      </w:r>
+      <w:proofErr w:type="spellEnd"/>
+      <w:r>
+        <w:t xml:space="preserve"> </w:t>
+      </w:r>
+      <w:proofErr w:type="spellStart"/>
+      <w:r>
+        <w:t>itp</w:t>
+      </w:r>
+      <w:proofErr w:type="spellEnd"/>
+      <w:r>
+        <w:t xml:space="preserve"> i dalej zadziała. Ważne, żeby ta ścieżka była inna:</w:t>
+      </w:r>
+    </w:p>
+    <w:p>
+      <w:pPr>
+        <w:pStyle w:val="HTMLPreformatted"/>
+        <w:shd w:val="clear" w:color="auto" w:fill="FFFFFF"/>
+        <w:rPr>
+          <w:rFonts w:ascii="Consolas" w:hAnsi="Consolas"/>
+          <w:color w:val="000000"/>
+          <w:lang w:val="pl-PL"/>
+        </w:rPr>
+      </w:pPr>
+      <w:r>
+        <w:rPr>
+          <w:rFonts w:ascii="Consolas" w:hAnsi="Consolas"/>
+          <w:color w:val="000000"/>
+          <w:lang w:val="pl-PL"/>
+        </w:rPr>
+        <w:t>[</w:t>
+      </w:r>
+      <w:proofErr w:type="spellStart"/>
+      <w:r>
+        <w:rPr>
+          <w:rFonts w:ascii="Consolas" w:hAnsi="Consolas"/>
+          <w:color w:val="2B91AF"/>
+          <w:lang w:val="pl-PL"/>
+        </w:rPr>
+        <w:t>HttpGet</w:t>
+      </w:r>
+      <w:proofErr w:type="spellEnd"/>
+      <w:r>
+        <w:rPr>
+          <w:rFonts w:ascii="Consolas" w:hAnsi="Consolas"/>
+          <w:color w:val="000000"/>
+          <w:lang w:val="pl-PL"/>
+        </w:rPr>
+        <w:t>(</w:t>
+      </w:r>
+      <w:r>
+        <w:rPr>
+          <w:rFonts w:ascii="Consolas" w:hAnsi="Consolas"/>
+          <w:color w:val="A31515"/>
+          <w:lang w:val="pl-PL"/>
+        </w:rPr>
+        <w:t>"{</w:t>
+      </w:r>
+      <w:proofErr w:type="spellStart"/>
+      <w:r>
+        <w:rPr>
+          <w:rFonts w:ascii="Consolas" w:hAnsi="Consolas"/>
+          <w:color w:val="A31515"/>
+          <w:lang w:val="pl-PL"/>
+        </w:rPr>
+        <w:t>recordsPerPage</w:t>
+      </w:r>
+      <w:proofErr w:type="spellEnd"/>
+      <w:r>
+        <w:rPr>
+          <w:rFonts w:ascii="Consolas" w:hAnsi="Consolas"/>
+          <w:color w:val="A31515"/>
+          <w:lang w:val="pl-PL"/>
+        </w:rPr>
+        <w:t>}/{</w:t>
+      </w:r>
+      <w:proofErr w:type="spellStart"/>
+      <w:r>
+        <w:rPr>
+          <w:rFonts w:ascii="Consolas" w:hAnsi="Consolas"/>
+          <w:color w:val="A31515"/>
+          <w:lang w:val="pl-PL"/>
+        </w:rPr>
+        <w:t>pageNr</w:t>
+      </w:r>
+      <w:proofErr w:type="spellEnd"/>
+      <w:r>
+        <w:rPr>
+          <w:rFonts w:ascii="Consolas" w:hAnsi="Consolas"/>
+          <w:color w:val="A31515"/>
+          <w:lang w:val="pl-PL"/>
+        </w:rPr>
+        <w:t>}"</w:t>
+      </w:r>
+      <w:r>
+        <w:rPr>
+          <w:rFonts w:ascii="Consolas" w:hAnsi="Consolas"/>
+          <w:color w:val="000000"/>
+          <w:lang w:val="pl-PL"/>
+        </w:rPr>
+        <w:t>)]</w:t>
+      </w:r>
+    </w:p>
+    <w:p>
+      <w:pPr>
+        <w:pStyle w:val="HTMLPreformatted"/>
+        <w:shd w:val="clear" w:color="auto" w:fill="FFFFFF"/>
+        <w:rPr>
+          <w:rFonts w:ascii="Consolas" w:hAnsi="Consolas"/>
+          <w:color w:val="000000"/>
+          <w:lang w:val="pl-PL"/>
+        </w:rPr>
+      </w:pPr>
+    </w:p>
+    <w:p>
+      <w:pPr>
+        <w:pStyle w:val="HTMLPreformatted"/>
+        <w:shd w:val="clear" w:color="auto" w:fill="FFFFFF"/>
+        <w:rPr>
+          <w:rFonts w:ascii="Consolas" w:hAnsi="Consolas"/>
+          <w:color w:val="000000"/>
+          <w:lang w:val="pl-PL"/>
+        </w:rPr>
+      </w:pPr>
+      <w:r>
+        <w:rPr>
+          <w:rFonts w:ascii="Consolas" w:hAnsi="Consolas"/>
+          <w:color w:val="000000"/>
+          <w:lang w:val="pl-PL"/>
+        </w:rPr>
+        <w:t xml:space="preserve">Ale to można łatwo zrobić, możesz </w:t>
+      </w:r>
+      <w:proofErr w:type="spellStart"/>
+      <w:r>
+        <w:rPr>
+          <w:rFonts w:ascii="Consolas" w:hAnsi="Consolas"/>
+          <w:color w:val="000000"/>
+          <w:lang w:val="pl-PL"/>
+        </w:rPr>
+        <w:t>np</w:t>
+      </w:r>
+      <w:proofErr w:type="spellEnd"/>
+      <w:r>
+        <w:rPr>
+          <w:rFonts w:ascii="Consolas" w:hAnsi="Consolas"/>
+          <w:color w:val="000000"/>
+          <w:lang w:val="pl-PL"/>
+        </w:rPr>
+        <w:t xml:space="preserve"> mieć inną metodę taką:</w:t>
+      </w:r>
+    </w:p>
+    <w:p>
+      <w:pPr>
+        <w:pStyle w:val="HTMLPreformatted"/>
+        <w:shd w:val="clear" w:color="auto" w:fill="FFFFFF"/>
+        <w:rPr>
+          <w:rFonts w:ascii="Consolas" w:hAnsi="Consolas"/>
+          <w:color w:val="000000"/>
+          <w:lang w:val="pl-PL"/>
+        </w:rPr>
+      </w:pPr>
+    </w:p>
+    <w:p>
+      <w:pPr>
+        <w:pStyle w:val="HTMLPreformatted"/>
+        <w:shd w:val="clear" w:color="auto" w:fill="FFFFFF"/>
+        <w:rPr>
+          <w:rFonts w:ascii="Consolas" w:hAnsi="Consolas"/>
+          <w:color w:val="000000"/>
+        </w:rPr>
+      </w:pPr>
+      <w:r>
+        <w:rPr>
+          <w:rFonts w:ascii="Consolas" w:hAnsi="Consolas"/>
+          <w:color w:val="000000"/>
+        </w:rPr>
+        <w:t>[</w:t>
+      </w:r>
+      <w:proofErr w:type="spellStart"/>
+      <w:r>
+        <w:rPr>
+          <w:rFonts w:ascii="Consolas" w:hAnsi="Consolas"/>
+          <w:color w:val="2B91AF"/>
+        </w:rPr>
+        <w:t>HttpGet</w:t>
+      </w:r>
+      <w:proofErr w:type="spellEnd"/>
+      <w:r>
+        <w:rPr>
+          <w:rFonts w:ascii="Consolas" w:hAnsi="Consolas"/>
+          <w:color w:val="000000"/>
+        </w:rPr>
+        <w:t>(</w:t>
+      </w:r>
+      <w:r>
+        <w:rPr>
+          <w:rFonts w:ascii="Consolas" w:hAnsi="Consolas"/>
+          <w:color w:val="A31515"/>
+        </w:rPr>
+        <w:t>"</w:t>
+      </w:r>
+      <w:proofErr w:type="spellStart"/>
+      <w:r>
+        <w:rPr>
+          <w:rFonts w:ascii="Consolas" w:hAnsi="Consolas"/>
+          <w:color w:val="A31515"/>
+        </w:rPr>
+        <w:t>getoperations</w:t>
+      </w:r>
+      <w:proofErr w:type="spellEnd"/>
+      <w:r>
+        <w:rPr>
+          <w:rFonts w:ascii="Consolas" w:hAnsi="Consolas"/>
+          <w:color w:val="A31515"/>
+        </w:rPr>
+        <w:t>/{</w:t>
+      </w:r>
+      <w:proofErr w:type="spellStart"/>
+      <w:r>
+        <w:rPr>
+          <w:rFonts w:ascii="Consolas" w:hAnsi="Consolas"/>
+          <w:color w:val="A31515"/>
+        </w:rPr>
+        <w:t>recordsPerPage</w:t>
+      </w:r>
+      <w:proofErr w:type="spellEnd"/>
+      <w:r>
+        <w:rPr>
+          <w:rFonts w:ascii="Consolas" w:hAnsi="Consolas"/>
+          <w:color w:val="A31515"/>
+        </w:rPr>
+        <w:t>}/{</w:t>
+      </w:r>
+      <w:proofErr w:type="spellStart"/>
+      <w:r>
+        <w:rPr>
+          <w:rFonts w:ascii="Consolas" w:hAnsi="Consolas"/>
+          <w:color w:val="A31515"/>
+        </w:rPr>
+        <w:t>pageNr</w:t>
+      </w:r>
+      <w:proofErr w:type="spellEnd"/>
+      <w:r>
+        <w:rPr>
+          <w:rFonts w:ascii="Consolas" w:hAnsi="Consolas"/>
+          <w:color w:val="A31515"/>
+        </w:rPr>
+        <w:t>}"</w:t>
+      </w:r>
+      <w:r>
+        <w:rPr>
+          <w:rFonts w:ascii="Consolas" w:hAnsi="Consolas"/>
+          <w:color w:val="000000"/>
+        </w:rPr>
+        <w:t>)]</w:t>
+      </w:r>
+    </w:p>
+    <w:p>
+      <w:pPr>
+        <w:pStyle w:val="HTMLPreformatted"/>
+        <w:shd w:val="clear" w:color="auto" w:fill="FFFFFF"/>
+        <w:rPr>
+          <w:rFonts w:ascii="Consolas" w:hAnsi="Consolas"/>
+          <w:color w:val="000000"/>
+        </w:rPr>
+      </w:pPr>
+      <w:r>
+        <w:rPr>
+          <w:rFonts w:ascii="Consolas" w:hAnsi="Consolas"/>
+          <w:color w:val="000000"/>
+        </w:rPr>
+        <w:t> </w:t>
+      </w:r>
+    </w:p>
+    <w:p>
+      <w:pPr>
+        <w:pStyle w:val="HTMLPreformatted"/>
+        <w:shd w:val="clear" w:color="auto" w:fill="FFFFFF"/>
+        <w:rPr>
+          <w:rFonts w:ascii="Consolas" w:hAnsi="Consolas"/>
+          <w:color w:val="000000"/>
+        </w:rPr>
+      </w:pPr>
+      <w:proofErr w:type="spellStart"/>
+      <w:r>
+        <w:rPr>
+          <w:rFonts w:ascii="Consolas" w:hAnsi="Consolas"/>
+          <w:color w:val="000000"/>
+        </w:rPr>
+        <w:t>inną</w:t>
+      </w:r>
+      <w:proofErr w:type="spellEnd"/>
+      <w:r>
+        <w:rPr>
+          <w:rFonts w:ascii="Consolas" w:hAnsi="Consolas"/>
+          <w:color w:val="000000"/>
+        </w:rPr>
+        <w:t xml:space="preserve"> </w:t>
+      </w:r>
+      <w:proofErr w:type="spellStart"/>
+      <w:r>
+        <w:rPr>
+          <w:rFonts w:ascii="Consolas" w:hAnsi="Consolas"/>
+          <w:color w:val="000000"/>
+        </w:rPr>
+        <w:t>taką</w:t>
+      </w:r>
+      <w:proofErr w:type="spellEnd"/>
+      <w:r>
+        <w:rPr>
+          <w:rFonts w:ascii="Consolas" w:hAnsi="Consolas"/>
+          <w:color w:val="000000"/>
+        </w:rPr>
+        <w:t>:</w:t>
+      </w:r>
+    </w:p>
+    <w:p>
+      <w:pPr>
+        <w:pStyle w:val="HTMLPreformatted"/>
+        <w:shd w:val="clear" w:color="auto" w:fill="FFFFFF"/>
+        <w:rPr>
+          <w:rFonts w:ascii="Consolas" w:hAnsi="Consolas"/>
+          <w:color w:val="000000"/>
+        </w:rPr>
+      </w:pPr>
+    </w:p>
+    <w:p>
+      <w:pPr>
+        <w:pStyle w:val="HTMLPreformatted"/>
+        <w:shd w:val="clear" w:color="auto" w:fill="FFFFFF"/>
+        <w:rPr>
+          <w:rFonts w:ascii="Consolas" w:hAnsi="Consolas"/>
+          <w:color w:val="000000"/>
+        </w:rPr>
+      </w:pPr>
+      <w:r>
+        <w:rPr>
+          <w:rFonts w:ascii="Consolas" w:hAnsi="Consolas"/>
+          <w:color w:val="000000"/>
+        </w:rPr>
+        <w:t>[</w:t>
+      </w:r>
+      <w:proofErr w:type="spellStart"/>
+      <w:r>
+        <w:rPr>
+          <w:rFonts w:ascii="Consolas" w:hAnsi="Consolas"/>
+          <w:color w:val="2B91AF"/>
+        </w:rPr>
+        <w:t>HttpGet</w:t>
+      </w:r>
+      <w:proofErr w:type="spellEnd"/>
+      <w:r>
+        <w:rPr>
+          <w:rFonts w:ascii="Consolas" w:hAnsi="Consolas"/>
+          <w:color w:val="000000"/>
+        </w:rPr>
+        <w:t>(</w:t>
+      </w:r>
+      <w:r>
+        <w:rPr>
+          <w:rFonts w:ascii="Consolas" w:hAnsi="Consolas"/>
+          <w:color w:val="A31515"/>
+        </w:rPr>
+        <w:t>"</w:t>
+      </w:r>
+      <w:proofErr w:type="spellStart"/>
+      <w:r>
+        <w:rPr>
+          <w:rFonts w:ascii="Consolas" w:hAnsi="Consolas"/>
+          <w:color w:val="A31515"/>
+        </w:rPr>
+        <w:t>getoperationsX</w:t>
+      </w:r>
+      <w:proofErr w:type="spellEnd"/>
+      <w:r>
+        <w:rPr>
+          <w:rFonts w:ascii="Consolas" w:hAnsi="Consolas"/>
+          <w:color w:val="A31515"/>
+        </w:rPr>
+        <w:t>/{</w:t>
+      </w:r>
+      <w:proofErr w:type="spellStart"/>
+      <w:r>
+        <w:rPr>
+          <w:rFonts w:ascii="Consolas" w:hAnsi="Consolas"/>
+          <w:color w:val="A31515"/>
+        </w:rPr>
+        <w:t>recordsPerPage</w:t>
+      </w:r>
+      <w:proofErr w:type="spellEnd"/>
+      <w:r>
+        <w:rPr>
+          <w:rFonts w:ascii="Consolas" w:hAnsi="Consolas"/>
+          <w:color w:val="A31515"/>
+        </w:rPr>
+        <w:t>}/{</w:t>
+      </w:r>
+      <w:proofErr w:type="spellStart"/>
+      <w:r>
+        <w:rPr>
+          <w:rFonts w:ascii="Consolas" w:hAnsi="Consolas"/>
+          <w:color w:val="A31515"/>
+        </w:rPr>
+        <w:t>pageNr</w:t>
+      </w:r>
+      <w:proofErr w:type="spellEnd"/>
+      <w:r>
+        <w:rPr>
+          <w:rFonts w:ascii="Consolas" w:hAnsi="Consolas"/>
+          <w:color w:val="A31515"/>
+        </w:rPr>
+        <w:t>}"</w:t>
+      </w:r>
+      <w:r>
+        <w:rPr>
+          <w:rFonts w:ascii="Consolas" w:hAnsi="Consolas"/>
+          <w:color w:val="000000"/>
+        </w:rPr>
+        <w:t>)]</w:t>
+      </w:r>
+    </w:p>
+    <w:p>
+      <w:pPr>
+        <w:pStyle w:val="HTMLPreformatted"/>
+        <w:shd w:val="clear" w:color="auto" w:fill="FFFFFF"/>
+        <w:rPr>
+          <w:rFonts w:ascii="Consolas" w:hAnsi="Consolas"/>
+          <w:color w:val="000000"/>
+        </w:rPr>
+      </w:pPr>
+    </w:p>
+    <w:p>
+      <w:pPr>
+        <w:pStyle w:val="HTMLPreformatted"/>
+        <w:shd w:val="clear" w:color="auto" w:fill="FFFFFF"/>
+        <w:rPr>
+          <w:rFonts w:ascii="Consolas" w:hAnsi="Consolas"/>
+          <w:color w:val="000000"/>
+        </w:rPr>
+      </w:pPr>
+      <w:proofErr w:type="spellStart"/>
+      <w:r>
+        <w:rPr>
+          <w:rFonts w:ascii="Consolas" w:hAnsi="Consolas"/>
+          <w:color w:val="000000"/>
+        </w:rPr>
+        <w:t>itd</w:t>
+      </w:r>
+      <w:proofErr w:type="spellEnd"/>
+      <w:r>
+        <w:rPr>
+          <w:rFonts w:ascii="Consolas" w:hAnsi="Consolas"/>
+          <w:color w:val="000000"/>
+        </w:rPr>
+        <w:t xml:space="preserve"> :)</w:t>
+      </w:r>
+    </w:p>
+    <w:p>
+      <w:pPr>
+        <w:pStyle w:val="HTMLPreformatted"/>
+        <w:shd w:val="clear" w:color="auto" w:fill="FFFFFF"/>
+        <w:rPr>
+          <w:rFonts w:ascii="Consolas" w:hAnsi="Consolas"/>
+          <w:color w:val="000000"/>
+        </w:rPr>
+      </w:pPr>
+    </w:p>
+    <w:p>
+      <w:pPr>
+        <w:pStyle w:val="HTMLPreformatted"/>
+        <w:shd w:val="clear" w:color="auto" w:fill="FFFFFF"/>
+        <w:rPr>
+          <w:rFonts w:ascii="Consolas" w:hAnsi="Consolas"/>
+          <w:color w:val="000000"/>
+          <w:lang w:val="pl-PL"/>
+        </w:rPr>
+      </w:pPr>
+      <w:r>
+        <w:rPr>
+          <w:rFonts w:ascii="Consolas" w:hAnsi="Consolas"/>
+          <w:color w:val="000000"/>
+          <w:lang w:val="pl-PL"/>
+        </w:rPr>
+        <w:t>Na podstawie ścieżki w tym atrybucie możesz się dostać do tej akcji, która Cię interesuje.</w:t>
+      </w:r>
+    </w:p>
+    <w:p>
+      <w:pPr>
+        <w:rPr>
+          <w:lang w:val="pl-PL"/>
+        </w:rPr>
+      </w:pPr>
+    </w:p>
+    <w:p>
+      <w:pPr>
+        <w:rPr>
+          <w:lang w:val="pl-PL"/>
+        </w:rPr>
+      </w:pPr>
+      <w:r>
+        <w:rPr>
+          <w:lang w:val="pl-PL"/>
+        </w:rPr>
+        <w:br w:type="page"/>
+      </w:r>
+    </w:p>
+    <w:p>
+      <w:pPr>
+        <w:rPr>
+          <w:b/>
+          <w:bCs/>
+          <w:sz w:val="32"/>
+          <w:szCs w:val="32"/>
+          <w:lang w:val="pl-PL"/>
+        </w:rPr>
+      </w:pPr>
+      <w:r>
+        <w:rPr>
+          <w:b/>
+          <w:bCs/>
+          <w:sz w:val="32"/>
+          <w:szCs w:val="32"/>
+          <w:lang w:val="pl-PL"/>
+        </w:rPr>
+        <w:lastRenderedPageBreak/>
+        <w:t>Paginacja</w:t>
+      </w:r>
+    </w:p>
+    <w:p>
+      <w:pPr>
+        <w:rPr>
+          <w:lang w:val="pl-PL"/>
+        </w:rPr>
+      </w:pPr>
+      <w:r>
+        <w:rPr>
+          <w:lang w:val="pl-PL"/>
+        </w:rPr>
+        <w:t>Kontroler</w:t>
+      </w:r>
+    </w:p>
+    <w:tbl>
+      <w:tblPr>
+        <w:tblStyle w:val="TableGrid"/>
+        <w:tblW w:w="0" w:type="auto"/>
+        <w:shd w:val="clear" w:color="auto" w:fill="F2F2F2" w:themeFill="background1" w:themeFillShade="F2"/>
+        <w:tblLook w:val="04A0" w:firstRow="1" w:lastRow="0" w:firstColumn="1" w:lastColumn="0" w:noHBand="0" w:noVBand="1"/>
+      </w:tblPr>
+      <w:tblGrid>
+        <w:gridCol w:w="9062"/>
+      </w:tblGrid>
+      <w:tr>
+        <w:tc>
+          <w:tcPr>
+            <w:tcW w:w="9062" w:type="dxa"/>
+            <w:shd w:val="clear" w:color="auto" w:fill="F2F2F2" w:themeFill="background1" w:themeFillShade="F2"/>
+          </w:tcPr>
+          <w:p>
+            <w:pPr>
+              <w:autoSpaceDE w:val="0"/>
+              <w:autoSpaceDN w:val="0"/>
+              <w:adjustRightInd w:val="0"/>
+              <w:rPr>
+                <w:rFonts w:ascii="Consolas" w:hAnsi="Consolas" w:cs="Consolas"/>
+                <w:color w:val="000000"/>
+                <w:sz w:val="16"/>
+                <w:szCs w:val="16"/>
+                <w:lang w:val="en-US"/>
+              </w:rPr>
+            </w:pPr>
+            <w:r>
+              <w:rPr>
+                <w:rFonts w:ascii="Consolas" w:hAnsi="Consolas" w:cs="Consolas"/>
+                <w:color w:val="000000"/>
+                <w:sz w:val="16"/>
+                <w:szCs w:val="16"/>
+                <w:lang w:val="en-US"/>
+              </w:rPr>
+              <w:t>[</w:t>
+            </w:r>
+            <w:proofErr w:type="spellStart"/>
+            <w:r>
+              <w:rPr>
+                <w:rFonts w:ascii="Consolas" w:hAnsi="Consolas" w:cs="Consolas"/>
+                <w:color w:val="000000"/>
+                <w:sz w:val="16"/>
+                <w:szCs w:val="16"/>
+                <w:lang w:val="en-US"/>
+              </w:rPr>
+              <w:t>HttpGet</w:t>
+            </w:r>
+            <w:proofErr w:type="spellEnd"/>
+            <w:r>
+              <w:rPr>
+                <w:rFonts w:ascii="Consolas" w:hAnsi="Consolas" w:cs="Consolas"/>
+                <w:color w:val="000000"/>
+                <w:sz w:val="16"/>
+                <w:szCs w:val="16"/>
+                <w:lang w:val="en-US"/>
+              </w:rPr>
+              <w:t>(</w:t>
+            </w:r>
+            <w:r>
+              <w:rPr>
+                <w:rFonts w:ascii="Consolas" w:hAnsi="Consolas" w:cs="Consolas"/>
+                <w:color w:val="A31515"/>
+                <w:sz w:val="16"/>
+                <w:szCs w:val="16"/>
+                <w:lang w:val="en-US"/>
+              </w:rPr>
+              <w:t>"{</w:t>
+            </w:r>
+            <w:proofErr w:type="spellStart"/>
+            <w:r>
+              <w:rPr>
+                <w:rFonts w:ascii="Consolas" w:hAnsi="Consolas" w:cs="Consolas"/>
+                <w:color w:val="A31515"/>
+                <w:sz w:val="16"/>
+                <w:szCs w:val="16"/>
+                <w:lang w:val="en-US"/>
+              </w:rPr>
+              <w:t>recordsPerPage</w:t>
+            </w:r>
+            <w:proofErr w:type="spellEnd"/>
+            <w:r>
+              <w:rPr>
+                <w:rFonts w:ascii="Consolas" w:hAnsi="Consolas" w:cs="Consolas"/>
+                <w:color w:val="A31515"/>
+                <w:sz w:val="16"/>
+                <w:szCs w:val="16"/>
+                <w:lang w:val="en-US"/>
+              </w:rPr>
+              <w:t>}/{</w:t>
+            </w:r>
+            <w:proofErr w:type="spellStart"/>
+            <w:r>
+              <w:rPr>
+                <w:rFonts w:ascii="Consolas" w:hAnsi="Consolas" w:cs="Consolas"/>
+                <w:color w:val="A31515"/>
+                <w:sz w:val="16"/>
+                <w:szCs w:val="16"/>
+                <w:lang w:val="en-US"/>
+              </w:rPr>
+              <w:t>pageNr</w:t>
+            </w:r>
+            <w:proofErr w:type="spellEnd"/>
+            <w:r>
+              <w:rPr>
+                <w:rFonts w:ascii="Consolas" w:hAnsi="Consolas" w:cs="Consolas"/>
+                <w:color w:val="A31515"/>
+                <w:sz w:val="16"/>
+                <w:szCs w:val="16"/>
+                <w:lang w:val="en-US"/>
+              </w:rPr>
+              <w:t>}"</w:t>
+            </w:r>
+            <w:r>
+              <w:rPr>
+                <w:rFonts w:ascii="Consolas" w:hAnsi="Consolas" w:cs="Consolas"/>
+                <w:color w:val="000000"/>
+                <w:sz w:val="16"/>
+                <w:szCs w:val="16"/>
+                <w:lang w:val="en-US"/>
+              </w:rPr>
+              <w:t>)]</w:t>
+            </w:r>
+          </w:p>
+          <w:p>
+            <w:pPr>
+              <w:autoSpaceDE w:val="0"/>
+              <w:autoSpaceDN w:val="0"/>
+              <w:adjustRightInd w:val="0"/>
+              <w:rPr>
+                <w:rFonts w:ascii="Consolas" w:hAnsi="Consolas" w:cs="Consolas"/>
+                <w:color w:val="000000"/>
+                <w:sz w:val="16"/>
+                <w:szCs w:val="16"/>
+                <w:lang w:val="en-US"/>
+              </w:rPr>
+            </w:pPr>
+            <w:r>
+              <w:rPr>
+                <w:rFonts w:ascii="Consolas" w:hAnsi="Consolas" w:cs="Consolas"/>
+                <w:color w:val="000000"/>
+                <w:sz w:val="16"/>
+                <w:szCs w:val="16"/>
+                <w:lang w:val="en-US"/>
+              </w:rPr>
+              <w:t xml:space="preserve">        </w:t>
+            </w:r>
+            <w:r>
+              <w:rPr>
+                <w:rFonts w:ascii="Consolas" w:hAnsi="Consolas" w:cs="Consolas"/>
+                <w:color w:val="0000FF"/>
+                <w:sz w:val="16"/>
+                <w:szCs w:val="16"/>
+                <w:lang w:val="en-US"/>
+              </w:rPr>
+              <w:t>public</w:t>
+            </w:r>
+            <w:r>
+              <w:rPr>
+                <w:rFonts w:ascii="Consolas" w:hAnsi="Consolas" w:cs="Consolas"/>
+                <w:color w:val="000000"/>
+                <w:sz w:val="16"/>
+                <w:szCs w:val="16"/>
+                <w:lang w:val="en-US"/>
+              </w:rPr>
+              <w:t xml:space="preserve"> </w:t>
+            </w:r>
+            <w:proofErr w:type="spellStart"/>
+            <w:r>
+              <w:rPr>
+                <w:rFonts w:ascii="Consolas" w:hAnsi="Consolas" w:cs="Consolas"/>
+                <w:color w:val="000000"/>
+                <w:sz w:val="16"/>
+                <w:szCs w:val="16"/>
+                <w:lang w:val="en-US"/>
+              </w:rPr>
+              <w:t>DataResponse</w:t>
+            </w:r>
+            <w:proofErr w:type="spellEnd"/>
+            <w:r>
+              <w:rPr>
+                <w:rFonts w:ascii="Consolas" w:hAnsi="Consolas" w:cs="Consolas"/>
+                <w:color w:val="000000"/>
+                <w:sz w:val="16"/>
+                <w:szCs w:val="16"/>
+                <w:lang w:val="en-US"/>
+              </w:rPr>
+              <w:t>&lt;</w:t>
+            </w:r>
+            <w:proofErr w:type="spellStart"/>
+            <w:r>
+              <w:rPr>
+                <w:rFonts w:ascii="Consolas" w:hAnsi="Consolas" w:cs="Consolas"/>
+                <w:color w:val="000000"/>
+                <w:sz w:val="16"/>
+                <w:szCs w:val="16"/>
+                <w:lang w:val="en-US"/>
+              </w:rPr>
+              <w:t>IEnumerable</w:t>
+            </w:r>
+            <w:proofErr w:type="spellEnd"/>
+            <w:r>
+              <w:rPr>
+                <w:rFonts w:ascii="Consolas" w:hAnsi="Consolas" w:cs="Consolas"/>
+                <w:color w:val="000000"/>
+                <w:sz w:val="16"/>
+                <w:szCs w:val="16"/>
+                <w:lang w:val="en-US"/>
+              </w:rPr>
+              <w:t>&lt;</w:t>
+            </w:r>
+            <w:proofErr w:type="spellStart"/>
+            <w:r>
+              <w:rPr>
+                <w:rFonts w:ascii="Consolas" w:hAnsi="Consolas" w:cs="Consolas"/>
+                <w:color w:val="000000"/>
+                <w:sz w:val="16"/>
+                <w:szCs w:val="16"/>
+                <w:lang w:val="en-US"/>
+              </w:rPr>
+              <w:t>OperationDto</w:t>
+            </w:r>
+            <w:proofErr w:type="spellEnd"/>
+            <w:r>
+              <w:rPr>
+                <w:rFonts w:ascii="Consolas" w:hAnsi="Consolas" w:cs="Consolas"/>
+                <w:color w:val="000000"/>
+                <w:sz w:val="16"/>
+                <w:szCs w:val="16"/>
+                <w:lang w:val="en-US"/>
+              </w:rPr>
+              <w:t>&gt;&gt; Get(</w:t>
+            </w:r>
+            <w:r>
+              <w:rPr>
+                <w:rFonts w:ascii="Consolas" w:hAnsi="Consolas" w:cs="Consolas"/>
+                <w:color w:val="0000FF"/>
+                <w:sz w:val="16"/>
+                <w:szCs w:val="16"/>
+                <w:lang w:val="en-US"/>
+              </w:rPr>
+              <w:t>int</w:t>
+            </w:r>
+            <w:r>
+              <w:rPr>
+                <w:rFonts w:ascii="Consolas" w:hAnsi="Consolas" w:cs="Consolas"/>
+                <w:color w:val="000000"/>
+                <w:sz w:val="16"/>
+                <w:szCs w:val="16"/>
+                <w:lang w:val="en-US"/>
+              </w:rPr>
+              <w:t xml:space="preserve"> </w:t>
+            </w:r>
+            <w:proofErr w:type="spellStart"/>
+            <w:r>
+              <w:rPr>
+                <w:rFonts w:ascii="Consolas" w:hAnsi="Consolas" w:cs="Consolas"/>
+                <w:color w:val="000000"/>
+                <w:sz w:val="16"/>
+                <w:szCs w:val="16"/>
+                <w:lang w:val="en-US"/>
+              </w:rPr>
+              <w:t>recordsPerPage</w:t>
+            </w:r>
+            <w:proofErr w:type="spellEnd"/>
+            <w:r>
+              <w:rPr>
+                <w:rFonts w:ascii="Consolas" w:hAnsi="Consolas" w:cs="Consolas"/>
+                <w:color w:val="000000"/>
+                <w:sz w:val="16"/>
+                <w:szCs w:val="16"/>
+                <w:lang w:val="en-US"/>
+              </w:rPr>
+              <w:t xml:space="preserve">, </w:t>
+            </w:r>
+            <w:r>
+              <w:rPr>
+                <w:rFonts w:ascii="Consolas" w:hAnsi="Consolas" w:cs="Consolas"/>
+                <w:color w:val="0000FF"/>
+                <w:sz w:val="16"/>
+                <w:szCs w:val="16"/>
+                <w:lang w:val="en-US"/>
+              </w:rPr>
+              <w:t>int</w:t>
+            </w:r>
+            <w:r>
+              <w:rPr>
+                <w:rFonts w:ascii="Consolas" w:hAnsi="Consolas" w:cs="Consolas"/>
+                <w:color w:val="000000"/>
+                <w:sz w:val="16"/>
+                <w:szCs w:val="16"/>
+                <w:lang w:val="en-US"/>
+              </w:rPr>
+              <w:t xml:space="preserve"> </w:t>
+            </w:r>
+            <w:proofErr w:type="spellStart"/>
+            <w:r>
+              <w:rPr>
+                <w:rFonts w:ascii="Consolas" w:hAnsi="Consolas" w:cs="Consolas"/>
+                <w:color w:val="000000"/>
+                <w:sz w:val="16"/>
+                <w:szCs w:val="16"/>
+                <w:lang w:val="en-US"/>
+              </w:rPr>
+              <w:t>pageNr</w:t>
+            </w:r>
+            <w:proofErr w:type="spellEnd"/>
+            <w:r>
+              <w:rPr>
+                <w:rFonts w:ascii="Consolas" w:hAnsi="Consolas" w:cs="Consolas"/>
+                <w:color w:val="000000"/>
+                <w:sz w:val="16"/>
+                <w:szCs w:val="16"/>
+                <w:lang w:val="en-US"/>
+              </w:rPr>
+              <w:t>)</w:t>
+            </w:r>
+          </w:p>
+          <w:p>
+            <w:pPr>
+              <w:autoSpaceDE w:val="0"/>
+              <w:autoSpaceDN w:val="0"/>
+              <w:adjustRightInd w:val="0"/>
+              <w:rPr>
+                <w:rFonts w:ascii="Consolas" w:hAnsi="Consolas" w:cs="Consolas"/>
+                <w:color w:val="000000"/>
+                <w:sz w:val="16"/>
+                <w:szCs w:val="16"/>
+                <w:lang w:val="en-US"/>
+              </w:rPr>
+            </w:pPr>
+            <w:r>
+              <w:rPr>
+                <w:rFonts w:ascii="Consolas" w:hAnsi="Consolas" w:cs="Consolas"/>
+                <w:color w:val="000000"/>
+                <w:sz w:val="16"/>
+                <w:szCs w:val="16"/>
+                <w:lang w:val="en-US"/>
+              </w:rPr>
+              <w:t xml:space="preserve">        {</w:t>
+            </w:r>
+          </w:p>
+          <w:p>
+            <w:pPr>
+              <w:autoSpaceDE w:val="0"/>
+              <w:autoSpaceDN w:val="0"/>
+              <w:adjustRightInd w:val="0"/>
+              <w:rPr>
+                <w:rFonts w:ascii="Consolas" w:hAnsi="Consolas" w:cs="Consolas"/>
+                <w:color w:val="000000"/>
+                <w:sz w:val="16"/>
+                <w:szCs w:val="16"/>
+                <w:lang w:val="en-US"/>
+              </w:rPr>
+            </w:pPr>
+            <w:r>
+              <w:rPr>
+                <w:rFonts w:ascii="Consolas" w:hAnsi="Consolas" w:cs="Consolas"/>
+                <w:color w:val="000000"/>
+                <w:sz w:val="16"/>
+                <w:szCs w:val="16"/>
+                <w:lang w:val="en-US"/>
+              </w:rPr>
+              <w:t xml:space="preserve">            </w:t>
+            </w:r>
+            <w:r>
+              <w:rPr>
+                <w:rFonts w:ascii="Consolas" w:hAnsi="Consolas" w:cs="Consolas"/>
+                <w:color w:val="0000FF"/>
+                <w:sz w:val="16"/>
+                <w:szCs w:val="16"/>
+                <w:lang w:val="en-US"/>
+              </w:rPr>
+              <w:t>var</w:t>
+            </w:r>
+            <w:r>
+              <w:rPr>
+                <w:rFonts w:ascii="Consolas" w:hAnsi="Consolas" w:cs="Consolas"/>
+                <w:color w:val="000000"/>
+                <w:sz w:val="16"/>
+                <w:szCs w:val="16"/>
+                <w:lang w:val="en-US"/>
+              </w:rPr>
+              <w:t xml:space="preserve"> </w:t>
+            </w:r>
+            <w:proofErr w:type="spellStart"/>
+            <w:r>
+              <w:rPr>
+                <w:rFonts w:ascii="Consolas" w:hAnsi="Consolas" w:cs="Consolas"/>
+                <w:color w:val="000000"/>
+                <w:sz w:val="16"/>
+                <w:szCs w:val="16"/>
+                <w:lang w:val="en-US"/>
+              </w:rPr>
+              <w:t>responce</w:t>
+            </w:r>
+            <w:proofErr w:type="spellEnd"/>
+            <w:r>
+              <w:rPr>
+                <w:rFonts w:ascii="Consolas" w:hAnsi="Consolas" w:cs="Consolas"/>
+                <w:color w:val="000000"/>
+                <w:sz w:val="16"/>
+                <w:szCs w:val="16"/>
+                <w:lang w:val="en-US"/>
+              </w:rPr>
+              <w:t xml:space="preserve"> = </w:t>
+            </w:r>
+            <w:r>
+              <w:rPr>
+                <w:rFonts w:ascii="Consolas" w:hAnsi="Consolas" w:cs="Consolas"/>
+                <w:color w:val="0000FF"/>
+                <w:sz w:val="16"/>
+                <w:szCs w:val="16"/>
+                <w:lang w:val="en-US"/>
+              </w:rPr>
+              <w:t>new</w:t>
+            </w:r>
+            <w:r>
+              <w:rPr>
+                <w:rFonts w:ascii="Consolas" w:hAnsi="Consolas" w:cs="Consolas"/>
+                <w:color w:val="000000"/>
+                <w:sz w:val="16"/>
+                <w:szCs w:val="16"/>
+                <w:lang w:val="en-US"/>
+              </w:rPr>
+              <w:t xml:space="preserve"> </w:t>
+            </w:r>
+            <w:proofErr w:type="spellStart"/>
+            <w:r>
+              <w:rPr>
+                <w:rFonts w:ascii="Consolas" w:hAnsi="Consolas" w:cs="Consolas"/>
+                <w:color w:val="000000"/>
+                <w:sz w:val="16"/>
+                <w:szCs w:val="16"/>
+                <w:lang w:val="en-US"/>
+              </w:rPr>
+              <w:t>DataResponse</w:t>
+            </w:r>
+            <w:proofErr w:type="spellEnd"/>
+            <w:r>
+              <w:rPr>
+                <w:rFonts w:ascii="Consolas" w:hAnsi="Consolas" w:cs="Consolas"/>
+                <w:color w:val="000000"/>
+                <w:sz w:val="16"/>
+                <w:szCs w:val="16"/>
+                <w:lang w:val="en-US"/>
+              </w:rPr>
+              <w:t>&lt;</w:t>
+            </w:r>
+            <w:proofErr w:type="spellStart"/>
+            <w:r>
+              <w:rPr>
+                <w:rFonts w:ascii="Consolas" w:hAnsi="Consolas" w:cs="Consolas"/>
+                <w:color w:val="000000"/>
+                <w:sz w:val="16"/>
+                <w:szCs w:val="16"/>
+                <w:lang w:val="en-US"/>
+              </w:rPr>
+              <w:t>IEnumerable</w:t>
+            </w:r>
+            <w:proofErr w:type="spellEnd"/>
+            <w:r>
+              <w:rPr>
+                <w:rFonts w:ascii="Consolas" w:hAnsi="Consolas" w:cs="Consolas"/>
+                <w:color w:val="000000"/>
+                <w:sz w:val="16"/>
+                <w:szCs w:val="16"/>
+                <w:lang w:val="en-US"/>
+              </w:rPr>
+              <w:t>&lt;</w:t>
+            </w:r>
+            <w:proofErr w:type="spellStart"/>
+            <w:r>
+              <w:rPr>
+                <w:rFonts w:ascii="Consolas" w:hAnsi="Consolas" w:cs="Consolas"/>
+                <w:color w:val="000000"/>
+                <w:sz w:val="16"/>
+                <w:szCs w:val="16"/>
+                <w:lang w:val="en-US"/>
+              </w:rPr>
+              <w:t>OperationDto</w:t>
+            </w:r>
+            <w:proofErr w:type="spellEnd"/>
+            <w:r>
+              <w:rPr>
+                <w:rFonts w:ascii="Consolas" w:hAnsi="Consolas" w:cs="Consolas"/>
+                <w:color w:val="000000"/>
+                <w:sz w:val="16"/>
+                <w:szCs w:val="16"/>
+                <w:lang w:val="en-US"/>
+              </w:rPr>
+              <w:t>&gt;&gt;();</w:t>
+            </w:r>
+          </w:p>
+          <w:p>
+            <w:pPr>
+              <w:autoSpaceDE w:val="0"/>
+              <w:autoSpaceDN w:val="0"/>
+              <w:adjustRightInd w:val="0"/>
+              <w:rPr>
+                <w:rFonts w:ascii="Consolas" w:hAnsi="Consolas" w:cs="Consolas"/>
+                <w:color w:val="000000"/>
+                <w:sz w:val="16"/>
+                <w:szCs w:val="16"/>
+                <w:lang w:val="en-US"/>
+              </w:rPr>
+            </w:pPr>
+          </w:p>
+          <w:p>
+            <w:pPr>
+              <w:autoSpaceDE w:val="0"/>
+              <w:autoSpaceDN w:val="0"/>
+              <w:adjustRightInd w:val="0"/>
+              <w:rPr>
+                <w:rFonts w:ascii="Consolas" w:hAnsi="Consolas" w:cs="Consolas"/>
+                <w:color w:val="000000"/>
+                <w:sz w:val="16"/>
+                <w:szCs w:val="16"/>
+                <w:lang w:val="en-US"/>
+              </w:rPr>
+            </w:pPr>
+            <w:r>
+              <w:rPr>
+                <w:rFonts w:ascii="Consolas" w:hAnsi="Consolas" w:cs="Consolas"/>
+                <w:color w:val="000000"/>
+                <w:sz w:val="16"/>
+                <w:szCs w:val="16"/>
+                <w:lang w:val="en-US"/>
+              </w:rPr>
+              <w:t xml:space="preserve">            </w:t>
+            </w:r>
+            <w:r>
+              <w:rPr>
+                <w:rFonts w:ascii="Consolas" w:hAnsi="Consolas" w:cs="Consolas"/>
+                <w:color w:val="0000FF"/>
+                <w:sz w:val="16"/>
+                <w:szCs w:val="16"/>
+                <w:lang w:val="en-US"/>
+              </w:rPr>
+              <w:t>try</w:t>
+            </w:r>
+          </w:p>
+          <w:p>
+            <w:pPr>
+              <w:autoSpaceDE w:val="0"/>
+              <w:autoSpaceDN w:val="0"/>
+              <w:adjustRightInd w:val="0"/>
+              <w:rPr>
+                <w:rFonts w:ascii="Consolas" w:hAnsi="Consolas" w:cs="Consolas"/>
+                <w:color w:val="000000"/>
+                <w:sz w:val="16"/>
+                <w:szCs w:val="16"/>
+                <w:lang w:val="en-US"/>
+              </w:rPr>
+            </w:pPr>
+            <w:r>
+              <w:rPr>
+                <w:rFonts w:ascii="Consolas" w:hAnsi="Consolas" w:cs="Consolas"/>
+                <w:color w:val="000000"/>
+                <w:sz w:val="16"/>
+                <w:szCs w:val="16"/>
+                <w:lang w:val="en-US"/>
+              </w:rPr>
+              <w:t xml:space="preserve">            {</w:t>
+            </w:r>
+          </w:p>
+          <w:p>
+            <w:pPr>
+              <w:autoSpaceDE w:val="0"/>
+              <w:autoSpaceDN w:val="0"/>
+              <w:adjustRightInd w:val="0"/>
+              <w:rPr>
+                <w:rFonts w:ascii="Consolas" w:hAnsi="Consolas" w:cs="Consolas"/>
+                <w:color w:val="000000"/>
+                <w:sz w:val="16"/>
+                <w:szCs w:val="16"/>
+                <w:lang w:val="en-US"/>
+              </w:rPr>
+            </w:pPr>
+            <w:r>
+              <w:rPr>
+                <w:rFonts w:ascii="Consolas" w:hAnsi="Consolas" w:cs="Consolas"/>
+                <w:color w:val="000000"/>
+                <w:sz w:val="16"/>
+                <w:szCs w:val="16"/>
+                <w:lang w:val="en-US"/>
+              </w:rPr>
+              <w:t xml:space="preserve">                </w:t>
+            </w:r>
+            <w:proofErr w:type="spellStart"/>
+            <w:r>
+              <w:rPr>
+                <w:rFonts w:ascii="Consolas" w:hAnsi="Consolas" w:cs="Consolas"/>
+                <w:color w:val="000000"/>
+                <w:sz w:val="16"/>
+                <w:szCs w:val="16"/>
+                <w:lang w:val="en-US"/>
+              </w:rPr>
+              <w:t>responce.Data</w:t>
+            </w:r>
+            <w:proofErr w:type="spellEnd"/>
+            <w:r>
+              <w:rPr>
+                <w:rFonts w:ascii="Consolas" w:hAnsi="Consolas" w:cs="Consolas"/>
+                <w:color w:val="000000"/>
+                <w:sz w:val="16"/>
+                <w:szCs w:val="16"/>
+                <w:lang w:val="en-US"/>
+              </w:rPr>
+              <w:t xml:space="preserve"> = _</w:t>
+            </w:r>
+            <w:proofErr w:type="spellStart"/>
+            <w:r>
+              <w:rPr>
+                <w:rFonts w:ascii="Consolas" w:hAnsi="Consolas" w:cs="Consolas"/>
+                <w:color w:val="000000"/>
+                <w:sz w:val="16"/>
+                <w:szCs w:val="16"/>
+                <w:lang w:val="en-US"/>
+              </w:rPr>
+              <w:t>unitOfWork.Operation.Get</w:t>
+            </w:r>
+            <w:proofErr w:type="spellEnd"/>
+            <w:r>
+              <w:rPr>
+                <w:rFonts w:ascii="Consolas" w:hAnsi="Consolas" w:cs="Consolas"/>
+                <w:color w:val="000000"/>
+                <w:sz w:val="16"/>
+                <w:szCs w:val="16"/>
+                <w:lang w:val="en-US"/>
+              </w:rPr>
+              <w:t>(</w:t>
+            </w:r>
+            <w:proofErr w:type="spellStart"/>
+            <w:r>
+              <w:rPr>
+                <w:rFonts w:ascii="Consolas" w:hAnsi="Consolas" w:cs="Consolas"/>
+                <w:color w:val="000000"/>
+                <w:sz w:val="16"/>
+                <w:szCs w:val="16"/>
+                <w:lang w:val="en-US"/>
+              </w:rPr>
+              <w:t>recordsPerPage</w:t>
+            </w:r>
+            <w:proofErr w:type="spellEnd"/>
+            <w:r>
+              <w:rPr>
+                <w:rFonts w:ascii="Consolas" w:hAnsi="Consolas" w:cs="Consolas"/>
+                <w:color w:val="000000"/>
+                <w:sz w:val="16"/>
+                <w:szCs w:val="16"/>
+                <w:lang w:val="en-US"/>
+              </w:rPr>
+              <w:t xml:space="preserve">, </w:t>
+            </w:r>
+            <w:proofErr w:type="spellStart"/>
+            <w:r>
+              <w:rPr>
+                <w:rFonts w:ascii="Consolas" w:hAnsi="Consolas" w:cs="Consolas"/>
+                <w:color w:val="000000"/>
+                <w:sz w:val="16"/>
+                <w:szCs w:val="16"/>
+                <w:lang w:val="en-US"/>
+              </w:rPr>
+              <w:t>pageNr</w:t>
+            </w:r>
+            <w:proofErr w:type="spellEnd"/>
+            <w:r>
+              <w:rPr>
+                <w:rFonts w:ascii="Consolas" w:hAnsi="Consolas" w:cs="Consolas"/>
+                <w:color w:val="000000"/>
+                <w:sz w:val="16"/>
+                <w:szCs w:val="16"/>
+                <w:lang w:val="en-US"/>
+              </w:rPr>
+              <w:t>).</w:t>
+            </w:r>
+            <w:proofErr w:type="spellStart"/>
+            <w:r>
+              <w:rPr>
+                <w:rFonts w:ascii="Consolas" w:hAnsi="Consolas" w:cs="Consolas"/>
+                <w:color w:val="000000"/>
+                <w:sz w:val="16"/>
+                <w:szCs w:val="16"/>
+                <w:lang w:val="en-US"/>
+              </w:rPr>
+              <w:t>ToDtos</w:t>
+            </w:r>
+            <w:proofErr w:type="spellEnd"/>
+            <w:r>
+              <w:rPr>
+                <w:rFonts w:ascii="Consolas" w:hAnsi="Consolas" w:cs="Consolas"/>
+                <w:color w:val="000000"/>
+                <w:sz w:val="16"/>
+                <w:szCs w:val="16"/>
+                <w:lang w:val="en-US"/>
+              </w:rPr>
+              <w:t>();</w:t>
+            </w:r>
+          </w:p>
+          <w:p>
+            <w:pPr>
+              <w:autoSpaceDE w:val="0"/>
+              <w:autoSpaceDN w:val="0"/>
+              <w:adjustRightInd w:val="0"/>
+              <w:rPr>
+                <w:rFonts w:ascii="Consolas" w:hAnsi="Consolas" w:cs="Consolas"/>
+                <w:color w:val="000000"/>
+                <w:sz w:val="16"/>
+                <w:szCs w:val="16"/>
+                <w:lang w:val="en-US"/>
+              </w:rPr>
+            </w:pPr>
+            <w:r>
+              <w:rPr>
+                <w:rFonts w:ascii="Consolas" w:hAnsi="Consolas" w:cs="Consolas"/>
+                <w:color w:val="000000"/>
+                <w:sz w:val="16"/>
+                <w:szCs w:val="16"/>
+                <w:lang w:val="en-US"/>
+              </w:rPr>
+              <w:t xml:space="preserve">            }</w:t>
+            </w:r>
+          </w:p>
+          <w:p>
+            <w:pPr>
+              <w:autoSpaceDE w:val="0"/>
+              <w:autoSpaceDN w:val="0"/>
+              <w:adjustRightInd w:val="0"/>
+              <w:rPr>
+                <w:rFonts w:ascii="Consolas" w:hAnsi="Consolas" w:cs="Consolas"/>
+                <w:color w:val="000000"/>
+                <w:sz w:val="16"/>
+                <w:szCs w:val="16"/>
+                <w:lang w:val="en-US"/>
+              </w:rPr>
+            </w:pPr>
+            <w:r>
+              <w:rPr>
+                <w:rFonts w:ascii="Consolas" w:hAnsi="Consolas" w:cs="Consolas"/>
+                <w:color w:val="000000"/>
+                <w:sz w:val="16"/>
+                <w:szCs w:val="16"/>
+                <w:lang w:val="en-US"/>
+              </w:rPr>
+              <w:t xml:space="preserve">            </w:t>
+            </w:r>
+            <w:r>
+              <w:rPr>
+                <w:rFonts w:ascii="Consolas" w:hAnsi="Consolas" w:cs="Consolas"/>
+                <w:color w:val="0000FF"/>
+                <w:sz w:val="16"/>
+                <w:szCs w:val="16"/>
+                <w:lang w:val="en-US"/>
+              </w:rPr>
+              <w:t>catch</w:t>
+            </w:r>
+            <w:r>
+              <w:rPr>
+                <w:rFonts w:ascii="Consolas" w:hAnsi="Consolas" w:cs="Consolas"/>
+                <w:color w:val="000000"/>
+                <w:sz w:val="16"/>
+                <w:szCs w:val="16"/>
+                <w:lang w:val="en-US"/>
+              </w:rPr>
+              <w:t xml:space="preserve"> (Exception ex)</w:t>
+            </w:r>
+          </w:p>
+          <w:p>
+            <w:pPr>
+              <w:autoSpaceDE w:val="0"/>
+              <w:autoSpaceDN w:val="0"/>
+              <w:adjustRightInd w:val="0"/>
+              <w:rPr>
+                <w:rFonts w:ascii="Consolas" w:hAnsi="Consolas" w:cs="Consolas"/>
+                <w:color w:val="000000"/>
+                <w:sz w:val="16"/>
+                <w:szCs w:val="16"/>
+                <w:lang w:val="en-US"/>
+              </w:rPr>
+            </w:pPr>
+            <w:r>
+              <w:rPr>
+                <w:rFonts w:ascii="Consolas" w:hAnsi="Consolas" w:cs="Consolas"/>
+                <w:color w:val="000000"/>
+                <w:sz w:val="16"/>
+                <w:szCs w:val="16"/>
+                <w:lang w:val="en-US"/>
+              </w:rPr>
+              <w:t xml:space="preserve">            {</w:t>
+            </w:r>
+          </w:p>
+          <w:p>
+            <w:pPr>
+              <w:autoSpaceDE w:val="0"/>
+              <w:autoSpaceDN w:val="0"/>
+              <w:adjustRightInd w:val="0"/>
+              <w:rPr>
+                <w:rFonts w:ascii="Consolas" w:hAnsi="Consolas" w:cs="Consolas"/>
+                <w:color w:val="000000"/>
+                <w:sz w:val="16"/>
+                <w:szCs w:val="16"/>
+                <w:lang w:val="en-US"/>
+              </w:rPr>
+            </w:pPr>
+            <w:r>
+              <w:rPr>
+                <w:rFonts w:ascii="Consolas" w:hAnsi="Consolas" w:cs="Consolas"/>
+                <w:color w:val="000000"/>
+                <w:sz w:val="16"/>
+                <w:szCs w:val="16"/>
+                <w:lang w:val="en-US"/>
+              </w:rPr>
+              <w:t xml:space="preserve">                </w:t>
+            </w:r>
+            <w:r>
+              <w:rPr>
+                <w:rFonts w:ascii="Consolas" w:hAnsi="Consolas" w:cs="Consolas"/>
+                <w:color w:val="008000"/>
+                <w:sz w:val="16"/>
+                <w:szCs w:val="16"/>
+                <w:lang w:val="en-US"/>
+              </w:rPr>
+              <w:t xml:space="preserve">// </w:t>
+            </w:r>
+            <w:proofErr w:type="spellStart"/>
+            <w:r>
+              <w:rPr>
+                <w:rFonts w:ascii="Consolas" w:hAnsi="Consolas" w:cs="Consolas"/>
+                <w:color w:val="008000"/>
+                <w:sz w:val="16"/>
+                <w:szCs w:val="16"/>
+                <w:lang w:val="en-US"/>
+              </w:rPr>
+              <w:t>logowanie</w:t>
+            </w:r>
+            <w:proofErr w:type="spellEnd"/>
+            <w:r>
+              <w:rPr>
+                <w:rFonts w:ascii="Consolas" w:hAnsi="Consolas" w:cs="Consolas"/>
+                <w:color w:val="008000"/>
+                <w:sz w:val="16"/>
+                <w:szCs w:val="16"/>
+                <w:lang w:val="en-US"/>
+              </w:rPr>
+              <w:t xml:space="preserve"> do </w:t>
+            </w:r>
+            <w:proofErr w:type="spellStart"/>
+            <w:r>
+              <w:rPr>
+                <w:rFonts w:ascii="Consolas" w:hAnsi="Consolas" w:cs="Consolas"/>
+                <w:color w:val="008000"/>
+                <w:sz w:val="16"/>
+                <w:szCs w:val="16"/>
+                <w:lang w:val="en-US"/>
+              </w:rPr>
+              <w:t>pliku</w:t>
+            </w:r>
+            <w:proofErr w:type="spellEnd"/>
+            <w:r>
+              <w:rPr>
+                <w:rFonts w:ascii="Consolas" w:hAnsi="Consolas" w:cs="Consolas"/>
+                <w:color w:val="008000"/>
+                <w:sz w:val="16"/>
+                <w:szCs w:val="16"/>
+                <w:lang w:val="en-US"/>
+              </w:rPr>
+              <w:t xml:space="preserve"> ...</w:t>
+            </w:r>
+          </w:p>
+          <w:p>
+            <w:pPr>
+              <w:autoSpaceDE w:val="0"/>
+              <w:autoSpaceDN w:val="0"/>
+              <w:adjustRightInd w:val="0"/>
+              <w:rPr>
+                <w:rFonts w:ascii="Consolas" w:hAnsi="Consolas" w:cs="Consolas"/>
+                <w:color w:val="000000"/>
+                <w:sz w:val="16"/>
+                <w:szCs w:val="16"/>
+                <w:lang w:val="en-US"/>
+              </w:rPr>
+            </w:pPr>
+            <w:r>
+              <w:rPr>
+                <w:rFonts w:ascii="Consolas" w:hAnsi="Consolas" w:cs="Consolas"/>
+                <w:color w:val="000000"/>
+                <w:sz w:val="16"/>
+                <w:szCs w:val="16"/>
+                <w:lang w:val="en-US"/>
+              </w:rPr>
+              <w:t xml:space="preserve">                </w:t>
+            </w:r>
+            <w:proofErr w:type="spellStart"/>
+            <w:r>
+              <w:rPr>
+                <w:rFonts w:ascii="Consolas" w:hAnsi="Consolas" w:cs="Consolas"/>
+                <w:color w:val="000000"/>
+                <w:sz w:val="16"/>
+                <w:szCs w:val="16"/>
+                <w:lang w:val="en-US"/>
+              </w:rPr>
+              <w:t>responce.Errors.Add</w:t>
+            </w:r>
+            <w:proofErr w:type="spellEnd"/>
+            <w:r>
+              <w:rPr>
+                <w:rFonts w:ascii="Consolas" w:hAnsi="Consolas" w:cs="Consolas"/>
+                <w:color w:val="000000"/>
+                <w:sz w:val="16"/>
+                <w:szCs w:val="16"/>
+                <w:lang w:val="en-US"/>
+              </w:rPr>
+              <w:t xml:space="preserve">( </w:t>
+            </w:r>
+            <w:r>
+              <w:rPr>
+                <w:rFonts w:ascii="Consolas" w:hAnsi="Consolas" w:cs="Consolas"/>
+                <w:color w:val="0000FF"/>
+                <w:sz w:val="16"/>
+                <w:szCs w:val="16"/>
+                <w:lang w:val="en-US"/>
+              </w:rPr>
+              <w:t>new</w:t>
+            </w:r>
+            <w:r>
+              <w:rPr>
+                <w:rFonts w:ascii="Consolas" w:hAnsi="Consolas" w:cs="Consolas"/>
+                <w:color w:val="000000"/>
+                <w:sz w:val="16"/>
+                <w:szCs w:val="16"/>
+                <w:lang w:val="en-US"/>
+              </w:rPr>
+              <w:t xml:space="preserve"> Error(</w:t>
+            </w:r>
+            <w:proofErr w:type="spellStart"/>
+            <w:r>
+              <w:rPr>
+                <w:rFonts w:ascii="Consolas" w:hAnsi="Consolas" w:cs="Consolas"/>
+                <w:color w:val="000000"/>
+                <w:sz w:val="16"/>
+                <w:szCs w:val="16"/>
+                <w:lang w:val="en-US"/>
+              </w:rPr>
+              <w:t>ex.Source,ex.Message</w:t>
+            </w:r>
+            <w:proofErr w:type="spellEnd"/>
+            <w:r>
+              <w:rPr>
+                <w:rFonts w:ascii="Consolas" w:hAnsi="Consolas" w:cs="Consolas"/>
+                <w:color w:val="000000"/>
+                <w:sz w:val="16"/>
+                <w:szCs w:val="16"/>
+                <w:lang w:val="en-US"/>
+              </w:rPr>
+              <w:t>));</w:t>
+            </w:r>
+          </w:p>
+          <w:p>
+            <w:pPr>
+              <w:autoSpaceDE w:val="0"/>
+              <w:autoSpaceDN w:val="0"/>
+              <w:adjustRightInd w:val="0"/>
+              <w:rPr>
+                <w:rFonts w:ascii="Consolas" w:hAnsi="Consolas" w:cs="Consolas"/>
+                <w:color w:val="000000"/>
+                <w:sz w:val="16"/>
+                <w:szCs w:val="16"/>
+                <w:lang w:val="pl-PL"/>
+              </w:rPr>
+            </w:pPr>
+            <w:r>
+              <w:rPr>
+                <w:rFonts w:ascii="Consolas" w:hAnsi="Consolas" w:cs="Consolas"/>
+                <w:color w:val="000000"/>
+                <w:sz w:val="16"/>
+                <w:szCs w:val="16"/>
+                <w:lang w:val="en-US"/>
+              </w:rPr>
+              <w:t xml:space="preserve">            </w:t>
+            </w:r>
+            <w:r>
+              <w:rPr>
+                <w:rFonts w:ascii="Consolas" w:hAnsi="Consolas" w:cs="Consolas"/>
+                <w:color w:val="000000"/>
+                <w:sz w:val="16"/>
+                <w:szCs w:val="16"/>
+                <w:lang w:val="pl-PL"/>
+              </w:rPr>
+              <w:t>}</w:t>
+            </w:r>
+          </w:p>
+          <w:p>
+            <w:pPr>
+              <w:autoSpaceDE w:val="0"/>
+              <w:autoSpaceDN w:val="0"/>
+              <w:adjustRightInd w:val="0"/>
+              <w:rPr>
+                <w:rFonts w:ascii="Consolas" w:hAnsi="Consolas" w:cs="Consolas"/>
+                <w:color w:val="000000"/>
+                <w:sz w:val="16"/>
+                <w:szCs w:val="16"/>
+                <w:lang w:val="pl-PL"/>
+              </w:rPr>
+            </w:pPr>
+            <w:r>
+              <w:rPr>
+                <w:rFonts w:ascii="Consolas" w:hAnsi="Consolas" w:cs="Consolas"/>
+                <w:color w:val="000000"/>
+                <w:sz w:val="16"/>
+                <w:szCs w:val="16"/>
+                <w:lang w:val="pl-PL"/>
+              </w:rPr>
+              <w:t xml:space="preserve">            </w:t>
+            </w:r>
+          </w:p>
+          <w:p>
+            <w:pPr>
+              <w:autoSpaceDE w:val="0"/>
+              <w:autoSpaceDN w:val="0"/>
+              <w:adjustRightInd w:val="0"/>
+              <w:rPr>
+                <w:rFonts w:ascii="Consolas" w:hAnsi="Consolas" w:cs="Consolas"/>
+                <w:color w:val="000000"/>
+                <w:sz w:val="16"/>
+                <w:szCs w:val="16"/>
+                <w:lang w:val="pl-PL"/>
+              </w:rPr>
+            </w:pPr>
+            <w:r>
+              <w:rPr>
+                <w:rFonts w:ascii="Consolas" w:hAnsi="Consolas" w:cs="Consolas"/>
+                <w:color w:val="000000"/>
+                <w:sz w:val="16"/>
+                <w:szCs w:val="16"/>
+                <w:lang w:val="pl-PL"/>
+              </w:rPr>
+              <w:t xml:space="preserve">            </w:t>
+            </w:r>
+            <w:r>
+              <w:rPr>
+                <w:rFonts w:ascii="Consolas" w:hAnsi="Consolas" w:cs="Consolas"/>
+                <w:color w:val="0000FF"/>
+                <w:sz w:val="16"/>
+                <w:szCs w:val="16"/>
+                <w:lang w:val="pl-PL"/>
+              </w:rPr>
+              <w:t>return</w:t>
+            </w:r>
+            <w:r>
+              <w:rPr>
+                <w:rFonts w:ascii="Consolas" w:hAnsi="Consolas" w:cs="Consolas"/>
+                <w:color w:val="000000"/>
+                <w:sz w:val="16"/>
+                <w:szCs w:val="16"/>
+                <w:lang w:val="pl-PL"/>
+              </w:rPr>
+              <w:t xml:space="preserve"> </w:t>
+            </w:r>
+            <w:proofErr w:type="spellStart"/>
+            <w:r>
+              <w:rPr>
+                <w:rFonts w:ascii="Consolas" w:hAnsi="Consolas" w:cs="Consolas"/>
+                <w:color w:val="000000"/>
+                <w:sz w:val="16"/>
+                <w:szCs w:val="16"/>
+                <w:lang w:val="pl-PL"/>
+              </w:rPr>
+              <w:t>responce</w:t>
+            </w:r>
+            <w:proofErr w:type="spellEnd"/>
+            <w:r>
+              <w:rPr>
+                <w:rFonts w:ascii="Consolas" w:hAnsi="Consolas" w:cs="Consolas"/>
+                <w:color w:val="000000"/>
+                <w:sz w:val="16"/>
+                <w:szCs w:val="16"/>
+                <w:lang w:val="pl-PL"/>
+              </w:rPr>
+              <w:t>;</w:t>
+            </w:r>
+          </w:p>
+          <w:p>
+            <w:pPr>
+              <w:rPr>
+                <w:sz w:val="16"/>
+                <w:szCs w:val="16"/>
+                <w:lang w:val="pl-PL"/>
+              </w:rPr>
+            </w:pPr>
+            <w:r>
+              <w:rPr>
+                <w:rFonts w:ascii="Consolas" w:hAnsi="Consolas" w:cs="Consolas"/>
+                <w:color w:val="000000"/>
+                <w:sz w:val="16"/>
+                <w:szCs w:val="16"/>
+                <w:lang w:val="pl-PL"/>
+              </w:rPr>
+              <w:t xml:space="preserve">        }</w:t>
+            </w:r>
+          </w:p>
+        </w:tc>
+      </w:tr>
+    </w:tbl>
+    <w:p>
+      <w:pPr>
+        <w:rPr>
+          <w:lang w:val="pl-PL"/>
+        </w:rPr>
+      </w:pPr>
+    </w:p>
+    <w:p>
+      <w:pPr>
+        <w:rPr>
+          <w:lang w:val="pl-PL"/>
+        </w:rPr>
+      </w:pPr>
+      <w:r>
+        <w:rPr>
+          <w:lang w:val="pl-PL"/>
+        </w:rPr>
+        <w:t>Repozytorium</w:t>
+      </w:r>
+    </w:p>
+    <w:tbl>
+      <w:tblPr>
+        <w:tblStyle w:val="TableGrid"/>
+        <w:tblW w:w="0" w:type="auto"/>
+        <w:shd w:val="clear" w:color="auto" w:fill="F2F2F2" w:themeFill="background1" w:themeFillShade="F2"/>
+        <w:tblLook w:val="04A0" w:firstRow="1" w:lastRow="0" w:firstColumn="1" w:lastColumn="0" w:noHBand="0" w:noVBand="1"/>
+      </w:tblPr>
+      <w:tblGrid>
+        <w:gridCol w:w="9062"/>
+      </w:tblGrid>
+      <w:tr>
+        <w:tc>
+          <w:tcPr>
+            <w:tcW w:w="9062" w:type="dxa"/>
+            <w:shd w:val="clear" w:color="auto" w:fill="F2F2F2" w:themeFill="background1" w:themeFillShade="F2"/>
+          </w:tcPr>
+          <w:p>
+            <w:pPr>
+              <w:autoSpaceDE w:val="0"/>
+              <w:autoSpaceDN w:val="0"/>
+              <w:adjustRightInd w:val="0"/>
+              <w:rPr>
+                <w:rFonts w:ascii="Consolas" w:hAnsi="Consolas" w:cs="Consolas"/>
+                <w:color w:val="000000"/>
+                <w:sz w:val="16"/>
+                <w:szCs w:val="16"/>
+                <w:lang w:val="en-US"/>
+              </w:rPr>
+            </w:pPr>
+            <w:r>
+              <w:rPr>
+                <w:rFonts w:ascii="Consolas" w:hAnsi="Consolas" w:cs="Consolas"/>
+                <w:color w:val="0000FF"/>
+                <w:sz w:val="16"/>
+                <w:szCs w:val="16"/>
+                <w:lang w:val="en-US"/>
+              </w:rPr>
+              <w:t>public</w:t>
+            </w:r>
+            <w:r>
+              <w:rPr>
+                <w:rFonts w:ascii="Consolas" w:hAnsi="Consolas" w:cs="Consolas"/>
+                <w:color w:val="000000"/>
+                <w:sz w:val="16"/>
+                <w:szCs w:val="16"/>
+                <w:lang w:val="en-US"/>
+              </w:rPr>
+              <w:t xml:space="preserve"> </w:t>
+            </w:r>
+            <w:proofErr w:type="spellStart"/>
+            <w:r>
+              <w:rPr>
+                <w:rFonts w:ascii="Consolas" w:hAnsi="Consolas" w:cs="Consolas"/>
+                <w:color w:val="000000"/>
+                <w:sz w:val="16"/>
+                <w:szCs w:val="16"/>
+                <w:lang w:val="en-US"/>
+              </w:rPr>
+              <w:t>IEnumerable</w:t>
+            </w:r>
+            <w:proofErr w:type="spellEnd"/>
+            <w:r>
+              <w:rPr>
+                <w:rFonts w:ascii="Consolas" w:hAnsi="Consolas" w:cs="Consolas"/>
+                <w:color w:val="000000"/>
+                <w:sz w:val="16"/>
+                <w:szCs w:val="16"/>
+                <w:lang w:val="en-US"/>
+              </w:rPr>
+              <w:t>&lt;Operation&gt; Get(</w:t>
+            </w:r>
+            <w:r>
+              <w:rPr>
+                <w:rFonts w:ascii="Consolas" w:hAnsi="Consolas" w:cs="Consolas"/>
+                <w:color w:val="0000FF"/>
+                <w:sz w:val="16"/>
+                <w:szCs w:val="16"/>
+                <w:lang w:val="en-US"/>
+              </w:rPr>
+              <w:t>int</w:t>
+            </w:r>
+            <w:r>
+              <w:rPr>
+                <w:rFonts w:ascii="Consolas" w:hAnsi="Consolas" w:cs="Consolas"/>
+                <w:color w:val="000000"/>
+                <w:sz w:val="16"/>
+                <w:szCs w:val="16"/>
+                <w:lang w:val="en-US"/>
+              </w:rPr>
+              <w:t xml:space="preserve"> </w:t>
+            </w:r>
+            <w:proofErr w:type="spellStart"/>
+            <w:r>
+              <w:rPr>
+                <w:rFonts w:ascii="Consolas" w:hAnsi="Consolas" w:cs="Consolas"/>
+                <w:color w:val="000000"/>
+                <w:sz w:val="16"/>
+                <w:szCs w:val="16"/>
+                <w:lang w:val="en-US"/>
+              </w:rPr>
+              <w:t>recordsPerPage</w:t>
+            </w:r>
+            <w:proofErr w:type="spellEnd"/>
+            <w:r>
+              <w:rPr>
+                <w:rFonts w:ascii="Consolas" w:hAnsi="Consolas" w:cs="Consolas"/>
+                <w:color w:val="000000"/>
+                <w:sz w:val="16"/>
+                <w:szCs w:val="16"/>
+                <w:lang w:val="en-US"/>
+              </w:rPr>
+              <w:t xml:space="preserve">, </w:t>
+            </w:r>
+            <w:r>
+              <w:rPr>
+                <w:rFonts w:ascii="Consolas" w:hAnsi="Consolas" w:cs="Consolas"/>
+                <w:color w:val="0000FF"/>
+                <w:sz w:val="16"/>
+                <w:szCs w:val="16"/>
+                <w:lang w:val="en-US"/>
+              </w:rPr>
+              <w:t>int</w:t>
+            </w:r>
+            <w:r>
+              <w:rPr>
+                <w:rFonts w:ascii="Consolas" w:hAnsi="Consolas" w:cs="Consolas"/>
+                <w:color w:val="000000"/>
+                <w:sz w:val="16"/>
+                <w:szCs w:val="16"/>
+                <w:lang w:val="en-US"/>
+              </w:rPr>
+              <w:t xml:space="preserve"> </w:t>
+            </w:r>
+            <w:proofErr w:type="spellStart"/>
+            <w:r>
+              <w:rPr>
+                <w:rFonts w:ascii="Consolas" w:hAnsi="Consolas" w:cs="Consolas"/>
+                <w:color w:val="000000"/>
+                <w:sz w:val="16"/>
+                <w:szCs w:val="16"/>
+                <w:lang w:val="en-US"/>
+              </w:rPr>
+              <w:t>pageNr</w:t>
+            </w:r>
+            <w:proofErr w:type="spellEnd"/>
+            <w:r>
+              <w:rPr>
+                <w:rFonts w:ascii="Consolas" w:hAnsi="Consolas" w:cs="Consolas"/>
+                <w:color w:val="000000"/>
+                <w:sz w:val="16"/>
+                <w:szCs w:val="16"/>
+                <w:lang w:val="en-US"/>
+              </w:rPr>
+              <w:t>)</w:t>
+            </w:r>
+          </w:p>
+          <w:p>
+            <w:pPr>
+              <w:autoSpaceDE w:val="0"/>
+              <w:autoSpaceDN w:val="0"/>
+              <w:adjustRightInd w:val="0"/>
+              <w:rPr>
+                <w:rFonts w:ascii="Consolas" w:hAnsi="Consolas" w:cs="Consolas"/>
+                <w:color w:val="000000"/>
+                <w:sz w:val="16"/>
+                <w:szCs w:val="16"/>
+                <w:lang w:val="en-US"/>
+              </w:rPr>
+            </w:pPr>
+            <w:r>
+              <w:rPr>
+                <w:rFonts w:ascii="Consolas" w:hAnsi="Consolas" w:cs="Consolas"/>
+                <w:color w:val="000000"/>
+                <w:sz w:val="16"/>
+                <w:szCs w:val="16"/>
+                <w:lang w:val="en-US"/>
+              </w:rPr>
+              <w:t xml:space="preserve">        {</w:t>
+            </w:r>
+          </w:p>
+          <w:p>
+            <w:pPr>
+              <w:autoSpaceDE w:val="0"/>
+              <w:autoSpaceDN w:val="0"/>
+              <w:adjustRightInd w:val="0"/>
+              <w:rPr>
+                <w:rFonts w:ascii="Consolas" w:hAnsi="Consolas" w:cs="Consolas"/>
+                <w:color w:val="000000"/>
+                <w:sz w:val="16"/>
+                <w:szCs w:val="16"/>
+                <w:lang w:val="en-US"/>
+              </w:rPr>
+            </w:pPr>
+            <w:r>
+              <w:rPr>
+                <w:rFonts w:ascii="Consolas" w:hAnsi="Consolas" w:cs="Consolas"/>
+                <w:color w:val="000000"/>
+                <w:sz w:val="16"/>
+                <w:szCs w:val="16"/>
+                <w:lang w:val="en-US"/>
+              </w:rPr>
+              <w:t xml:space="preserve">            </w:t>
+            </w:r>
+            <w:r>
+              <w:rPr>
+                <w:rFonts w:ascii="Consolas" w:hAnsi="Consolas" w:cs="Consolas"/>
+                <w:color w:val="0000FF"/>
+                <w:sz w:val="16"/>
+                <w:szCs w:val="16"/>
+                <w:lang w:val="en-US"/>
+              </w:rPr>
+              <w:t>if</w:t>
+            </w:r>
+            <w:r>
+              <w:rPr>
+                <w:rFonts w:ascii="Consolas" w:hAnsi="Consolas" w:cs="Consolas"/>
+                <w:color w:val="000000"/>
+                <w:sz w:val="16"/>
+                <w:szCs w:val="16"/>
+                <w:lang w:val="en-US"/>
+              </w:rPr>
+              <w:t xml:space="preserve"> (</w:t>
+            </w:r>
+            <w:proofErr w:type="spellStart"/>
+            <w:r>
+              <w:rPr>
+                <w:rFonts w:ascii="Consolas" w:hAnsi="Consolas" w:cs="Consolas"/>
+                <w:color w:val="000000"/>
+                <w:sz w:val="16"/>
+                <w:szCs w:val="16"/>
+                <w:lang w:val="en-US"/>
+              </w:rPr>
+              <w:t>pageNr</w:t>
+            </w:r>
+            <w:proofErr w:type="spellEnd"/>
+            <w:r>
+              <w:rPr>
+                <w:rFonts w:ascii="Consolas" w:hAnsi="Consolas" w:cs="Consolas"/>
+                <w:color w:val="000000"/>
+                <w:sz w:val="16"/>
+                <w:szCs w:val="16"/>
+                <w:lang w:val="en-US"/>
+              </w:rPr>
+              <w:t xml:space="preserve"> &lt;= 0)</w:t>
+            </w:r>
+          </w:p>
+          <w:p>
+            <w:pPr>
+              <w:autoSpaceDE w:val="0"/>
+              <w:autoSpaceDN w:val="0"/>
+              <w:adjustRightInd w:val="0"/>
+              <w:rPr>
+                <w:rFonts w:ascii="Consolas" w:hAnsi="Consolas" w:cs="Consolas"/>
+                <w:color w:val="000000"/>
+                <w:sz w:val="16"/>
+                <w:szCs w:val="16"/>
+                <w:lang w:val="en-US"/>
+              </w:rPr>
+            </w:pPr>
+            <w:r>
+              <w:rPr>
+                <w:rFonts w:ascii="Consolas" w:hAnsi="Consolas" w:cs="Consolas"/>
+                <w:color w:val="000000"/>
+                <w:sz w:val="16"/>
+                <w:szCs w:val="16"/>
+                <w:lang w:val="en-US"/>
+              </w:rPr>
+              <w:t xml:space="preserve">            {</w:t>
+            </w:r>
+          </w:p>
+          <w:p>
+            <w:pPr>
+              <w:autoSpaceDE w:val="0"/>
+              <w:autoSpaceDN w:val="0"/>
+              <w:adjustRightInd w:val="0"/>
+              <w:rPr>
+                <w:rFonts w:ascii="Consolas" w:hAnsi="Consolas" w:cs="Consolas"/>
+                <w:color w:val="000000"/>
+                <w:sz w:val="16"/>
+                <w:szCs w:val="16"/>
+                <w:lang w:val="en-US"/>
+              </w:rPr>
+            </w:pPr>
+            <w:r>
+              <w:rPr>
+                <w:rFonts w:ascii="Consolas" w:hAnsi="Consolas" w:cs="Consolas"/>
+                <w:color w:val="000000"/>
+                <w:sz w:val="16"/>
+                <w:szCs w:val="16"/>
+                <w:lang w:val="en-US"/>
+              </w:rPr>
+              <w:t xml:space="preserve">                </w:t>
+            </w:r>
+            <w:proofErr w:type="spellStart"/>
+            <w:r>
+              <w:rPr>
+                <w:rFonts w:ascii="Consolas" w:hAnsi="Consolas" w:cs="Consolas"/>
+                <w:color w:val="000000"/>
+                <w:sz w:val="16"/>
+                <w:szCs w:val="16"/>
+                <w:lang w:val="en-US"/>
+              </w:rPr>
+              <w:t>pageNr</w:t>
+            </w:r>
+            <w:proofErr w:type="spellEnd"/>
+            <w:r>
+              <w:rPr>
+                <w:rFonts w:ascii="Consolas" w:hAnsi="Consolas" w:cs="Consolas"/>
+                <w:color w:val="000000"/>
+                <w:sz w:val="16"/>
+                <w:szCs w:val="16"/>
+                <w:lang w:val="en-US"/>
+              </w:rPr>
+              <w:t xml:space="preserve"> = 1;</w:t>
+            </w:r>
+          </w:p>
+          <w:p>
+            <w:pPr>
+              <w:autoSpaceDE w:val="0"/>
+              <w:autoSpaceDN w:val="0"/>
+              <w:adjustRightInd w:val="0"/>
+              <w:rPr>
+                <w:rFonts w:ascii="Consolas" w:hAnsi="Consolas" w:cs="Consolas"/>
+                <w:color w:val="000000"/>
+                <w:sz w:val="16"/>
+                <w:szCs w:val="16"/>
+                <w:lang w:val="en-US"/>
+              </w:rPr>
+            </w:pPr>
+            <w:r>
+              <w:rPr>
+                <w:rFonts w:ascii="Consolas" w:hAnsi="Consolas" w:cs="Consolas"/>
+                <w:color w:val="000000"/>
+                <w:sz w:val="16"/>
+                <w:szCs w:val="16"/>
+                <w:lang w:val="en-US"/>
+              </w:rPr>
+              <w:t xml:space="preserve">            }</w:t>
+            </w:r>
+          </w:p>
+          <w:p>
+            <w:pPr>
+              <w:autoSpaceDE w:val="0"/>
+              <w:autoSpaceDN w:val="0"/>
+              <w:adjustRightInd w:val="0"/>
+              <w:rPr>
+                <w:rFonts w:ascii="Consolas" w:hAnsi="Consolas" w:cs="Consolas"/>
+                <w:color w:val="000000"/>
+                <w:sz w:val="16"/>
+                <w:szCs w:val="16"/>
+                <w:lang w:val="en-US"/>
+              </w:rPr>
+            </w:pPr>
+            <w:r>
+              <w:rPr>
+                <w:rFonts w:ascii="Consolas" w:hAnsi="Consolas" w:cs="Consolas"/>
+                <w:color w:val="000000"/>
+                <w:sz w:val="16"/>
+                <w:szCs w:val="16"/>
+                <w:lang w:val="en-US"/>
+              </w:rPr>
+              <w:t xml:space="preserve">            </w:t>
+            </w:r>
+          </w:p>
+          <w:p>
+            <w:pPr>
+              <w:autoSpaceDE w:val="0"/>
+              <w:autoSpaceDN w:val="0"/>
+              <w:adjustRightInd w:val="0"/>
+              <w:rPr>
+                <w:rFonts w:ascii="Consolas" w:hAnsi="Consolas" w:cs="Consolas"/>
+                <w:color w:val="000000"/>
+                <w:sz w:val="16"/>
+                <w:szCs w:val="16"/>
+                <w:lang w:val="en-US"/>
+              </w:rPr>
+            </w:pPr>
+            <w:r>
+              <w:rPr>
+                <w:rFonts w:ascii="Consolas" w:hAnsi="Consolas" w:cs="Consolas"/>
+                <w:color w:val="000000"/>
+                <w:sz w:val="16"/>
+                <w:szCs w:val="16"/>
+                <w:lang w:val="en-US"/>
+              </w:rPr>
+              <w:t xml:space="preserve">            </w:t>
+            </w:r>
+            <w:r>
+              <w:rPr>
+                <w:rFonts w:ascii="Consolas" w:hAnsi="Consolas" w:cs="Consolas"/>
+                <w:color w:val="0000FF"/>
+                <w:sz w:val="16"/>
+                <w:szCs w:val="16"/>
+                <w:lang w:val="en-US"/>
+              </w:rPr>
+              <w:t>if</w:t>
+            </w:r>
+            <w:r>
+              <w:rPr>
+                <w:rFonts w:ascii="Consolas" w:hAnsi="Consolas" w:cs="Consolas"/>
+                <w:color w:val="000000"/>
+                <w:sz w:val="16"/>
+                <w:szCs w:val="16"/>
+                <w:lang w:val="en-US"/>
+              </w:rPr>
+              <w:t xml:space="preserve"> (</w:t>
+            </w:r>
+            <w:proofErr w:type="spellStart"/>
+            <w:r>
+              <w:rPr>
+                <w:rFonts w:ascii="Consolas" w:hAnsi="Consolas" w:cs="Consolas"/>
+                <w:color w:val="000000"/>
+                <w:sz w:val="16"/>
+                <w:szCs w:val="16"/>
+                <w:lang w:val="en-US"/>
+              </w:rPr>
+              <w:t>recordsPerPage</w:t>
+            </w:r>
+            <w:proofErr w:type="spellEnd"/>
+            <w:r>
+              <w:rPr>
+                <w:rFonts w:ascii="Consolas" w:hAnsi="Consolas" w:cs="Consolas"/>
+                <w:color w:val="000000"/>
+                <w:sz w:val="16"/>
+                <w:szCs w:val="16"/>
+                <w:lang w:val="en-US"/>
+              </w:rPr>
+              <w:t xml:space="preserve"> &lt;= 0)</w:t>
+            </w:r>
+          </w:p>
+          <w:p>
+            <w:pPr>
+              <w:autoSpaceDE w:val="0"/>
+              <w:autoSpaceDN w:val="0"/>
+              <w:adjustRightInd w:val="0"/>
+              <w:rPr>
+                <w:rFonts w:ascii="Consolas" w:hAnsi="Consolas" w:cs="Consolas"/>
+                <w:color w:val="000000"/>
+                <w:sz w:val="16"/>
+                <w:szCs w:val="16"/>
+                <w:lang w:val="en-US"/>
+              </w:rPr>
+            </w:pPr>
+            <w:r>
+              <w:rPr>
+                <w:rFonts w:ascii="Consolas" w:hAnsi="Consolas" w:cs="Consolas"/>
+                <w:color w:val="000000"/>
+                <w:sz w:val="16"/>
+                <w:szCs w:val="16"/>
+                <w:lang w:val="en-US"/>
+              </w:rPr>
+              <w:t xml:space="preserve">            {</w:t>
+            </w:r>
+          </w:p>
+          <w:p>
+            <w:pPr>
+              <w:autoSpaceDE w:val="0"/>
+              <w:autoSpaceDN w:val="0"/>
+              <w:adjustRightInd w:val="0"/>
+              <w:rPr>
+                <w:rFonts w:ascii="Consolas" w:hAnsi="Consolas" w:cs="Consolas"/>
+                <w:color w:val="000000"/>
+                <w:sz w:val="16"/>
+                <w:szCs w:val="16"/>
+                <w:lang w:val="en-US"/>
+              </w:rPr>
+            </w:pPr>
+            <w:r>
+              <w:rPr>
+                <w:rFonts w:ascii="Consolas" w:hAnsi="Consolas" w:cs="Consolas"/>
+                <w:color w:val="000000"/>
+                <w:sz w:val="16"/>
+                <w:szCs w:val="16"/>
+                <w:lang w:val="en-US"/>
+              </w:rPr>
+              <w:t xml:space="preserve">                </w:t>
+            </w:r>
+            <w:proofErr w:type="spellStart"/>
+            <w:r>
+              <w:rPr>
+                <w:rFonts w:ascii="Consolas" w:hAnsi="Consolas" w:cs="Consolas"/>
+                <w:color w:val="000000"/>
+                <w:sz w:val="16"/>
+                <w:szCs w:val="16"/>
+                <w:lang w:val="en-US"/>
+              </w:rPr>
+              <w:t>recordsPerPage</w:t>
+            </w:r>
+            <w:proofErr w:type="spellEnd"/>
+            <w:r>
+              <w:rPr>
+                <w:rFonts w:ascii="Consolas" w:hAnsi="Consolas" w:cs="Consolas"/>
+                <w:color w:val="000000"/>
+                <w:sz w:val="16"/>
+                <w:szCs w:val="16"/>
+                <w:lang w:val="en-US"/>
+              </w:rPr>
+              <w:t xml:space="preserve"> = 1;</w:t>
+            </w:r>
+          </w:p>
+          <w:p>
+            <w:pPr>
+              <w:autoSpaceDE w:val="0"/>
+              <w:autoSpaceDN w:val="0"/>
+              <w:adjustRightInd w:val="0"/>
+              <w:rPr>
+                <w:rFonts w:ascii="Consolas" w:hAnsi="Consolas" w:cs="Consolas"/>
+                <w:color w:val="000000"/>
+                <w:sz w:val="16"/>
+                <w:szCs w:val="16"/>
+                <w:lang w:val="en-US"/>
+              </w:rPr>
+            </w:pPr>
+            <w:r>
+              <w:rPr>
+                <w:rFonts w:ascii="Consolas" w:hAnsi="Consolas" w:cs="Consolas"/>
+                <w:color w:val="000000"/>
+                <w:sz w:val="16"/>
+                <w:szCs w:val="16"/>
+                <w:lang w:val="en-US"/>
+              </w:rPr>
+              <w:t xml:space="preserve">            }</w:t>
+            </w:r>
+          </w:p>
+          <w:p>
+            <w:pPr>
+              <w:autoSpaceDE w:val="0"/>
+              <w:autoSpaceDN w:val="0"/>
+              <w:adjustRightInd w:val="0"/>
+              <w:rPr>
+                <w:rFonts w:ascii="Consolas" w:hAnsi="Consolas" w:cs="Consolas"/>
+                <w:color w:val="000000"/>
+                <w:sz w:val="16"/>
+                <w:szCs w:val="16"/>
+                <w:lang w:val="en-US"/>
+              </w:rPr>
+            </w:pPr>
+          </w:p>
+          <w:p>
+            <w:pPr>
+              <w:autoSpaceDE w:val="0"/>
+              <w:autoSpaceDN w:val="0"/>
+              <w:adjustRightInd w:val="0"/>
+              <w:rPr>
+                <w:rFonts w:ascii="Consolas" w:hAnsi="Consolas" w:cs="Consolas"/>
+                <w:color w:val="000000"/>
+                <w:sz w:val="16"/>
+                <w:szCs w:val="16"/>
+                <w:lang w:val="en-US"/>
+              </w:rPr>
+            </w:pPr>
+            <w:r>
+              <w:rPr>
+                <w:rFonts w:ascii="Consolas" w:hAnsi="Consolas" w:cs="Consolas"/>
+                <w:color w:val="000000"/>
+                <w:sz w:val="16"/>
+                <w:szCs w:val="16"/>
+                <w:lang w:val="en-US"/>
+              </w:rPr>
+              <w:t xml:space="preserve">            </w:t>
+            </w:r>
+            <w:r>
+              <w:rPr>
+                <w:rFonts w:ascii="Consolas" w:hAnsi="Consolas" w:cs="Consolas"/>
+                <w:color w:val="0000FF"/>
+                <w:sz w:val="16"/>
+                <w:szCs w:val="16"/>
+                <w:lang w:val="en-US"/>
+              </w:rPr>
+              <w:t>int</w:t>
+            </w:r>
+            <w:r>
+              <w:rPr>
+                <w:rFonts w:ascii="Consolas" w:hAnsi="Consolas" w:cs="Consolas"/>
+                <w:color w:val="000000"/>
+                <w:sz w:val="16"/>
+                <w:szCs w:val="16"/>
+                <w:lang w:val="en-US"/>
+              </w:rPr>
+              <w:t xml:space="preserve"> </w:t>
+            </w:r>
+            <w:proofErr w:type="spellStart"/>
+            <w:r>
+              <w:rPr>
+                <w:rFonts w:ascii="Consolas" w:hAnsi="Consolas" w:cs="Consolas"/>
+                <w:color w:val="000000"/>
+                <w:sz w:val="16"/>
+                <w:szCs w:val="16"/>
+                <w:lang w:val="en-US"/>
+              </w:rPr>
+              <w:t>recordToSkip</w:t>
+            </w:r>
+            <w:proofErr w:type="spellEnd"/>
+            <w:r>
+              <w:rPr>
+                <w:rFonts w:ascii="Consolas" w:hAnsi="Consolas" w:cs="Consolas"/>
+                <w:color w:val="000000"/>
+                <w:sz w:val="16"/>
+                <w:szCs w:val="16"/>
+                <w:lang w:val="en-US"/>
+              </w:rPr>
+              <w:t xml:space="preserve"> = </w:t>
+            </w:r>
+            <w:proofErr w:type="spellStart"/>
+            <w:r>
+              <w:rPr>
+                <w:rFonts w:ascii="Consolas" w:hAnsi="Consolas" w:cs="Consolas"/>
+                <w:color w:val="000000"/>
+                <w:sz w:val="16"/>
+                <w:szCs w:val="16"/>
+                <w:lang w:val="en-US"/>
+              </w:rPr>
+              <w:t>recordsPerPage</w:t>
+            </w:r>
+            <w:proofErr w:type="spellEnd"/>
+            <w:r>
+              <w:rPr>
+                <w:rFonts w:ascii="Consolas" w:hAnsi="Consolas" w:cs="Consolas"/>
+                <w:color w:val="000000"/>
+                <w:sz w:val="16"/>
+                <w:szCs w:val="16"/>
+                <w:lang w:val="en-US"/>
+              </w:rPr>
+              <w:t xml:space="preserve"> * (</w:t>
+            </w:r>
+            <w:proofErr w:type="spellStart"/>
+            <w:r>
+              <w:rPr>
+                <w:rFonts w:ascii="Consolas" w:hAnsi="Consolas" w:cs="Consolas"/>
+                <w:color w:val="000000"/>
+                <w:sz w:val="16"/>
+                <w:szCs w:val="16"/>
+                <w:lang w:val="en-US"/>
+              </w:rPr>
+              <w:t>pageNr</w:t>
+            </w:r>
+            <w:proofErr w:type="spellEnd"/>
+            <w:r>
+              <w:rPr>
+                <w:rFonts w:ascii="Consolas" w:hAnsi="Consolas" w:cs="Consolas"/>
+                <w:color w:val="000000"/>
+                <w:sz w:val="16"/>
+                <w:szCs w:val="16"/>
+                <w:lang w:val="en-US"/>
+              </w:rPr>
+              <w:t xml:space="preserve"> - 1);</w:t>
+            </w:r>
+          </w:p>
+          <w:p>
+            <w:pPr>
+              <w:autoSpaceDE w:val="0"/>
+              <w:autoSpaceDN w:val="0"/>
+              <w:adjustRightInd w:val="0"/>
+              <w:rPr>
+                <w:rFonts w:ascii="Consolas" w:hAnsi="Consolas" w:cs="Consolas"/>
+                <w:color w:val="000000"/>
+                <w:sz w:val="16"/>
+                <w:szCs w:val="16"/>
+                <w:lang w:val="en-US"/>
+              </w:rPr>
+            </w:pPr>
+            <w:r>
+              <w:rPr>
+                <w:rFonts w:ascii="Consolas" w:hAnsi="Consolas" w:cs="Consolas"/>
+                <w:color w:val="000000"/>
+                <w:sz w:val="16"/>
+                <w:szCs w:val="16"/>
+                <w:lang w:val="en-US"/>
+              </w:rPr>
+              <w:t xml:space="preserve">            </w:t>
+            </w:r>
+            <w:r>
+              <w:rPr>
+                <w:rFonts w:ascii="Consolas" w:hAnsi="Consolas" w:cs="Consolas"/>
+                <w:color w:val="0000FF"/>
+                <w:sz w:val="16"/>
+                <w:szCs w:val="16"/>
+                <w:lang w:val="en-US"/>
+              </w:rPr>
+              <w:t>return</w:t>
+            </w:r>
+            <w:r>
+              <w:rPr>
+                <w:rFonts w:ascii="Consolas" w:hAnsi="Consolas" w:cs="Consolas"/>
+                <w:color w:val="000000"/>
+                <w:sz w:val="16"/>
+                <w:szCs w:val="16"/>
+                <w:lang w:val="en-US"/>
+              </w:rPr>
+              <w:t xml:space="preserve"> _</w:t>
+            </w:r>
+            <w:proofErr w:type="spellStart"/>
+            <w:r>
+              <w:rPr>
+                <w:rFonts w:ascii="Consolas" w:hAnsi="Consolas" w:cs="Consolas"/>
+                <w:color w:val="000000"/>
+                <w:sz w:val="16"/>
+                <w:szCs w:val="16"/>
+                <w:lang w:val="en-US"/>
+              </w:rPr>
+              <w:t>context.Operations.Skip</w:t>
+            </w:r>
+            <w:proofErr w:type="spellEnd"/>
+            <w:r>
+              <w:rPr>
+                <w:rFonts w:ascii="Consolas" w:hAnsi="Consolas" w:cs="Consolas"/>
+                <w:color w:val="000000"/>
+                <w:sz w:val="16"/>
+                <w:szCs w:val="16"/>
+                <w:lang w:val="en-US"/>
+              </w:rPr>
+              <w:t>(</w:t>
+            </w:r>
+            <w:proofErr w:type="spellStart"/>
+            <w:r>
+              <w:rPr>
+                <w:rFonts w:ascii="Consolas" w:hAnsi="Consolas" w:cs="Consolas"/>
+                <w:color w:val="000000"/>
+                <w:sz w:val="16"/>
+                <w:szCs w:val="16"/>
+                <w:lang w:val="en-US"/>
+              </w:rPr>
+              <w:t>recordToSkip</w:t>
+            </w:r>
+            <w:proofErr w:type="spellEnd"/>
+            <w:r>
+              <w:rPr>
+                <w:rFonts w:ascii="Consolas" w:hAnsi="Consolas" w:cs="Consolas"/>
+                <w:color w:val="000000"/>
+                <w:sz w:val="16"/>
+                <w:szCs w:val="16"/>
+                <w:lang w:val="en-US"/>
+              </w:rPr>
+              <w:t>).Take(</w:t>
+            </w:r>
+            <w:proofErr w:type="spellStart"/>
+            <w:r>
+              <w:rPr>
+                <w:rFonts w:ascii="Consolas" w:hAnsi="Consolas" w:cs="Consolas"/>
+                <w:color w:val="000000"/>
+                <w:sz w:val="16"/>
+                <w:szCs w:val="16"/>
+                <w:lang w:val="en-US"/>
+              </w:rPr>
+              <w:t>recordsPerPage</w:t>
+            </w:r>
+            <w:proofErr w:type="spellEnd"/>
+            <w:r>
+              <w:rPr>
+                <w:rFonts w:ascii="Consolas" w:hAnsi="Consolas" w:cs="Consolas"/>
+                <w:color w:val="000000"/>
+                <w:sz w:val="16"/>
+                <w:szCs w:val="16"/>
+                <w:lang w:val="en-US"/>
+              </w:rPr>
+              <w:t>);</w:t>
+            </w:r>
+          </w:p>
+          <w:p>
+            <w:pPr>
+              <w:rPr>
+                <w:sz w:val="16"/>
+                <w:szCs w:val="16"/>
+                <w:lang w:val="pl-PL"/>
+              </w:rPr>
+            </w:pPr>
+            <w:r>
+              <w:rPr>
+                <w:rFonts w:ascii="Consolas" w:hAnsi="Consolas" w:cs="Consolas"/>
+                <w:color w:val="000000"/>
+                <w:sz w:val="16"/>
+                <w:szCs w:val="16"/>
+                <w:lang w:val="en-US"/>
+              </w:rPr>
+              <w:t xml:space="preserve">        </w:t>
+            </w:r>
+            <w:r>
+              <w:rPr>
+                <w:rFonts w:ascii="Consolas" w:hAnsi="Consolas" w:cs="Consolas"/>
+                <w:color w:val="000000"/>
+                <w:sz w:val="16"/>
+                <w:szCs w:val="16"/>
+                <w:lang w:val="pl-PL"/>
+              </w:rPr>
+              <w:t>}</w:t>
+            </w:r>
+          </w:p>
+        </w:tc>
+      </w:tr>
+    </w:tbl>
+    <w:p>
+      <w:pPr>
+        <w:rPr>
+          <w:lang w:val="pl-PL"/>
+        </w:rPr>
+      </w:pPr>
+    </w:p>
+    <w:p>
+      <w:pPr>
+        <w:rPr>
+          <w:lang w:val="pl-PL"/>
+        </w:rPr>
+      </w:pPr>
     </w:p>
     <w:sectPr>
-      <w:headerReference w:type="even" r:id="rId23"/>
-      <w:headerReference w:type="default" r:id="rId24"/>
-      <w:footerReference w:type="even" r:id="rId25"/>
-      <w:footerReference w:type="default" r:id="rId26"/>
-      <w:headerReference w:type="first" r:id="rId27"/>
-      <w:footerReference w:type="first" r:id="rId28"/>
+      <w:headerReference w:type="even" r:id="rId25"/>
+      <w:headerReference w:type="default" r:id="rId26"/>
+      <w:footerReference w:type="even" r:id="rId27"/>
+      <w:footerReference w:type="default" r:id="rId28"/>
+      <w:headerReference w:type="first" r:id="rId29"/>
+      <w:footerReference w:type="first" r:id="rId30"/>
       <w:pgSz w:w="11906" w:h="16838"/>
       <w:pgMar w:top="1417" w:right="1417" w:bottom="1417" w:left="1417" w:header="708" w:footer="708" w:gutter="0"/>
       <w:pgNumType w:start="0"/>
@@ -4558,6 +7553,21 @@
     <w:basedOn w:val="DefaultParagraphFont"/>
     <w:rsid w:val="00A72BA9"/>
   </w:style>
+  <w:style w:type="paragraph" w:styleId="NormalWeb">
+    <w:name w:val="Normal (Web)"/>
+    <w:basedOn w:val="Normal"/>
+    <w:uiPriority w:val="99"/>
+    <w:semiHidden/>
+    <w:unhideWhenUsed/>
+    <w:rsid w:val="00C96D35"/>
+    <w:pPr>
+      <w:spacing w:before="100" w:beforeAutospacing="1" w:after="100" w:afterAutospacing="1" w:line="240" w:lineRule="auto"/>
+    </w:pPr>
+    <w:rPr>
+      <w:rFonts w:ascii="Calibri" w:hAnsi="Calibri" w:cs="Calibri"/>
+      <w:lang w:val="pl-PL" w:eastAsia="pl-PL"/>
+    </w:rPr>
+  </w:style>
 </w:styles>
 </file>
 
@@ -4825,7 +7835,9 @@
 <file path=customXml/item1.xml><?xml version="1.0" encoding="utf-8"?>
 <CoverPageProperties xmlns="http://schemas.microsoft.com/office/2006/coverPageProps">
   <PublishDate/>
-  <Abstract>Swagger</Abstract>
+  <Abstract>Wdrażanie aplikacji
+Serwer IIS
+Porady</Abstract>
   <CompanyAddress/>
   <CompanyPhone/>
   <CompanyFax/>

</xml_diff>